<commit_message>
modif de la doc  ajout du planning
</commit_message>
<xml_diff>
--- a/doc_technique.docx
+++ b/doc_technique.docx
@@ -70,12 +70,12 @@
     </w:p>
     <w:p>
       <w:r>
-        <w:t>Mon projet</w:t>
-      </w:r>
-    </w:p>
-    <w:p>
-      <w:r>
-        <w:t>Mon projet est un site internet permettant de se proposer en tant que gardiens d’animaux ou de trouver un gardien pour faire garder son animal de compagnie.</w:t>
+        <w:t>Description</w:t>
+      </w:r>
+    </w:p>
+    <w:p>
+      <w:r>
+        <w:t>Le site Buddy-Sitter a pour but d’aider les personnes qui cherchent à faire garder leurs animaux de compagnies. C’est un problème au quelle une majorité des personnes propriétaires d’animaux sont confrontée principalement lors de départ en vacances. Il arrive aussi parfois que des personnes ne puissent pas s’occuper de leurs animaux par exemple juste une journée. Il est difficile de trouver des gardiens dans son entourage et les personnes préfèrent généralement ne pas avoir à payer pour ce genre de service.</w:t>
       </w:r>
     </w:p>
     <w:p>
@@ -102,24 +102,40 @@
         <w:t xml:space="preserve"> faire garder son </w:t>
       </w:r>
       <w:r>
-        <w:t xml:space="preserve">beagle. Elle ne trouvait pas de personnes pour garder son chien et je souhaitais l’aider mais je ne savais pas vraiment comment puis j’ai eu cette idée de site web. </w:t>
-      </w:r>
-      <w:r>
-        <w:t>J</w:t>
-      </w:r>
-      <w:r>
-        <w:t>e préfère faire des sites web que de créer des applications en C#</w:t>
+        <w:t>beagle. Elle ne trouvait pas de personnes pour garder son chien et je souhaitais l’aider mais je ne savais pas vraiment comment puis j’ai eu cette idée de site web</w:t>
       </w:r>
       <w:r>
         <w:t>.</w:t>
       </w:r>
-      <w:r>
-        <w:t xml:space="preserve"> </w:t>
-      </w:r>
-    </w:p>
-    <w:p>
-      <w:r>
-        <w:t>Ce que mon projet à de plus</w:t>
+    </w:p>
+    <w:p>
+      <w:r>
+        <w:t>Pourquoi le PHP</w:t>
+      </w:r>
+    </w:p>
+    <w:p>
+      <w:r>
+        <w:t>J’ai choisi de faire ce projet en PHP car cela me paraissait plus logique que de faire une application qui devrait être téléchargée par tous les utilisateurs. De plus nous n’avons pas vu durant notre formation les fonctionnalités web en C#. La version web était donc la plus logique.</w:t>
+      </w:r>
+    </w:p>
+    <w:p>
+      <w:r>
+        <w:t>Description de l’existant</w:t>
+      </w:r>
+    </w:p>
+    <w:p>
+      <w:r>
+        <w:t>Il existe déjà des sites web permettant de rechercher des  gardiens pour ses animaux de compagnie. Ils permettent de s’enregistrer et de faire des recherches pour garder ou pour garder des animaux. Cependant ils ne permettent pas tous d’enregistrer ses animaux.</w:t>
+      </w:r>
+    </w:p>
+    <w:p>
+      <w:r>
+        <w:t>Ce que mon projet à de p</w:t>
+      </w:r>
+      <w:bookmarkStart w:id="0" w:name="_GoBack"/>
+      <w:bookmarkEnd w:id="0"/>
+      <w:r>
+        <w:t>lus</w:t>
       </w:r>
     </w:p>
     <w:p>
@@ -147,6 +163,7 @@
     </w:p>
     <w:p>
       <w:r>
+        <w:lastRenderedPageBreak/>
         <w:t>Analyse fonctionnelle</w:t>
       </w:r>
     </w:p>
@@ -200,8 +217,6 @@
       <w:r>
         <w:t xml:space="preserve"> </w:t>
       </w:r>
-      <w:bookmarkStart w:id="0" w:name="_GoBack"/>
-      <w:bookmarkEnd w:id="0"/>
       <w:r>
         <w:t>https://fr.wikipedia.org/wiki/Animal_de_compagnie</w:t>
       </w:r>
@@ -1039,7 +1054,7 @@
 </file>
 
 <file path=customXml/itemProps1.xml><?xml version="1.0" encoding="utf-8"?>
-<ds:datastoreItem xmlns:ds="http://schemas.openxmlformats.org/officeDocument/2006/customXml" ds:itemID="{DC964325-BEDB-4D59-8AEA-8BDED506A9D2}">
+<ds:datastoreItem xmlns:ds="http://schemas.openxmlformats.org/officeDocument/2006/customXml" ds:itemID="{78FCFE95-39F9-48ED-855B-C0FFB3DFF63C}">
   <ds:schemaRefs>
     <ds:schemaRef ds:uri="http://schemas.openxmlformats.org/officeDocument/2006/bibliography"/>
   </ds:schemaRefs>

</xml_diff>

<commit_message>
avancé la doc petites modif sur la maquettes
maj du planning
ajout des disponibilités et affichage sur le profil
</commit_message>
<xml_diff>
--- a/doc_technique.docx
+++ b/doc_technique.docx
@@ -90,10 +90,7 @@
     </w:p>
     <w:p>
       <w:r>
-        <w:t>J’ai choisi de faire ce sujet car c’est un site qui est utile et qui facilitera la recherche d’un gardien pour son animal de compagnie.</w:t>
-      </w:r>
-      <w:r>
-        <w:t xml:space="preserve"> Cette idée m’est venue lorsque ma grand-mère </w:t>
+        <w:t xml:space="preserve">J’ai choisi de faire ce sujet car c’est un site qui est utile et qui facilitera la recherche d’un gardien pour son animal de compagnie. Cette idée m’est venue lorsque ma grand-mère </w:t>
       </w:r>
       <w:r>
         <w:t>voulait</w:t>
@@ -130,44 +127,1106 @@
     </w:p>
     <w:p>
       <w:r>
-        <w:t>Ce que mon projet à de p</w:t>
+        <w:t>Ce que mon projet à de plus</w:t>
+      </w:r>
+    </w:p>
+    <w:p>
+      <w:r>
+        <w:t xml:space="preserve">Mon projet ressemble pour beaucoup de choses à certains sites du genre qui existent déjà mais </w:t>
+      </w:r>
+      <w:r>
+        <w:t>il</w:t>
+      </w:r>
+      <w:r>
+        <w:t xml:space="preserve"> propo</w:t>
+      </w:r>
+      <w:r>
+        <w:t>se</w:t>
+      </w:r>
+      <w:r>
+        <w:t xml:space="preserve"> une chose de plus : la géolocalisation. En effet cette dernière est </w:t>
+      </w:r>
+      <w:r>
+        <w:t>utilisée</w:t>
+      </w:r>
+      <w:r>
+        <w:t xml:space="preserve"> afin de proposer des gardiens proches du propriétaire de l’animal.</w:t>
+      </w:r>
+    </w:p>
+    <w:p>
+      <w:r>
+        <w:lastRenderedPageBreak/>
+        <w:t>Analyse fonctionnelle</w:t>
+      </w:r>
+    </w:p>
+    <w:p>
+      <w:r>
+        <w:t>Fonctionnalités des utilisateurs</w:t>
+      </w:r>
+    </w:p>
+    <w:p>
+      <w:r>
+        <w:t>Les utilisateurs ont accès à la page d’accueil et peuvent s’inscrire ou se connecter. Une fois connectés ils peuvent voir leurs profils. Depuis le profil ils peuvent modifier leurs informations ou leurs animaux, ils peuvent aussi ajouter des animaux. Ils peuvent modifier leurs disponibilités depuis leurs profils. S’ils ont des animaux inscrits ils peuvent faire une recherche pour les faire garder.</w:t>
+      </w:r>
+    </w:p>
+    <w:p>
+      <w:r>
+        <w:t>Interface</w:t>
+      </w:r>
+    </w:p>
+    <w:p>
+      <w:r>
+        <w:t>Structure</w:t>
+      </w:r>
+    </w:p>
+    <w:p>
+      <w:r>
+        <w:rPr>
+          <w:noProof/>
+          <w:lang w:eastAsia="fr-CH"/>
+        </w:rPr>
+        <w:drawing>
+          <wp:inline distT="0" distB="0" distL="0" distR="0">
+            <wp:extent cx="5760720" cy="3506470"/>
+            <wp:effectExtent l="0" t="0" r="0" b="0"/>
+            <wp:docPr id="1" name="Image 1"/>
+            <wp:cNvGraphicFramePr>
+              <a:graphicFrameLocks xmlns:a="http://schemas.openxmlformats.org/drawingml/2006/main" noChangeAspect="1"/>
+            </wp:cNvGraphicFramePr>
+            <a:graphic xmlns:a="http://schemas.openxmlformats.org/drawingml/2006/main">
+              <a:graphicData uri="http://schemas.openxmlformats.org/drawingml/2006/picture">
+                <pic:pic xmlns:pic="http://schemas.openxmlformats.org/drawingml/2006/picture">
+                  <pic:nvPicPr>
+                    <pic:cNvPr id="0" name="structure.PNG"/>
+                    <pic:cNvPicPr/>
+                  </pic:nvPicPr>
+                  <pic:blipFill>
+                    <a:blip r:embed="rId9">
+                      <a:extLst>
+                        <a:ext uri="{28A0092B-C50C-407E-A947-70E740481C1C}">
+                          <a14:useLocalDpi xmlns:a14="http://schemas.microsoft.com/office/drawing/2010/main" val="0"/>
+                        </a:ext>
+                      </a:extLst>
+                    </a:blip>
+                    <a:stretch>
+                      <a:fillRect/>
+                    </a:stretch>
+                  </pic:blipFill>
+                  <pic:spPr>
+                    <a:xfrm>
+                      <a:off x="0" y="0"/>
+                      <a:ext cx="5760720" cy="3506470"/>
+                    </a:xfrm>
+                    <a:prstGeom prst="rect">
+                      <a:avLst/>
+                    </a:prstGeom>
+                  </pic:spPr>
+                </pic:pic>
+              </a:graphicData>
+            </a:graphic>
+          </wp:inline>
+        </w:drawing>
+      </w:r>
+    </w:p>
+    <w:p>
+      <w:r>
+        <w:t>Toutes les pages du site sont divisées en deux parties :</w:t>
+      </w:r>
+    </w:p>
+    <w:p>
+      <w:pPr>
+        <w:pStyle w:val="Paragraphedeliste"/>
+        <w:numPr>
+          <w:ilvl w:val="0"/>
+          <w:numId w:val="1"/>
+        </w:numPr>
+      </w:pPr>
+      <w:r>
+        <w:t>La barre de navigation</w:t>
+      </w:r>
+    </w:p>
+    <w:p>
+      <w:pPr>
+        <w:pStyle w:val="Paragraphedeliste"/>
+        <w:numPr>
+          <w:ilvl w:val="0"/>
+          <w:numId w:val="1"/>
+        </w:numPr>
+      </w:pPr>
+      <w:r>
+        <w:t>Le contenu de la page</w:t>
+      </w:r>
+    </w:p>
+    <w:p>
+      <w:r>
+        <w:t>Design du site</w:t>
+      </w:r>
+    </w:p>
+    <w:p>
+      <w:r>
+        <w:t xml:space="preserve">J’ai utilisé </w:t>
+      </w:r>
+      <w:proofErr w:type="spellStart"/>
+      <w:r>
+        <w:t>Bootstrap</w:t>
+      </w:r>
+      <w:proofErr w:type="spellEnd"/>
+      <w:r>
+        <w:t xml:space="preserve"> pour faire le design de mon site. </w:t>
+      </w:r>
+      <w:proofErr w:type="spellStart"/>
+      <w:r>
+        <w:t>Boostrap</w:t>
+      </w:r>
+      <w:proofErr w:type="spellEnd"/>
+      <w:r>
+        <w:t xml:space="preserve"> permet de faire un site compatible pour tous </w:t>
+      </w:r>
+      <w:r>
+        <w:t>types</w:t>
+      </w:r>
+      <w:r>
+        <w:t xml:space="preserve"> de support, de plus les thèmes représentent un gain de temps considérable</w:t>
+      </w:r>
+      <w:r>
+        <w:t xml:space="preserve"> e</w:t>
+      </w:r>
+      <w:r>
+        <w:t xml:space="preserve">n proposant des </w:t>
+      </w:r>
+      <w:r>
+        <w:t>designs terminés</w:t>
+      </w:r>
+      <w:r>
+        <w:t xml:space="preserve"> qu’</w:t>
+      </w:r>
+      <w:r>
+        <w:t>il suffit de télécharger.</w:t>
+      </w:r>
+    </w:p>
+    <w:p>
+      <w:r>
+        <w:br w:type="page"/>
+      </w:r>
+    </w:p>
+    <w:p>
+      <w:r>
+        <w:lastRenderedPageBreak/>
+        <w:t>Page d’accueil</w:t>
+      </w:r>
+    </w:p>
+    <w:p>
+      <w:r>
+        <w:rPr>
+          <w:noProof/>
+          <w:lang w:eastAsia="fr-CH"/>
+        </w:rPr>
+        <w:drawing>
+          <wp:inline distT="0" distB="0" distL="0" distR="0">
+            <wp:extent cx="4126727" cy="2551456"/>
+            <wp:effectExtent l="0" t="0" r="7620" b="1270"/>
+            <wp:docPr id="2" name="Image 2"/>
+            <wp:cNvGraphicFramePr>
+              <a:graphicFrameLocks xmlns:a="http://schemas.openxmlformats.org/drawingml/2006/main" noChangeAspect="1"/>
+            </wp:cNvGraphicFramePr>
+            <a:graphic xmlns:a="http://schemas.openxmlformats.org/drawingml/2006/main">
+              <a:graphicData uri="http://schemas.openxmlformats.org/drawingml/2006/picture">
+                <pic:pic xmlns:pic="http://schemas.openxmlformats.org/drawingml/2006/picture">
+                  <pic:nvPicPr>
+                    <pic:cNvPr id="0" name="accueil.PNG"/>
+                    <pic:cNvPicPr/>
+                  </pic:nvPicPr>
+                  <pic:blipFill>
+                    <a:blip r:embed="rId10" cstate="print">
+                      <a:extLst>
+                        <a:ext uri="{28A0092B-C50C-407E-A947-70E740481C1C}">
+                          <a14:useLocalDpi xmlns:a14="http://schemas.microsoft.com/office/drawing/2010/main" val="0"/>
+                        </a:ext>
+                      </a:extLst>
+                    </a:blip>
+                    <a:stretch>
+                      <a:fillRect/>
+                    </a:stretch>
+                  </pic:blipFill>
+                  <pic:spPr>
+                    <a:xfrm>
+                      <a:off x="0" y="0"/>
+                      <a:ext cx="4129991" cy="2553474"/>
+                    </a:xfrm>
+                    <a:prstGeom prst="rect">
+                      <a:avLst/>
+                    </a:prstGeom>
+                  </pic:spPr>
+                </pic:pic>
+              </a:graphicData>
+            </a:graphic>
+          </wp:inline>
+        </w:drawing>
+      </w:r>
+    </w:p>
+    <w:p>
+      <w:r>
+        <w:t>La page d’accueil est la première page du site sur laquelle l’internaute arrive. Sur cette page il y a un texte de présentations et d’explications du site.</w:t>
+      </w:r>
+    </w:p>
+    <w:p>
+      <w:r>
+        <w:t xml:space="preserve">Suivant si un utilisateur est connecté ou pas les liens dans la barre de navigation changent. </w:t>
+      </w:r>
+      <w:proofErr w:type="gramStart"/>
+      <w:r>
+        <w:t>Si il</w:t>
+      </w:r>
+      <w:proofErr w:type="gramEnd"/>
+      <w:r>
+        <w:t xml:space="preserve"> n’est pas connecté il peut se connecter ou s’inscrire. </w:t>
+      </w:r>
+      <w:proofErr w:type="gramStart"/>
+      <w:r>
+        <w:t>Si il</w:t>
+      </w:r>
+      <w:proofErr w:type="gramEnd"/>
+      <w:r>
+        <w:t xml:space="preserve"> est connecté il peut accéder à son profil, faire une recherche de gardien ou se déconnecter.</w:t>
+      </w:r>
+    </w:p>
+    <w:p>
+      <w:r>
+        <w:t>Page de connexion</w:t>
+      </w:r>
+    </w:p>
+    <w:p>
+      <w:r>
+        <w:rPr>
+          <w:noProof/>
+          <w:lang w:eastAsia="fr-CH"/>
+        </w:rPr>
+        <mc:AlternateContent>
+          <mc:Choice Requires="wps">
+            <w:drawing>
+              <wp:anchor distT="0" distB="0" distL="114300" distR="114300" simplePos="0" relativeHeight="251659264" behindDoc="0" locked="0" layoutInCell="1" allowOverlap="1">
+                <wp:simplePos x="0" y="0"/>
+                <wp:positionH relativeFrom="column">
+                  <wp:posOffset>2352288</wp:posOffset>
+                </wp:positionH>
+                <wp:positionV relativeFrom="paragraph">
+                  <wp:posOffset>501567</wp:posOffset>
+                </wp:positionV>
+                <wp:extent cx="500933" cy="159026"/>
+                <wp:effectExtent l="0" t="0" r="13970" b="12700"/>
+                <wp:wrapNone/>
+                <wp:docPr id="4" name="Rectangle 4"/>
+                <wp:cNvGraphicFramePr/>
+                <a:graphic xmlns:a="http://schemas.openxmlformats.org/drawingml/2006/main">
+                  <a:graphicData uri="http://schemas.microsoft.com/office/word/2010/wordprocessingShape">
+                    <wps:wsp>
+                      <wps:cNvSpPr/>
+                      <wps:spPr>
+                        <a:xfrm>
+                          <a:off x="0" y="0"/>
+                          <a:ext cx="500933" cy="159026"/>
+                        </a:xfrm>
+                        <a:prstGeom prst="rect">
+                          <a:avLst/>
+                        </a:prstGeom>
+                        <a:solidFill>
+                          <a:schemeClr val="bg1"/>
+                        </a:solidFill>
+                        <a:ln>
+                          <a:solidFill>
+                            <a:schemeClr val="bg1"/>
+                          </a:solidFill>
+                        </a:ln>
+                      </wps:spPr>
+                      <wps:style>
+                        <a:lnRef idx="2">
+                          <a:schemeClr val="accent1">
+                            <a:shade val="50000"/>
+                          </a:schemeClr>
+                        </a:lnRef>
+                        <a:fillRef idx="1">
+                          <a:schemeClr val="accent1"/>
+                        </a:fillRef>
+                        <a:effectRef idx="0">
+                          <a:schemeClr val="accent1"/>
+                        </a:effectRef>
+                        <a:fontRef idx="minor">
+                          <a:schemeClr val="lt1"/>
+                        </a:fontRef>
+                      </wps:style>
+                      <wps:bodyPr rot="0" spcFirstLastPara="0" vertOverflow="overflow" horzOverflow="overflow" vert="horz" wrap="square" lIns="91440" tIns="45720" rIns="91440" bIns="45720" numCol="1" spcCol="0" rtlCol="0" fromWordArt="0" anchor="ctr" anchorCtr="0" forceAA="0" compatLnSpc="1">
+                        <a:prstTxWarp prst="textNoShape">
+                          <a:avLst/>
+                        </a:prstTxWarp>
+                        <a:noAutofit/>
+                      </wps:bodyPr>
+                    </wps:wsp>
+                  </a:graphicData>
+                </a:graphic>
+              </wp:anchor>
+            </w:drawing>
+          </mc:Choice>
+          <mc:Fallback>
+            <w:pict>
+              <v:rect id="Rectangle 4" o:spid="_x0000_s1026" style="position:absolute;margin-left:185.2pt;margin-top:39.5pt;width:39.45pt;height:12.5pt;z-index:251659264;visibility:visible;mso-wrap-style:square;mso-wrap-distance-left:9pt;mso-wrap-distance-top:0;mso-wrap-distance-right:9pt;mso-wrap-distance-bottom:0;mso-position-horizontal:absolute;mso-position-horizontal-relative:text;mso-position-vertical:absolute;mso-position-vertical-relative:text;v-text-anchor:middle" o:gfxdata="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" fillcolor="white [3212]" strokecolor="white [3212]" strokeweight="2pt"/>
+            </w:pict>
+          </mc:Fallback>
+        </mc:AlternateContent>
+      </w:r>
+      <w:r>
+        <w:rPr>
+          <w:noProof/>
+          <w:lang w:eastAsia="fr-CH"/>
+        </w:rPr>
+        <w:drawing>
+          <wp:inline distT="0" distB="0" distL="0" distR="0">
+            <wp:extent cx="3442915" cy="2791296"/>
+            <wp:effectExtent l="0" t="0" r="5715" b="9525"/>
+            <wp:docPr id="3" name="Image 3"/>
+            <wp:cNvGraphicFramePr>
+              <a:graphicFrameLocks xmlns:a="http://schemas.openxmlformats.org/drawingml/2006/main" noChangeAspect="1"/>
+            </wp:cNvGraphicFramePr>
+            <a:graphic xmlns:a="http://schemas.openxmlformats.org/drawingml/2006/main">
+              <a:graphicData uri="http://schemas.openxmlformats.org/drawingml/2006/picture">
+                <pic:pic xmlns:pic="http://schemas.openxmlformats.org/drawingml/2006/picture">
+                  <pic:nvPicPr>
+                    <pic:cNvPr id="0" name="connexion2.PNG"/>
+                    <pic:cNvPicPr/>
+                  </pic:nvPicPr>
+                  <pic:blipFill>
+                    <a:blip r:embed="rId11">
+                      <a:extLst>
+                        <a:ext uri="{28A0092B-C50C-407E-A947-70E740481C1C}">
+                          <a14:useLocalDpi xmlns:a14="http://schemas.microsoft.com/office/drawing/2010/main" val="0"/>
+                        </a:ext>
+                      </a:extLst>
+                    </a:blip>
+                    <a:stretch>
+                      <a:fillRect/>
+                    </a:stretch>
+                  </pic:blipFill>
+                  <pic:spPr>
+                    <a:xfrm>
+                      <a:off x="0" y="0"/>
+                      <a:ext cx="3445292" cy="2793223"/>
+                    </a:xfrm>
+                    <a:prstGeom prst="rect">
+                      <a:avLst/>
+                    </a:prstGeom>
+                  </pic:spPr>
+                </pic:pic>
+              </a:graphicData>
+            </a:graphic>
+          </wp:inline>
+        </w:drawing>
+      </w:r>
+    </w:p>
+    <w:p>
+      <w:r>
+        <w:t>Cette page est celle qui permet de se connecter au site. Pour se connecter l’utilisateur rentre son nom ainsi que son mot de passe.</w:t>
+      </w:r>
+    </w:p>
+    <w:p>
+      <w:r>
+        <w:t>Depuis cette page il est possible de s’inscrire ou de retourner à l’accueil.</w:t>
+      </w:r>
+    </w:p>
+    <w:p>
+      <w:r>
+        <w:br w:type="page"/>
+      </w:r>
+    </w:p>
+    <w:p>
+      <w:r>
+        <w:lastRenderedPageBreak/>
+        <w:t>Page inscription</w:t>
+      </w:r>
+    </w:p>
+    <w:p>
+      <w:r>
+        <w:rPr>
+          <w:noProof/>
+          <w:lang w:eastAsia="fr-CH"/>
+        </w:rPr>
+        <mc:AlternateContent>
+          <mc:Choice Requires="wps">
+            <w:drawing>
+              <wp:anchor distT="0" distB="0" distL="114300" distR="114300" simplePos="0" relativeHeight="251660288" behindDoc="0" locked="0" layoutInCell="1" allowOverlap="1">
+                <wp:simplePos x="0" y="0"/>
+                <wp:positionH relativeFrom="column">
+                  <wp:posOffset>3282591</wp:posOffset>
+                </wp:positionH>
+                <wp:positionV relativeFrom="paragraph">
+                  <wp:posOffset>486520</wp:posOffset>
+                </wp:positionV>
+                <wp:extent cx="405517" cy="87465"/>
+                <wp:effectExtent l="0" t="0" r="13970" b="27305"/>
+                <wp:wrapNone/>
+                <wp:docPr id="6" name="Rectangle 6"/>
+                <wp:cNvGraphicFramePr/>
+                <a:graphic xmlns:a="http://schemas.openxmlformats.org/drawingml/2006/main">
+                  <a:graphicData uri="http://schemas.microsoft.com/office/word/2010/wordprocessingShape">
+                    <wps:wsp>
+                      <wps:cNvSpPr/>
+                      <wps:spPr>
+                        <a:xfrm>
+                          <a:off x="0" y="0"/>
+                          <a:ext cx="405517" cy="87465"/>
+                        </a:xfrm>
+                        <a:prstGeom prst="rect">
+                          <a:avLst/>
+                        </a:prstGeom>
+                        <a:solidFill>
+                          <a:schemeClr val="bg1"/>
+                        </a:solidFill>
+                        <a:ln>
+                          <a:solidFill>
+                            <a:schemeClr val="bg1"/>
+                          </a:solidFill>
+                        </a:ln>
+                      </wps:spPr>
+                      <wps:style>
+                        <a:lnRef idx="2">
+                          <a:schemeClr val="accent1">
+                            <a:shade val="50000"/>
+                          </a:schemeClr>
+                        </a:lnRef>
+                        <a:fillRef idx="1">
+                          <a:schemeClr val="accent1"/>
+                        </a:fillRef>
+                        <a:effectRef idx="0">
+                          <a:schemeClr val="accent1"/>
+                        </a:effectRef>
+                        <a:fontRef idx="minor">
+                          <a:schemeClr val="lt1"/>
+                        </a:fontRef>
+                      </wps:style>
+                      <wps:bodyPr rot="0" spcFirstLastPara="0" vertOverflow="overflow" horzOverflow="overflow" vert="horz" wrap="square" lIns="91440" tIns="45720" rIns="91440" bIns="45720" numCol="1" spcCol="0" rtlCol="0" fromWordArt="0" anchor="ctr" anchorCtr="0" forceAA="0" compatLnSpc="1">
+                        <a:prstTxWarp prst="textNoShape">
+                          <a:avLst/>
+                        </a:prstTxWarp>
+                        <a:noAutofit/>
+                      </wps:bodyPr>
+                    </wps:wsp>
+                  </a:graphicData>
+                </a:graphic>
+              </wp:anchor>
+            </w:drawing>
+          </mc:Choice>
+          <mc:Fallback>
+            <w:pict>
+              <v:rect id="Rectangle 6" o:spid="_x0000_s1026" style="position:absolute;margin-left:258.45pt;margin-top:38.3pt;width:31.95pt;height:6.9pt;z-index:251660288;visibility:visible;mso-wrap-style:square;mso-wrap-distance-left:9pt;mso-wrap-distance-top:0;mso-wrap-distance-right:9pt;mso-wrap-distance-bottom:0;mso-position-horizontal:absolute;mso-position-horizontal-relative:text;mso-position-vertical:absolute;mso-position-vertical-relative:text;v-text-anchor:middle" o:gfxdata="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" fillcolor="white [3212]" strokecolor="white [3212]" strokeweight="2pt"/>
+            </w:pict>
+          </mc:Fallback>
+        </mc:AlternateContent>
+      </w:r>
+      <w:r>
+        <w:rPr>
+          <w:noProof/>
+          <w:lang w:eastAsia="fr-CH"/>
+        </w:rPr>
+        <w:drawing>
+          <wp:inline distT="0" distB="0" distL="0" distR="0">
+            <wp:extent cx="5760720" cy="3582670"/>
+            <wp:effectExtent l="0" t="0" r="0" b="0"/>
+            <wp:docPr id="5" name="Image 5"/>
+            <wp:cNvGraphicFramePr>
+              <a:graphicFrameLocks xmlns:a="http://schemas.openxmlformats.org/drawingml/2006/main" noChangeAspect="1"/>
+            </wp:cNvGraphicFramePr>
+            <a:graphic xmlns:a="http://schemas.openxmlformats.org/drawingml/2006/main">
+              <a:graphicData uri="http://schemas.openxmlformats.org/drawingml/2006/picture">
+                <pic:pic xmlns:pic="http://schemas.openxmlformats.org/drawingml/2006/picture">
+                  <pic:nvPicPr>
+                    <pic:cNvPr id="0" name="inscription.PNG"/>
+                    <pic:cNvPicPr/>
+                  </pic:nvPicPr>
+                  <pic:blipFill>
+                    <a:blip r:embed="rId12">
+                      <a:extLst>
+                        <a:ext uri="{28A0092B-C50C-407E-A947-70E740481C1C}">
+                          <a14:useLocalDpi xmlns:a14="http://schemas.microsoft.com/office/drawing/2010/main" val="0"/>
+                        </a:ext>
+                      </a:extLst>
+                    </a:blip>
+                    <a:stretch>
+                      <a:fillRect/>
+                    </a:stretch>
+                  </pic:blipFill>
+                  <pic:spPr>
+                    <a:xfrm>
+                      <a:off x="0" y="0"/>
+                      <a:ext cx="5760720" cy="3582670"/>
+                    </a:xfrm>
+                    <a:prstGeom prst="rect">
+                      <a:avLst/>
+                    </a:prstGeom>
+                  </pic:spPr>
+                </pic:pic>
+              </a:graphicData>
+            </a:graphic>
+          </wp:inline>
+        </w:drawing>
+      </w:r>
+    </w:p>
+    <w:p>
+      <w:r>
+        <w:t>Cette page est celle qui permet de s’inscrire sur le site.</w:t>
+      </w:r>
+    </w:p>
+    <w:p>
+      <w:r>
+        <w:t>Elle est découpée en deux partie</w:t>
+      </w:r>
+      <w:r>
+        <w:t>s</w:t>
+      </w:r>
+      <w:r>
+        <w:t xml:space="preserve"> : la première est celle qui </w:t>
+      </w:r>
+      <w:r>
+        <w:t>regroupe</w:t>
+      </w:r>
+      <w:r>
+        <w:t xml:space="preserve"> les informations d’</w:t>
+      </w:r>
+      <w:r>
+        <w:t>identité</w:t>
+      </w:r>
+      <w:r>
+        <w:t xml:space="preserve"> et la deuxième est celle qui regroupe les informations de l’adresse.</w:t>
+      </w:r>
+    </w:p>
+    <w:p>
+      <w:r>
+        <w:t xml:space="preserve">Quand le formulaire est rempli on est </w:t>
+      </w:r>
+      <w:r>
+        <w:t xml:space="preserve">inscrit et connecté au site et on </w:t>
+      </w:r>
+      <w:r>
+        <w:t>redirigé vers la page d’</w:t>
+      </w:r>
+      <w:r>
+        <w:t>accueil.</w:t>
+      </w:r>
+    </w:p>
+    <w:p>
+      <w:r>
+        <w:t>Depuis cette page il est possible d’aller sur la page de connexion ou de retourner à l’accueil.</w:t>
+      </w:r>
+    </w:p>
+    <w:p>
+      <w:r>
+        <w:br w:type="page"/>
+      </w:r>
+    </w:p>
+    <w:p>
+      <w:pPr>
+        <w:rPr>
+          <w:noProof/>
+          <w:lang w:eastAsia="fr-CH"/>
+        </w:rPr>
+      </w:pPr>
+      <w:r>
+        <w:rPr>
+          <w:noProof/>
+          <w:lang w:eastAsia="fr-CH"/>
+        </w:rPr>
+        <w:lastRenderedPageBreak/>
+        <w:t>Page du profil</w:t>
+      </w:r>
+    </w:p>
+    <w:p>
+      <w:r>
+        <w:rPr>
+          <w:noProof/>
+          <w:lang w:eastAsia="fr-CH"/>
+        </w:rPr>
+        <w:drawing>
+          <wp:inline distT="0" distB="0" distL="0" distR="0">
+            <wp:extent cx="5760720" cy="3568700"/>
+            <wp:effectExtent l="0" t="0" r="0" b="0"/>
+            <wp:docPr id="10" name="Image 10"/>
+            <wp:cNvGraphicFramePr>
+              <a:graphicFrameLocks xmlns:a="http://schemas.openxmlformats.org/drawingml/2006/main" noChangeAspect="1"/>
+            </wp:cNvGraphicFramePr>
+            <a:graphic xmlns:a="http://schemas.openxmlformats.org/drawingml/2006/main">
+              <a:graphicData uri="http://schemas.openxmlformats.org/drawingml/2006/picture">
+                <pic:pic xmlns:pic="http://schemas.openxmlformats.org/drawingml/2006/picture">
+                  <pic:nvPicPr>
+                    <pic:cNvPr id="0" name="profil.PNG"/>
+                    <pic:cNvPicPr/>
+                  </pic:nvPicPr>
+                  <pic:blipFill>
+                    <a:blip r:embed="rId13">
+                      <a:extLst>
+                        <a:ext uri="{28A0092B-C50C-407E-A947-70E740481C1C}">
+                          <a14:useLocalDpi xmlns:a14="http://schemas.microsoft.com/office/drawing/2010/main" val="0"/>
+                        </a:ext>
+                      </a:extLst>
+                    </a:blip>
+                    <a:stretch>
+                      <a:fillRect/>
+                    </a:stretch>
+                  </pic:blipFill>
+                  <pic:spPr>
+                    <a:xfrm>
+                      <a:off x="0" y="0"/>
+                      <a:ext cx="5760720" cy="3568700"/>
+                    </a:xfrm>
+                    <a:prstGeom prst="rect">
+                      <a:avLst/>
+                    </a:prstGeom>
+                  </pic:spPr>
+                </pic:pic>
+              </a:graphicData>
+            </a:graphic>
+          </wp:inline>
+        </w:drawing>
+      </w:r>
+    </w:p>
+    <w:p>
+      <w:pPr>
+        <w:rPr>
+          <w:highlight w:val="yellow"/>
+        </w:rPr>
+      </w:pPr>
+      <w:r>
+        <w:t xml:space="preserve">On ne peut accéder à cette page que si l’on est connecté Cette page permet de voir et de </w:t>
+      </w:r>
+      <w:r>
+        <w:t>modifier</w:t>
+      </w:r>
+      <w:r>
+        <w:t xml:space="preserve"> </w:t>
+      </w:r>
+      <w:r>
+        <w:t>tout</w:t>
+      </w:r>
+      <w:r>
+        <w:t xml:space="preserve"> ce qui est en rapport avec l’utilisateur.</w:t>
+      </w:r>
+    </w:p>
+    <w:p>
+      <w:pPr>
+        <w:rPr>
+          <w:highlight w:val="yellow"/>
+        </w:rPr>
+      </w:pPr>
+      <w:r>
+        <w:rPr>
+          <w:highlight w:val="yellow"/>
+        </w:rPr>
+        <w:t>Il peut modifier toute</w:t>
+      </w:r>
+      <w:r>
+        <w:rPr>
+          <w:highlight w:val="yellow"/>
+        </w:rPr>
+        <w:t xml:space="preserve">s ses informations personnelles en cliquant sur le lien </w:t>
+      </w:r>
+      <w:proofErr w:type="gramStart"/>
+      <w:r>
+        <w:rPr>
+          <w:highlight w:val="yellow"/>
+        </w:rPr>
+        <w:t>modifier</w:t>
+      </w:r>
+      <w:proofErr w:type="gramEnd"/>
+      <w:r>
+        <w:rPr>
+          <w:highlight w:val="yellow"/>
+        </w:rPr>
+        <w:t>. Il est redirigé vers une page semblable à celle pour s’inscrire mais les champs sont déjà remplis et il peut les modifier et ensuite enregistrer les modifications.</w:t>
+      </w:r>
+    </w:p>
+    <w:p>
+      <w:pPr>
+        <w:rPr>
+          <w:highlight w:val="yellow"/>
+        </w:rPr>
+      </w:pPr>
+      <w:r>
+        <w:rPr>
+          <w:highlight w:val="yellow"/>
+        </w:rPr>
+        <w:t>Il peut modi</w:t>
+      </w:r>
+      <w:r>
+        <w:rPr>
+          <w:highlight w:val="yellow"/>
+        </w:rPr>
+        <w:t xml:space="preserve">fier les données de ses animaux en cliquant sur le lien </w:t>
+      </w:r>
+      <w:proofErr w:type="gramStart"/>
+      <w:r>
+        <w:rPr>
+          <w:highlight w:val="yellow"/>
+        </w:rPr>
+        <w:t>modifier</w:t>
+      </w:r>
+      <w:proofErr w:type="gramEnd"/>
+      <w:r>
+        <w:rPr>
+          <w:highlight w:val="yellow"/>
+        </w:rPr>
+        <w:t>. Il est redirigé vers une page semblable à celle pour ajouter un animal mais les champs sont déjà remplis et il peut les modifier puis enregistrer les modifications.</w:t>
+      </w:r>
+    </w:p>
+    <w:p>
+      <w:r>
+        <w:rPr>
+          <w:highlight w:val="yellow"/>
+        </w:rPr>
+        <w:t>Il p</w:t>
+      </w:r>
+      <w:r>
+        <w:rPr>
+          <w:highlight w:val="yellow"/>
+        </w:rPr>
+        <w:t xml:space="preserve">eut modifier ses disponibilités en cliquant sur le lien </w:t>
+      </w:r>
+      <w:proofErr w:type="gramStart"/>
+      <w:r>
+        <w:rPr>
+          <w:highlight w:val="yellow"/>
+        </w:rPr>
+        <w:t>modifier</w:t>
+      </w:r>
+      <w:proofErr w:type="gramEnd"/>
+      <w:r>
+        <w:rPr>
+          <w:highlight w:val="yellow"/>
+        </w:rPr>
+        <w:t>. Il est redirigé vers une page semblable à celle pour mettre les disponibilités mais les champs sont déjà remplis il peut les modifier et les enregistrer.</w:t>
+      </w:r>
+    </w:p>
+    <w:p>
+      <w:r>
+        <w:t xml:space="preserve">Depuis cette page il est possible de retourner à l’accueil, de se déconnecter, d’ajouter un animal de </w:t>
+      </w:r>
+      <w:proofErr w:type="gramStart"/>
+      <w:r>
+        <w:t>compagnie</w:t>
+      </w:r>
+      <w:proofErr w:type="gramEnd"/>
+      <w:r>
+        <w:t xml:space="preserve"> ou de faire une recherche pour garder un animal.</w:t>
+      </w:r>
+    </w:p>
+    <w:p>
+      <w:r>
+        <w:br w:type="page"/>
+      </w:r>
+    </w:p>
+    <w:p>
+      <w:r>
+        <w:lastRenderedPageBreak/>
+        <w:t>Page ajouter un animal</w:t>
+      </w:r>
+    </w:p>
+    <w:p>
+      <w:r>
+        <w:rPr>
+          <w:noProof/>
+          <w:lang w:eastAsia="fr-CH"/>
+        </w:rPr>
+        <w:drawing>
+          <wp:inline distT="0" distB="0" distL="0" distR="0">
+            <wp:extent cx="5760720" cy="3437255"/>
+            <wp:effectExtent l="0" t="0" r="0" b="0"/>
+            <wp:docPr id="11" name="Image 11"/>
+            <wp:cNvGraphicFramePr>
+              <a:graphicFrameLocks xmlns:a="http://schemas.openxmlformats.org/drawingml/2006/main" noChangeAspect="1"/>
+            </wp:cNvGraphicFramePr>
+            <a:graphic xmlns:a="http://schemas.openxmlformats.org/drawingml/2006/main">
+              <a:graphicData uri="http://schemas.openxmlformats.org/drawingml/2006/picture">
+                <pic:pic xmlns:pic="http://schemas.openxmlformats.org/drawingml/2006/picture">
+                  <pic:nvPicPr>
+                    <pic:cNvPr id="0" name="ajoutAnimal.PNG"/>
+                    <pic:cNvPicPr/>
+                  </pic:nvPicPr>
+                  <pic:blipFill>
+                    <a:blip r:embed="rId14">
+                      <a:extLst>
+                        <a:ext uri="{28A0092B-C50C-407E-A947-70E740481C1C}">
+                          <a14:useLocalDpi xmlns:a14="http://schemas.microsoft.com/office/drawing/2010/main" val="0"/>
+                        </a:ext>
+                      </a:extLst>
+                    </a:blip>
+                    <a:stretch>
+                      <a:fillRect/>
+                    </a:stretch>
+                  </pic:blipFill>
+                  <pic:spPr>
+                    <a:xfrm>
+                      <a:off x="0" y="0"/>
+                      <a:ext cx="5760720" cy="3437255"/>
+                    </a:xfrm>
+                    <a:prstGeom prst="rect">
+                      <a:avLst/>
+                    </a:prstGeom>
+                  </pic:spPr>
+                </pic:pic>
+              </a:graphicData>
+            </a:graphic>
+          </wp:inline>
+        </w:drawing>
+      </w:r>
+    </w:p>
+    <w:p>
+      <w:r>
+        <w:t xml:space="preserve">Cette page est </w:t>
+      </w:r>
+      <w:r>
+        <w:t>accessible</w:t>
+      </w:r>
+      <w:r>
+        <w:t xml:space="preserve"> uniquement depuis le profil et donc uniquement lorsqu’on est connecter au site.</w:t>
+      </w:r>
+    </w:p>
+    <w:p>
+      <w:r>
+        <w:t>Elle permet de rajouter un animal de compagnie, en demandant l’espèce la date de naissance le nom et d’éventuelles remarques</w:t>
+      </w:r>
+      <w:r>
+        <w:t xml:space="preserve"> sur l’animal</w:t>
+      </w:r>
+      <w:r>
+        <w:t>.</w:t>
+      </w:r>
+    </w:p>
+    <w:p>
+      <w:r>
+        <w:t>Lorsque l’on valide le formulaire on est redirigé vers la page du profil et nous pouvons voir tout de suite le nouvel animal sur la page.</w:t>
       </w:r>
       <w:bookmarkStart w:id="0" w:name="_GoBack"/>
       <w:bookmarkEnd w:id="0"/>
-      <w:r>
-        <w:t>lus</w:t>
-      </w:r>
-    </w:p>
-    <w:p>
-      <w:r>
-        <w:t xml:space="preserve">Mon projet ressemble pour beaucoup de choses à certains sites du genre qui existent déjà mais </w:t>
-      </w:r>
-      <w:r>
-        <w:t>il</w:t>
-      </w:r>
-      <w:r>
-        <w:t xml:space="preserve"> propo</w:t>
-      </w:r>
-      <w:r>
-        <w:t>se</w:t>
-      </w:r>
-      <w:r>
-        <w:t xml:space="preserve"> une chose de plus : la géolocalisation. En effet cette dernière est </w:t>
-      </w:r>
-      <w:r>
-        <w:t>utilisée</w:t>
-      </w:r>
-      <w:r>
-        <w:t xml:space="preserve"> afin de proposer des gardiens proches du propriétaire de l’animal.</w:t>
+    </w:p>
+    <w:p>
+      <w:r>
+        <w:br w:type="page"/>
       </w:r>
     </w:p>
     <w:p>
       <w:r>
         <w:lastRenderedPageBreak/>
-        <w:t>Analyse fonctionnelle</w:t>
-      </w:r>
-    </w:p>
-    <w:p/>
+        <w:t xml:space="preserve">Page </w:t>
+      </w:r>
+      <w:proofErr w:type="gramStart"/>
+      <w:r>
+        <w:t>rechercher</w:t>
+      </w:r>
+      <w:proofErr w:type="gramEnd"/>
+    </w:p>
+    <w:p>
+      <w:r>
+        <w:rPr>
+          <w:noProof/>
+          <w:lang w:eastAsia="fr-CH"/>
+        </w:rPr>
+        <w:drawing>
+          <wp:inline distT="0" distB="0" distL="0" distR="0">
+            <wp:extent cx="5760720" cy="3514725"/>
+            <wp:effectExtent l="0" t="0" r="0" b="9525"/>
+            <wp:docPr id="12" name="Image 12"/>
+            <wp:cNvGraphicFramePr>
+              <a:graphicFrameLocks xmlns:a="http://schemas.openxmlformats.org/drawingml/2006/main" noChangeAspect="1"/>
+            </wp:cNvGraphicFramePr>
+            <a:graphic xmlns:a="http://schemas.openxmlformats.org/drawingml/2006/main">
+              <a:graphicData uri="http://schemas.openxmlformats.org/drawingml/2006/picture">
+                <pic:pic xmlns:pic="http://schemas.openxmlformats.org/drawingml/2006/picture">
+                  <pic:nvPicPr>
+                    <pic:cNvPr id="0" name="rechercher.PNG"/>
+                    <pic:cNvPicPr/>
+                  </pic:nvPicPr>
+                  <pic:blipFill>
+                    <a:blip r:embed="rId15">
+                      <a:extLst>
+                        <a:ext uri="{28A0092B-C50C-407E-A947-70E740481C1C}">
+                          <a14:useLocalDpi xmlns:a14="http://schemas.microsoft.com/office/drawing/2010/main" val="0"/>
+                        </a:ext>
+                      </a:extLst>
+                    </a:blip>
+                    <a:stretch>
+                      <a:fillRect/>
+                    </a:stretch>
+                  </pic:blipFill>
+                  <pic:spPr>
+                    <a:xfrm>
+                      <a:off x="0" y="0"/>
+                      <a:ext cx="5760720" cy="3514725"/>
+                    </a:xfrm>
+                    <a:prstGeom prst="rect">
+                      <a:avLst/>
+                    </a:prstGeom>
+                  </pic:spPr>
+                </pic:pic>
+              </a:graphicData>
+            </a:graphic>
+          </wp:inline>
+        </w:drawing>
+      </w:r>
+    </w:p>
+    <w:p>
+      <w:r>
+        <w:t>Cette page permet de faire une recherche pour faire garder un animal. Comme l’animal est choisi dans une liste déroulante il faut être connecté et avoir ajouté un animal. On choisit donc l’animal à faire garder et quand on veut le faire garder. Une fois le formulaire validé on est redirigé vers la page résultats.</w:t>
+      </w:r>
+    </w:p>
+    <w:p>
+      <w:r>
+        <w:br w:type="page"/>
+      </w:r>
+    </w:p>
+    <w:p>
+      <w:r>
+        <w:lastRenderedPageBreak/>
+        <w:t xml:space="preserve">Page </w:t>
+      </w:r>
+      <w:r>
+        <w:t>résultats</w:t>
+      </w:r>
+    </w:p>
+    <w:p>
+      <w:r>
+        <w:rPr>
+          <w:noProof/>
+          <w:lang w:eastAsia="fr-CH"/>
+        </w:rPr>
+        <w:drawing>
+          <wp:inline distT="0" distB="0" distL="0" distR="0" wp14:anchorId="633DC632" wp14:editId="53E9688B">
+            <wp:extent cx="5760720" cy="3441065"/>
+            <wp:effectExtent l="0" t="0" r="0" b="6985"/>
+            <wp:docPr id="14" name="Image 14"/>
+            <wp:cNvGraphicFramePr>
+              <a:graphicFrameLocks xmlns:a="http://schemas.openxmlformats.org/drawingml/2006/main" noChangeAspect="1"/>
+            </wp:cNvGraphicFramePr>
+            <a:graphic xmlns:a="http://schemas.openxmlformats.org/drawingml/2006/main">
+              <a:graphicData uri="http://schemas.openxmlformats.org/drawingml/2006/picture">
+                <pic:pic xmlns:pic="http://schemas.openxmlformats.org/drawingml/2006/picture">
+                  <pic:nvPicPr>
+                    <pic:cNvPr id="0" name="resultats.PNG"/>
+                    <pic:cNvPicPr/>
+                  </pic:nvPicPr>
+                  <pic:blipFill>
+                    <a:blip r:embed="rId16">
+                      <a:extLst>
+                        <a:ext uri="{28A0092B-C50C-407E-A947-70E740481C1C}">
+                          <a14:useLocalDpi xmlns:a14="http://schemas.microsoft.com/office/drawing/2010/main" val="0"/>
+                        </a:ext>
+                      </a:extLst>
+                    </a:blip>
+                    <a:stretch>
+                      <a:fillRect/>
+                    </a:stretch>
+                  </pic:blipFill>
+                  <pic:spPr>
+                    <a:xfrm>
+                      <a:off x="0" y="0"/>
+                      <a:ext cx="5760720" cy="3441065"/>
+                    </a:xfrm>
+                    <a:prstGeom prst="rect">
+                      <a:avLst/>
+                    </a:prstGeom>
+                  </pic:spPr>
+                </pic:pic>
+              </a:graphicData>
+            </a:graphic>
+          </wp:inline>
+        </w:drawing>
+      </w:r>
+    </w:p>
+    <w:p>
+      <w:r>
+        <w:t>Cette page s’affiche lorsque l’on valide une recherche pour un animal.</w:t>
+      </w:r>
+    </w:p>
+    <w:p>
+      <w:r>
+        <w:t xml:space="preserve">Elle comporte sur la partie gauche les informations des gardiens disponibles et sur la droite une carte de Google </w:t>
+      </w:r>
+      <w:proofErr w:type="spellStart"/>
+      <w:r>
+        <w:t>maps</w:t>
+      </w:r>
+      <w:proofErr w:type="spellEnd"/>
+      <w:r>
+        <w:t xml:space="preserve"> qui permet de voir ou habitent les gardiens disponibles.</w:t>
+      </w:r>
+    </w:p>
+    <w:p>
+      <w:r>
+        <w:br w:type="page"/>
+      </w:r>
+    </w:p>
+    <w:p>
+      <w:r>
+        <w:lastRenderedPageBreak/>
+        <w:t xml:space="preserve">Page </w:t>
+      </w:r>
+      <w:r>
+        <w:t>disponibilités</w:t>
+      </w:r>
+    </w:p>
+    <w:p>
+      <w:r>
+        <w:rPr>
+          <w:noProof/>
+          <w:lang w:eastAsia="fr-CH"/>
+        </w:rPr>
+        <w:drawing>
+          <wp:inline distT="0" distB="0" distL="0" distR="0" wp14:anchorId="1AAC56B9" wp14:editId="6087AC54">
+            <wp:extent cx="5760720" cy="3526790"/>
+            <wp:effectExtent l="0" t="0" r="0" b="0"/>
+            <wp:docPr id="13" name="Image 13"/>
+            <wp:cNvGraphicFramePr>
+              <a:graphicFrameLocks xmlns:a="http://schemas.openxmlformats.org/drawingml/2006/main" noChangeAspect="1"/>
+            </wp:cNvGraphicFramePr>
+            <a:graphic xmlns:a="http://schemas.openxmlformats.org/drawingml/2006/main">
+              <a:graphicData uri="http://schemas.openxmlformats.org/drawingml/2006/picture">
+                <pic:pic xmlns:pic="http://schemas.openxmlformats.org/drawingml/2006/picture">
+                  <pic:nvPicPr>
+                    <pic:cNvPr id="0" name="disponibilités.PNG"/>
+                    <pic:cNvPicPr/>
+                  </pic:nvPicPr>
+                  <pic:blipFill>
+                    <a:blip r:embed="rId17">
+                      <a:extLst>
+                        <a:ext uri="{28A0092B-C50C-407E-A947-70E740481C1C}">
+                          <a14:useLocalDpi xmlns:a14="http://schemas.microsoft.com/office/drawing/2010/main" val="0"/>
+                        </a:ext>
+                      </a:extLst>
+                    </a:blip>
+                    <a:stretch>
+                      <a:fillRect/>
+                    </a:stretch>
+                  </pic:blipFill>
+                  <pic:spPr>
+                    <a:xfrm>
+                      <a:off x="0" y="0"/>
+                      <a:ext cx="5760720" cy="3526790"/>
+                    </a:xfrm>
+                    <a:prstGeom prst="rect">
+                      <a:avLst/>
+                    </a:prstGeom>
+                  </pic:spPr>
+                </pic:pic>
+              </a:graphicData>
+            </a:graphic>
+          </wp:inline>
+        </w:drawing>
+      </w:r>
+    </w:p>
+    <w:p>
+      <w:r>
+        <w:t>Cette page permet modifier les disponibilités en tant que gardiens. Par défaut lorsqu’un utilisateur s’inscrit il n’est jamais disponible et n’est donc pas gardien mais uniquement propriétaire. Il peut ensuite ajouter des disponibilités et donc devenir gardien via cette page qu’il peut atteindre depuis son profil.</w:t>
+      </w:r>
+    </w:p>
+    <w:p>
+      <w:r>
+        <w:t>Il doit renseigner les moments de la semaine ou il est disponible et les animaux qu’il est d’accord de garder.</w:t>
+      </w:r>
+    </w:p>
     <w:sectPr>
       <w:endnotePr>
         <w:numFmt w:val="decimal"/>
@@ -304,6 +1363,127 @@
     </w:p>
   </w:footnote>
 </w:footnotes>
+</file>
+
+<file path=word/numbering.xml><?xml version="1.0" encoding="utf-8"?>
+<w:numbering xmlns:wpc="http://schemas.microsoft.com/office/word/2010/wordprocessingCanvas" xmlns:mc="http://schemas.openxmlformats.org/markup-compatibility/2006" xmlns:o="urn:schemas-microsoft-com:office:office" xmlns:r="http://schemas.openxmlformats.org/officeDocument/2006/relationships" xmlns:m="http://schemas.openxmlformats.org/officeDocument/2006/math" xmlns:v="urn:schemas-microsoft-com:vml" xmlns:wp14="http://schemas.microsoft.com/office/word/2010/wordprocessingDrawing" xmlns:wp="http://schemas.openxmlformats.org/drawingml/2006/wordprocessingDrawing" xmlns:w10="urn:schemas-microsoft-com:office:word" xmlns:w="http://schemas.openxmlformats.org/wordprocessingml/2006/main" xmlns:w14="http://schemas.microsoft.com/office/word/2010/wordml" xmlns:wpg="http://schemas.microsoft.com/office/word/2010/wordprocessingGroup" xmlns:wpi="http://schemas.microsoft.com/office/word/2010/wordprocessingInk" xmlns:wne="http://schemas.microsoft.com/office/word/2006/wordml" xmlns:wps="http://schemas.microsoft.com/office/word/2010/wordprocessingShape" mc:Ignorable="w14 wp14">
+  <w:abstractNum w:abstractNumId="0">
+    <w:nsid w:val="281D0D4F"/>
+    <w:multiLevelType w:val="hybridMultilevel"/>
+    <w:tmpl w:val="710C4182"/>
+    <w:lvl w:ilvl="0" w:tplc="100C0001">
+      <w:start w:val="1"/>
+      <w:numFmt w:val="bullet"/>
+      <w:lvlText w:val=""/>
+      <w:lvlJc w:val="left"/>
+      <w:pPr>
+        <w:ind w:left="720" w:hanging="360"/>
+      </w:pPr>
+      <w:rPr>
+        <w:rFonts w:ascii="Symbol" w:hAnsi="Symbol" w:hint="default"/>
+      </w:rPr>
+    </w:lvl>
+    <w:lvl w:ilvl="1" w:tplc="100C0003" w:tentative="1">
+      <w:start w:val="1"/>
+      <w:numFmt w:val="bullet"/>
+      <w:lvlText w:val="o"/>
+      <w:lvlJc w:val="left"/>
+      <w:pPr>
+        <w:ind w:left="1440" w:hanging="360"/>
+      </w:pPr>
+      <w:rPr>
+        <w:rFonts w:ascii="Courier New" w:hAnsi="Courier New" w:cs="Courier New" w:hint="default"/>
+      </w:rPr>
+    </w:lvl>
+    <w:lvl w:ilvl="2" w:tplc="100C0005" w:tentative="1">
+      <w:start w:val="1"/>
+      <w:numFmt w:val="bullet"/>
+      <w:lvlText w:val=""/>
+      <w:lvlJc w:val="left"/>
+      <w:pPr>
+        <w:ind w:left="2160" w:hanging="360"/>
+      </w:pPr>
+      <w:rPr>
+        <w:rFonts w:ascii="Wingdings" w:hAnsi="Wingdings" w:hint="default"/>
+      </w:rPr>
+    </w:lvl>
+    <w:lvl w:ilvl="3" w:tplc="100C0001" w:tentative="1">
+      <w:start w:val="1"/>
+      <w:numFmt w:val="bullet"/>
+      <w:lvlText w:val=""/>
+      <w:lvlJc w:val="left"/>
+      <w:pPr>
+        <w:ind w:left="2880" w:hanging="360"/>
+      </w:pPr>
+      <w:rPr>
+        <w:rFonts w:ascii="Symbol" w:hAnsi="Symbol" w:hint="default"/>
+      </w:rPr>
+    </w:lvl>
+    <w:lvl w:ilvl="4" w:tplc="100C0003" w:tentative="1">
+      <w:start w:val="1"/>
+      <w:numFmt w:val="bullet"/>
+      <w:lvlText w:val="o"/>
+      <w:lvlJc w:val="left"/>
+      <w:pPr>
+        <w:ind w:left="3600" w:hanging="360"/>
+      </w:pPr>
+      <w:rPr>
+        <w:rFonts w:ascii="Courier New" w:hAnsi="Courier New" w:cs="Courier New" w:hint="default"/>
+      </w:rPr>
+    </w:lvl>
+    <w:lvl w:ilvl="5" w:tplc="100C0005" w:tentative="1">
+      <w:start w:val="1"/>
+      <w:numFmt w:val="bullet"/>
+      <w:lvlText w:val=""/>
+      <w:lvlJc w:val="left"/>
+      <w:pPr>
+        <w:ind w:left="4320" w:hanging="360"/>
+      </w:pPr>
+      <w:rPr>
+        <w:rFonts w:ascii="Wingdings" w:hAnsi="Wingdings" w:hint="default"/>
+      </w:rPr>
+    </w:lvl>
+    <w:lvl w:ilvl="6" w:tplc="100C0001" w:tentative="1">
+      <w:start w:val="1"/>
+      <w:numFmt w:val="bullet"/>
+      <w:lvlText w:val=""/>
+      <w:lvlJc w:val="left"/>
+      <w:pPr>
+        <w:ind w:left="5040" w:hanging="360"/>
+      </w:pPr>
+      <w:rPr>
+        <w:rFonts w:ascii="Symbol" w:hAnsi="Symbol" w:hint="default"/>
+      </w:rPr>
+    </w:lvl>
+    <w:lvl w:ilvl="7" w:tplc="100C0003" w:tentative="1">
+      <w:start w:val="1"/>
+      <w:numFmt w:val="bullet"/>
+      <w:lvlText w:val="o"/>
+      <w:lvlJc w:val="left"/>
+      <w:pPr>
+        <w:ind w:left="5760" w:hanging="360"/>
+      </w:pPr>
+      <w:rPr>
+        <w:rFonts w:ascii="Courier New" w:hAnsi="Courier New" w:cs="Courier New" w:hint="default"/>
+      </w:rPr>
+    </w:lvl>
+    <w:lvl w:ilvl="8" w:tplc="100C0005" w:tentative="1">
+      <w:start w:val="1"/>
+      <w:numFmt w:val="bullet"/>
+      <w:lvlText w:val=""/>
+      <w:lvlJc w:val="left"/>
+      <w:pPr>
+        <w:ind w:left="6480" w:hanging="360"/>
+      </w:pPr>
+      <w:rPr>
+        <w:rFonts w:ascii="Wingdings" w:hAnsi="Wingdings" w:hint="default"/>
+      </w:rPr>
+    </w:lvl>
+  </w:abstractNum>
+  <w:num w:numId="1">
+    <w:abstractNumId w:val="0"/>
+  </w:num>
+</w:numbering>
 </file>
 
 <file path=word/styles.xml><?xml version="1.0" encoding="utf-8"?>
@@ -531,6 +1711,47 @@
     <w:rPr>
       <w:vertAlign w:val="superscript"/>
     </w:rPr>
+  </w:style>
+  <w:style w:type="paragraph" w:styleId="Textedebulles">
+    <w:name w:val="Balloon Text"/>
+    <w:basedOn w:val="Normal"/>
+    <w:link w:val="TextedebullesCar"/>
+    <w:uiPriority w:val="99"/>
+    <w:semiHidden/>
+    <w:unhideWhenUsed/>
+    <w:rsid w:val="007A7B35"/>
+    <w:pPr>
+      <w:spacing w:after="0" w:line="240" w:lineRule="auto"/>
+    </w:pPr>
+    <w:rPr>
+      <w:rFonts w:ascii="Tahoma" w:hAnsi="Tahoma" w:cs="Tahoma"/>
+      <w:sz w:val="16"/>
+      <w:szCs w:val="16"/>
+    </w:rPr>
+  </w:style>
+  <w:style w:type="character" w:customStyle="1" w:styleId="TextedebullesCar">
+    <w:name w:val="Texte de bulles Car"/>
+    <w:basedOn w:val="Policepardfaut"/>
+    <w:link w:val="Textedebulles"/>
+    <w:uiPriority w:val="99"/>
+    <w:semiHidden/>
+    <w:rsid w:val="007A7B35"/>
+    <w:rPr>
+      <w:rFonts w:ascii="Tahoma" w:hAnsi="Tahoma" w:cs="Tahoma"/>
+      <w:sz w:val="16"/>
+      <w:szCs w:val="16"/>
+    </w:rPr>
+  </w:style>
+  <w:style w:type="paragraph" w:styleId="Paragraphedeliste">
+    <w:name w:val="List Paragraph"/>
+    <w:basedOn w:val="Normal"/>
+    <w:uiPriority w:val="34"/>
+    <w:qFormat/>
+    <w:rsid w:val="007A7B35"/>
+    <w:pPr>
+      <w:ind w:left="720"/>
+      <w:contextualSpacing/>
+    </w:pPr>
   </w:style>
 </w:styles>
 </file>
@@ -760,6 +1981,47 @@
     <w:rPr>
       <w:vertAlign w:val="superscript"/>
     </w:rPr>
+  </w:style>
+  <w:style w:type="paragraph" w:styleId="Textedebulles">
+    <w:name w:val="Balloon Text"/>
+    <w:basedOn w:val="Normal"/>
+    <w:link w:val="TextedebullesCar"/>
+    <w:uiPriority w:val="99"/>
+    <w:semiHidden/>
+    <w:unhideWhenUsed/>
+    <w:rsid w:val="007A7B35"/>
+    <w:pPr>
+      <w:spacing w:after="0" w:line="240" w:lineRule="auto"/>
+    </w:pPr>
+    <w:rPr>
+      <w:rFonts w:ascii="Tahoma" w:hAnsi="Tahoma" w:cs="Tahoma"/>
+      <w:sz w:val="16"/>
+      <w:szCs w:val="16"/>
+    </w:rPr>
+  </w:style>
+  <w:style w:type="character" w:customStyle="1" w:styleId="TextedebullesCar">
+    <w:name w:val="Texte de bulles Car"/>
+    <w:basedOn w:val="Policepardfaut"/>
+    <w:link w:val="Textedebulles"/>
+    <w:uiPriority w:val="99"/>
+    <w:semiHidden/>
+    <w:rsid w:val="007A7B35"/>
+    <w:rPr>
+      <w:rFonts w:ascii="Tahoma" w:hAnsi="Tahoma" w:cs="Tahoma"/>
+      <w:sz w:val="16"/>
+      <w:szCs w:val="16"/>
+    </w:rPr>
+  </w:style>
+  <w:style w:type="paragraph" w:styleId="Paragraphedeliste">
+    <w:name w:val="List Paragraph"/>
+    <w:basedOn w:val="Normal"/>
+    <w:uiPriority w:val="34"/>
+    <w:qFormat/>
+    <w:rsid w:val="007A7B35"/>
+    <w:pPr>
+      <w:ind w:left="720"/>
+      <w:contextualSpacing/>
+    </w:pPr>
   </w:style>
 </w:styles>
 </file>
@@ -1054,7 +2316,7 @@
 </file>
 
 <file path=customXml/itemProps1.xml><?xml version="1.0" encoding="utf-8"?>
-<ds:datastoreItem xmlns:ds="http://schemas.openxmlformats.org/officeDocument/2006/customXml" ds:itemID="{78FCFE95-39F9-48ED-855B-C0FFB3DFF63C}">
+<ds:datastoreItem xmlns:ds="http://schemas.openxmlformats.org/officeDocument/2006/customXml" ds:itemID="{5A774E61-4520-41A5-93D1-EA92A0F5548E}">
   <ds:schemaRefs>
     <ds:schemaRef ds:uri="http://schemas.openxmlformats.org/officeDocument/2006/bibliography"/>
   </ds:schemaRefs>

</xml_diff>

<commit_message>
avancé sur les disponibilités
</commit_message>
<xml_diff>
--- a/doc_technique.docx
+++ b/doc_technique.docx
@@ -80,6 +80,32 @@
     </w:p>
     <w:p>
       <w:r>
+        <w:t>Organisation</w:t>
+      </w:r>
+    </w:p>
+    <w:p>
+      <w:r>
+        <w:t xml:space="preserve">Afin d’assurer un bon environnement de travail certaines précaution ont été prises. J’utilise donc </w:t>
+      </w:r>
+      <w:proofErr w:type="spellStart"/>
+      <w:r>
+        <w:t>GitHub</w:t>
+      </w:r>
+      <w:proofErr w:type="spellEnd"/>
+      <w:r>
+        <w:t xml:space="preserve"> afin de sécuriser le travail effectué, cela permet aussi de voir les versions et </w:t>
+      </w:r>
+      <w:proofErr w:type="gramStart"/>
+      <w:r>
+        <w:t>les modification</w:t>
+      </w:r>
+      <w:proofErr w:type="gramEnd"/>
+      <w:r>
+        <w:t xml:space="preserve"> qui ont été faites chaque fois que j’ai sauvegardé les fichiers.</w:t>
+      </w:r>
+    </w:p>
+    <w:p>
+      <w:r>
         <w:t>Etude d’opportunité</w:t>
       </w:r>
     </w:p>
@@ -127,6 +153,7 @@
     </w:p>
     <w:p>
       <w:r>
+        <w:lastRenderedPageBreak/>
         <w:t>Ce que mon projet à de plus</w:t>
       </w:r>
     </w:p>
@@ -155,7 +182,6 @@
     </w:p>
     <w:p>
       <w:r>
-        <w:lastRenderedPageBreak/>
         <w:t>Analyse fonctionnelle</w:t>
       </w:r>
     </w:p>
@@ -306,8 +332,11 @@
     </w:p>
     <w:p>
       <w:r>
+        <w:lastRenderedPageBreak/>
         <w:br w:type="page"/>
       </w:r>
+      <w:bookmarkStart w:id="0" w:name="_GoBack"/>
+      <w:bookmarkEnd w:id="0"/>
     </w:p>
     <w:p>
       <w:r>
@@ -808,96 +837,50 @@
       </w:r>
     </w:p>
     <w:p>
-      <w:pPr>
-        <w:rPr>
-          <w:highlight w:val="yellow"/>
-        </w:rPr>
-      </w:pPr>
-      <w:r>
-        <w:rPr>
-          <w:highlight w:val="yellow"/>
-        </w:rPr>
+      <w:r>
         <w:t>Il peut modifier toute</w:t>
       </w:r>
       <w:r>
-        <w:rPr>
-          <w:highlight w:val="yellow"/>
-        </w:rPr>
         <w:t xml:space="preserve">s ses informations personnelles en cliquant sur le lien </w:t>
       </w:r>
       <w:proofErr w:type="gramStart"/>
       <w:r>
-        <w:rPr>
-          <w:highlight w:val="yellow"/>
-        </w:rPr>
         <w:t>modifier</w:t>
       </w:r>
       <w:proofErr w:type="gramEnd"/>
       <w:r>
-        <w:rPr>
-          <w:highlight w:val="yellow"/>
-        </w:rPr>
         <w:t>. Il est redirigé vers une page semblable à celle pour s’inscrire mais les champs sont déjà remplis et il peut les modifier et ensuite enregistrer les modifications.</w:t>
       </w:r>
     </w:p>
     <w:p>
-      <w:pPr>
-        <w:rPr>
-          <w:highlight w:val="yellow"/>
-        </w:rPr>
-      </w:pPr>
-      <w:r>
-        <w:rPr>
-          <w:highlight w:val="yellow"/>
-        </w:rPr>
+      <w:r>
         <w:t>Il peut modi</w:t>
       </w:r>
       <w:r>
-        <w:rPr>
-          <w:highlight w:val="yellow"/>
-        </w:rPr>
         <w:t xml:space="preserve">fier les données de ses animaux en cliquant sur le lien </w:t>
       </w:r>
       <w:proofErr w:type="gramStart"/>
       <w:r>
-        <w:rPr>
-          <w:highlight w:val="yellow"/>
-        </w:rPr>
         <w:t>modifier</w:t>
       </w:r>
       <w:proofErr w:type="gramEnd"/>
       <w:r>
-        <w:rPr>
-          <w:highlight w:val="yellow"/>
-        </w:rPr>
         <w:t>. Il est redirigé vers une page semblable à celle pour ajouter un animal mais les champs sont déjà remplis et il peut les modifier puis enregistrer les modifications.</w:t>
       </w:r>
     </w:p>
     <w:p>
       <w:r>
-        <w:rPr>
-          <w:highlight w:val="yellow"/>
-        </w:rPr>
         <w:t>Il p</w:t>
       </w:r>
       <w:r>
-        <w:rPr>
-          <w:highlight w:val="yellow"/>
-        </w:rPr>
         <w:t xml:space="preserve">eut modifier ses disponibilités en cliquant sur le lien </w:t>
       </w:r>
       <w:proofErr w:type="gramStart"/>
       <w:r>
-        <w:rPr>
-          <w:highlight w:val="yellow"/>
-        </w:rPr>
         <w:t>modifier</w:t>
       </w:r>
       <w:proofErr w:type="gramEnd"/>
       <w:r>
-        <w:rPr>
-          <w:highlight w:val="yellow"/>
-        </w:rPr>
         <w:t>. Il est redirigé vers une page semblable à celle pour mettre les disponibilités mais les champs sont déjà remplis il peut les modifier et les enregistrer.</w:t>
       </w:r>
     </w:p>
@@ -1000,8 +983,6 @@
       <w:r>
         <w:t>Lorsque l’on valide le formulaire on est redirigé vers la page du profil et nous pouvons voir tout de suite le nouvel animal sur la page.</w:t>
       </w:r>
-      <w:bookmarkStart w:id="0" w:name="_GoBack"/>
-      <w:bookmarkEnd w:id="0"/>
     </w:p>
     <w:p>
       <w:r>
@@ -2316,7 +2297,7 @@
 </file>
 
 <file path=customXml/itemProps1.xml><?xml version="1.0" encoding="utf-8"?>
-<ds:datastoreItem xmlns:ds="http://schemas.openxmlformats.org/officeDocument/2006/customXml" ds:itemID="{5A774E61-4520-41A5-93D1-EA92A0F5548E}">
+<ds:datastoreItem xmlns:ds="http://schemas.openxmlformats.org/officeDocument/2006/customXml" ds:itemID="{803C7F24-BCA9-4C2F-B8FE-7A48E7F4710B}">
   <ds:schemaRefs>
     <ds:schemaRef ds:uri="http://schemas.openxmlformats.org/officeDocument/2006/bibliography"/>
   </ds:schemaRefs>

</xml_diff>

<commit_message>
Modif de maquettes pour la doc qui à été avancée
</commit_message>
<xml_diff>
--- a/doc_technique.docx
+++ b/doc_technique.docx
@@ -104,8 +104,6 @@
       <w:r>
         <w:t xml:space="preserve"> qui ont été faites chaque fois que j’ai sauvegardé les fichiers.</w:t>
       </w:r>
-      <w:bookmarkStart w:id="0" w:name="_GoBack"/>
-      <w:bookmarkEnd w:id="0"/>
     </w:p>
     <w:p>
       <w:pPr>
@@ -391,9 +389,9 @@
         </w:rPr>
         <w:drawing>
           <wp:inline distT="0" distB="0" distL="0" distR="0">
-            <wp:extent cx="4126727" cy="2551456"/>
-            <wp:effectExtent l="0" t="0" r="7620" b="1270"/>
-            <wp:docPr id="2" name="Image 2"/>
+            <wp:extent cx="5760720" cy="3570605"/>
+            <wp:effectExtent l="0" t="0" r="0" b="0"/>
+            <wp:docPr id="7" name="Image 7"/>
             <wp:cNvGraphicFramePr>
               <a:graphicFrameLocks xmlns:a="http://schemas.openxmlformats.org/drawingml/2006/main" noChangeAspect="1"/>
             </wp:cNvGraphicFramePr>
@@ -405,7 +403,7 @@
                     <pic:cNvPicPr/>
                   </pic:nvPicPr>
                   <pic:blipFill>
-                    <a:blip r:embed="rId12" cstate="print">
+                    <a:blip r:embed="rId12">
                       <a:extLst>
                         <a:ext uri="{28A0092B-C50C-407E-A947-70E740481C1C}">
                           <a14:useLocalDpi xmlns:a14="http://schemas.microsoft.com/office/drawing/2010/main" val="0"/>
@@ -419,7 +417,7 @@
                   <pic:spPr>
                     <a:xfrm>
                       <a:off x="0" y="0"/>
-                      <a:ext cx="4129991" cy="2553474"/>
+                      <a:ext cx="5760720" cy="3570605"/>
                     </a:xfrm>
                     <a:prstGeom prst="rect">
                       <a:avLst/>
@@ -439,27 +437,17 @@
     </w:p>
     <w:p>
       <w:r>
-        <w:t xml:space="preserve">Suivant si un utilisateur est connecté ou pas les liens dans la barre de navigation changent. </w:t>
-      </w:r>
-      <w:proofErr w:type="gramStart"/>
-      <w:r>
-        <w:t>Si il</w:t>
-      </w:r>
-      <w:proofErr w:type="gramEnd"/>
-      <w:r>
-        <w:t xml:space="preserve"> n’est pas connecté il peut se connecter ou s’inscrire. </w:t>
-      </w:r>
-      <w:proofErr w:type="gramStart"/>
-      <w:r>
-        <w:t>Si il</w:t>
-      </w:r>
-      <w:proofErr w:type="gramEnd"/>
-      <w:r>
-        <w:t xml:space="preserve"> est connecté il peut accéder à son profil, faire une recherche de gardien ou se déconnecter.</w:t>
-      </w:r>
-    </w:p>
-    <w:p>
-      <w:r>
+        <w:t>Les liens qui sont affiché par défaut sont les liens pour l’inscription et pour la connexion. Si un utilisateur est déjà connecté les liens sont pour accéder au profil ou pour se déconnecter</w:t>
+      </w:r>
+    </w:p>
+    <w:p>
+      <w:r>
+        <w:br w:type="page"/>
+      </w:r>
+    </w:p>
+    <w:p>
+      <w:r>
+        <w:lastRenderedPageBreak/>
         <w:t>Page de connexion</w:t>
       </w:r>
     </w:p>
@@ -548,8 +536,8 @@
         </w:rPr>
         <w:drawing>
           <wp:inline distT="0" distB="0" distL="0" distR="0">
-            <wp:extent cx="3442915" cy="2791296"/>
-            <wp:effectExtent l="0" t="0" r="5715" b="9525"/>
+            <wp:extent cx="4264761" cy="3457596"/>
+            <wp:effectExtent l="0" t="0" r="2540" b="0"/>
             <wp:docPr id="3" name="Image 3"/>
             <wp:cNvGraphicFramePr>
               <a:graphicFrameLocks xmlns:a="http://schemas.openxmlformats.org/drawingml/2006/main" noChangeAspect="1"/>
@@ -576,7 +564,7 @@
                   <pic:spPr>
                     <a:xfrm>
                       <a:off x="0" y="0"/>
-                      <a:ext cx="3445292" cy="2793223"/>
+                      <a:ext cx="4273628" cy="3464784"/>
                     </a:xfrm>
                     <a:prstGeom prst="rect">
                       <a:avLst/>
@@ -591,14 +579,28 @@
     </w:p>
     <w:p>
       <w:r>
-        <w:t>Cette page est celle qui permet de se connecter au site. Pour se connecter l’utilisateur rentre son nom ainsi que son mot de passe.</w:t>
-      </w:r>
-    </w:p>
-    <w:p>
-      <w:r>
-        <w:t>Depuis cette page il est possible de s’inscrire ou de retourner à l’accueil.</w:t>
-      </w:r>
-    </w:p>
+        <w:t>On arrive sur cette page lorsqu’on clique sur le lien de connexion sur la page d’accueil.</w:t>
+      </w:r>
+    </w:p>
+    <w:p>
+      <w:r>
+        <w:t>Pour se connecter il faut déjà avoir un compte et rentrer son nom et son mot de passe.</w:t>
+      </w:r>
+    </w:p>
+    <w:p>
+      <w:r>
+        <w:t xml:space="preserve">Depuis cette page il est possible d’aller sur la page d’inscription si </w:t>
+      </w:r>
+      <w:proofErr w:type="gramStart"/>
+      <w:r>
+        <w:t>on a</w:t>
+      </w:r>
+      <w:proofErr w:type="gramEnd"/>
+      <w:r>
+        <w:t xml:space="preserve"> pas déjà de compte ou de retourner sur la page d’accueil.</w:t>
+      </w:r>
+    </w:p>
+    <w:p/>
     <w:p>
       <w:r>
         <w:br w:type="page"/>
@@ -740,6 +742,9 @@
       <w:r>
         <w:t>Cette page est celle qui permet de s’inscrire sur le site.</w:t>
       </w:r>
+      <w:r>
+        <w:t xml:space="preserve"> On peut y accéder depuis la page d’accueil ou depuis la page de connexion.</w:t>
+      </w:r>
     </w:p>
     <w:p>
       <w:r>
@@ -761,7 +766,18 @@
         <w:t>identité</w:t>
       </w:r>
       <w:r>
-        <w:t xml:space="preserve"> et la deuxième est celle qui regroupe les informations de l’adresse.</w:t>
+        <w:t>. Il faut renseigner son nom, son prénom, son adresse email, son mot de passe qu’il faut confirmer, sa date de naissance et une description.</w:t>
+      </w:r>
+    </w:p>
+    <w:p>
+      <w:r>
+        <w:t>La</w:t>
+      </w:r>
+      <w:r>
+        <w:t xml:space="preserve"> deuxième est celle qui regroupe les informations de l’adresse.</w:t>
+      </w:r>
+      <w:r>
+        <w:t xml:space="preserve"> Il faut renseigner le pays, la rue, le numéro de rue et le code postal.</w:t>
       </w:r>
     </w:p>
     <w:p>
@@ -770,6 +786,9 @@
       </w:r>
       <w:r>
         <w:t xml:space="preserve">inscrit et connecté au site et on </w:t>
+      </w:r>
+      <w:r>
+        <w:t xml:space="preserve">est </w:t>
       </w:r>
       <w:r>
         <w:t>redirigé vers la page d’</w:t>
@@ -812,9 +831,9 @@
         </w:rPr>
         <w:drawing>
           <wp:inline distT="0" distB="0" distL="0" distR="0">
-            <wp:extent cx="5760720" cy="3568700"/>
-            <wp:effectExtent l="0" t="0" r="0" b="0"/>
-            <wp:docPr id="10" name="Image 10"/>
+            <wp:extent cx="5760720" cy="3576320"/>
+            <wp:effectExtent l="0" t="0" r="0" b="5080"/>
+            <wp:docPr id="8" name="Image 8"/>
             <wp:cNvGraphicFramePr>
               <a:graphicFrameLocks xmlns:a="http://schemas.openxmlformats.org/drawingml/2006/main" noChangeAspect="1"/>
             </wp:cNvGraphicFramePr>
@@ -840,7 +859,7 @@
                   <pic:spPr>
                     <a:xfrm>
                       <a:off x="0" y="0"/>
-                      <a:ext cx="5760720" cy="3568700"/>
+                      <a:ext cx="5760720" cy="3576320"/>
                     </a:xfrm>
                     <a:prstGeom prst="rect">
                       <a:avLst/>
@@ -860,7 +879,16 @@
         </w:rPr>
       </w:pPr>
       <w:r>
-        <w:t xml:space="preserve">On ne peut accéder à cette page que si l’on est connecté Cette page permet de voir et de </w:t>
+        <w:t xml:space="preserve">On </w:t>
+      </w:r>
+      <w:r>
+        <w:t xml:space="preserve">peut accéder à cette page </w:t>
+      </w:r>
+      <w:r>
+        <w:t xml:space="preserve">si </w:t>
+      </w:r>
+      <w:r>
+        <w:t xml:space="preserve">on est connecté Cette page permet de voir et de </w:t>
       </w:r>
       <w:r>
         <w:t>modifier</w:t>
@@ -877,7 +905,10 @@
     </w:p>
     <w:p>
       <w:r>
-        <w:t>Il peut modifier toute</w:t>
+        <w:t>L’utilisateur</w:t>
+      </w:r>
+      <w:r>
+        <w:t xml:space="preserve"> peut modifier toute</w:t>
       </w:r>
       <w:r>
         <w:t xml:space="preserve">s ses informations personnelles en cliquant sur le lien </w:t>
@@ -888,8 +919,14 @@
       </w:r>
       <w:proofErr w:type="gramEnd"/>
       <w:r>
+        <w:t xml:space="preserve"> de la section informations personnelles</w:t>
+      </w:r>
+      <w:r>
         <w:t>. Il est redirigé vers une page semblable à celle pour s’inscrire mais les champs sont déjà remplis et il peut les modifier et ensuite enregistrer les modifications.</w:t>
       </w:r>
+      <w:r>
+        <w:t xml:space="preserve"> Il est obligé de réinsérer sont mot de passe car il est stocké en sha1 dans la base de données et ne peut donc pas être récupérer.</w:t>
+      </w:r>
     </w:p>
     <w:p>
       <w:r>
@@ -904,6 +941,9 @@
       </w:r>
       <w:proofErr w:type="gramEnd"/>
       <w:r>
+        <w:t xml:space="preserve"> dans la dernière colonne du tableau des animaux</w:t>
+      </w:r>
+      <w:r>
         <w:t>. Il est redirigé vers une page semblable à celle pour ajouter un animal mais les champs sont déjà remplis et il peut les modifier puis enregistrer les modifications.</w:t>
       </w:r>
     </w:p>
@@ -920,12 +960,47 @@
       </w:r>
       <w:proofErr w:type="gramEnd"/>
       <w:r>
-        <w:t>. Il est redirigé vers une page semblable à celle pour mettre les disponibilités mais les champs sont déjà remplis il peut les modifier et les enregistrer.</w:t>
-      </w:r>
-    </w:p>
-    <w:p>
-      <w:r>
-        <w:t>Depuis cette page il est possible de retourner à l’accueil, de se déconnecter, d’ajouter un animal de compagnie ou de faire une recherche pour garder un animal.</w:t>
+        <w:t xml:space="preserve">. Il est redirigé vers </w:t>
+      </w:r>
+      <w:r>
+        <w:t>la</w:t>
+      </w:r>
+      <w:r>
+        <w:t xml:space="preserve"> page </w:t>
+      </w:r>
+      <w:proofErr w:type="spellStart"/>
+      <w:r>
+        <w:t>disponibilite</w:t>
+      </w:r>
+      <w:r>
+        <w:t>s</w:t>
+      </w:r>
+      <w:proofErr w:type="spellEnd"/>
+      <w:r>
+        <w:t xml:space="preserve"> mais les champs sont déjà remplis</w:t>
+      </w:r>
+      <w:r>
+        <w:t>,</w:t>
+      </w:r>
+      <w:r>
+        <w:t xml:space="preserve"> il peut les modifier et les enregistrer.</w:t>
+      </w:r>
+    </w:p>
+    <w:p>
+      <w:r>
+        <w:t>Depuis cette page il est possible de retourner à l’accueil, de se déconnecter, d’ajouter un animal de compagnie</w:t>
+      </w:r>
+      <w:r>
+        <w:t>, d’accéder à la page de modification,</w:t>
+      </w:r>
+      <w:r>
+        <w:t xml:space="preserve"> de faire une recherche pour garder un animal</w:t>
+      </w:r>
+      <w:r>
+        <w:t xml:space="preserve"> ou de se déconnecter</w:t>
+      </w:r>
+      <w:r>
+        <w:t>.</w:t>
       </w:r>
     </w:p>
     <w:p>
@@ -996,12 +1071,24 @@
         <w:t>accessible</w:t>
       </w:r>
       <w:r>
-        <w:t xml:space="preserve"> uniquement depuis le profil et donc uniquement lorsqu’on est connecter au site.</w:t>
-      </w:r>
-    </w:p>
-    <w:p>
-      <w:r>
-        <w:t>Elle permet de rajouter un animal de compagnie, en demandant l’espèce la date de naissance le nom et d’éventuelles remarques</w:t>
+        <w:t xml:space="preserve"> uniquement depuis le profil et donc un</w:t>
+      </w:r>
+      <w:r>
+        <w:t>iquement lorsqu’on est connecté</w:t>
+      </w:r>
+      <w:r>
+        <w:t xml:space="preserve"> au site.</w:t>
+      </w:r>
+    </w:p>
+    <w:p>
+      <w:r>
+        <w:t>Elle permet de rajouter un animal de compagnie, en demandant l’espèce</w:t>
+      </w:r>
+      <w:r>
+        <w:t>,</w:t>
+      </w:r>
+      <w:r>
+        <w:t xml:space="preserve"> la date de naissance le nom et d’éventuelles remarques</w:t>
       </w:r>
       <w:r>
         <w:t xml:space="preserve"> sur l’animal</w:t>
@@ -1013,6 +1100,11 @@
     <w:p>
       <w:r>
         <w:t>Lorsque l’on valide le formulaire on est redirigé vers la page du profil et nous pouvons voir tout de suite le nouvel animal sur la page.</w:t>
+      </w:r>
+    </w:p>
+    <w:p>
+      <w:r>
+        <w:t>Depuis cette page il est possible d’accéder à l’accueil, au profil, aux disponibilités ou de se déconnecter.</w:t>
       </w:r>
     </w:p>
     <w:p>
@@ -1231,12 +1323,106 @@
     </w:p>
     <w:p>
       <w:r>
-        <w:t>Cette page permet modifier les disponibilités en tant que gardiens. Par défaut lorsqu’un utilisateur s’inscrit il n’est jamais disponible et n’est donc pas gardien mais uniquement propriétaire. Il peut ensuite ajouter des disponibilités et donc devenir gardien via cette page qu’il peut atteindre depuis son profil.</w:t>
+        <w:t xml:space="preserve">Cette page permet </w:t>
+      </w:r>
+      <w:r>
+        <w:t xml:space="preserve">de </w:t>
+      </w:r>
+      <w:r>
+        <w:t>modifier les dis</w:t>
+      </w:r>
+      <w:r>
+        <w:t>ponibilités en tant que gardien</w:t>
+      </w:r>
+      <w:r>
+        <w:t>. Par défaut lorsqu’un utilisateur s’inscrit il n’est jamais disponible et n’est donc pas gardien mais uniquement propriétaire. Il peut ensuite ajouter des disponibilités et donc devenir gardien via cette page qu’il peut atteindre depuis son profil.</w:t>
       </w:r>
     </w:p>
     <w:p>
       <w:r>
         <w:t>Il doit renseigner les moments de la semaine ou il est disponible et les animaux qu’il est d’accord de garder.</w:t>
+      </w:r>
+    </w:p>
+    <w:p>
+      <w:r>
+        <w:t>Depuis cette page il est possible de retourner à l’accueil, d’aller sur son profil, d’aller sur la page pour ajouter un animal ou de se déconnecter.</w:t>
+      </w:r>
+    </w:p>
+    <w:p>
+      <w:r>
+        <w:br w:type="page"/>
+      </w:r>
+    </w:p>
+    <w:p>
+      <w:r>
+        <w:lastRenderedPageBreak/>
+        <w:t>La base de données</w:t>
+      </w:r>
+      <w:bookmarkStart w:id="0" w:name="_GoBack"/>
+      <w:bookmarkEnd w:id="0"/>
+    </w:p>
+    <w:p>
+      <w:r>
+        <w:rPr>
+          <w:noProof/>
+          <w:lang w:eastAsia="fr-CH"/>
+        </w:rPr>
+        <w:drawing>
+          <wp:inline distT="0" distB="0" distL="0" distR="0">
+            <wp:extent cx="5760720" cy="4766945"/>
+            <wp:effectExtent l="0" t="0" r="0" b="0"/>
+            <wp:docPr id="9" name="Image 9"/>
+            <wp:cNvGraphicFramePr>
+              <a:graphicFrameLocks xmlns:a="http://schemas.openxmlformats.org/drawingml/2006/main" noChangeAspect="1"/>
+            </wp:cNvGraphicFramePr>
+            <a:graphic xmlns:a="http://schemas.openxmlformats.org/drawingml/2006/main">
+              <a:graphicData uri="http://schemas.openxmlformats.org/drawingml/2006/picture">
+                <pic:pic xmlns:pic="http://schemas.openxmlformats.org/drawingml/2006/picture">
+                  <pic:nvPicPr>
+                    <pic:cNvPr id="0" name="MLD.PNG"/>
+                    <pic:cNvPicPr/>
+                  </pic:nvPicPr>
+                  <pic:blipFill>
+                    <a:blip r:embed="rId20">
+                      <a:extLst>
+                        <a:ext uri="{28A0092B-C50C-407E-A947-70E740481C1C}">
+                          <a14:useLocalDpi xmlns:a14="http://schemas.microsoft.com/office/drawing/2010/main" val="0"/>
+                        </a:ext>
+                      </a:extLst>
+                    </a:blip>
+                    <a:stretch>
+                      <a:fillRect/>
+                    </a:stretch>
+                  </pic:blipFill>
+                  <pic:spPr>
+                    <a:xfrm>
+                      <a:off x="0" y="0"/>
+                      <a:ext cx="5760720" cy="4766945"/>
+                    </a:xfrm>
+                    <a:prstGeom prst="rect">
+                      <a:avLst/>
+                    </a:prstGeom>
+                  </pic:spPr>
+                </pic:pic>
+              </a:graphicData>
+            </a:graphic>
+          </wp:inline>
+        </w:drawing>
+      </w:r>
+    </w:p>
+    <w:p>
+      <w:hyperlink r:id="rId21" w:history="1">
+        <w:r>
+          <w:rPr>
+            <w:rStyle w:val="Lienhypertexte"/>
+          </w:rPr>
+          <w:t>http://www.nhc.noaa.gov/gccalc.shtml</w:t>
+        </w:r>
+      </w:hyperlink>
+    </w:p>
+    <w:p>
+      <w:r>
+        <w:t>SELECT (DEGREES(Acos(sin(radians(46.191))*sin(radians(46.5202))+cos(radians(46.191))*cos(radians(46.5202))*cos(radians(6.11032-6.60936)))))*110.544</w:t>
       </w:r>
     </w:p>
     <w:sectPr>
@@ -2498,7 +2684,7 @@
 </file>
 
 <file path=customXml/itemProps1.xml><?xml version="1.0" encoding="utf-8"?>
-<ds:datastoreItem xmlns:ds="http://schemas.openxmlformats.org/officeDocument/2006/customXml" ds:itemID="{1FF2DF0B-9D72-427A-A571-B02EAAF6B0C7}">
+<ds:datastoreItem xmlns:ds="http://schemas.openxmlformats.org/officeDocument/2006/customXml" ds:itemID="{3F4ECF28-49B5-4EB1-83DA-422B1B9713C3}">
   <ds:schemaRefs>
     <ds:schemaRef ds:uri="http://schemas.openxmlformats.org/officeDocument/2006/bibliography"/>
   </ds:schemaRefs>

</xml_diff>

<commit_message>
continuer a docuementer les fonctions de phptohtml
</commit_message>
<xml_diff>
--- a/doc_technique.docx
+++ b/doc_technique.docx
@@ -1358,8 +1358,25 @@
         <w:lastRenderedPageBreak/>
         <w:t>La base de données</w:t>
       </w:r>
-      <w:bookmarkStart w:id="0" w:name="_GoBack"/>
-      <w:bookmarkEnd w:id="0"/>
+    </w:p>
+    <w:p>
+      <w:r>
+        <w:t xml:space="preserve">Toutes les données du site sont </w:t>
+      </w:r>
+      <w:r>
+        <w:t>stockées</w:t>
+      </w:r>
+      <w:r>
+        <w:t xml:space="preserve"> dans une base de </w:t>
+      </w:r>
+      <w:proofErr w:type="gramStart"/>
+      <w:r>
+        <w:t>donnée</w:t>
+      </w:r>
+      <w:proofErr w:type="gramEnd"/>
+      <w:r>
+        <w:t xml:space="preserve"> MySQL.</w:t>
+      </w:r>
     </w:p>
     <w:p>
       <w:r>
@@ -1411,19 +1428,721 @@
       </w:r>
     </w:p>
     <w:p>
-      <w:hyperlink r:id="rId21" w:history="1">
-        <w:r>
-          <w:rPr>
-            <w:rStyle w:val="Lienhypertexte"/>
-          </w:rPr>
-          <w:t>http://www.nhc.noaa.gov/gccalc.shtml</w:t>
-        </w:r>
-      </w:hyperlink>
-    </w:p>
-    <w:p>
-      <w:r>
-        <w:t>SELECT (DEGREES(Acos(sin(radians(46.191))*sin(radians(46.5202))+cos(radians(46.191))*cos(radians(46.5202))*cos(radians(6.11032-6.60936)))))*110.544</w:t>
-      </w:r>
+      <w:r>
+        <w:br w:type="page"/>
+      </w:r>
+    </w:p>
+    <w:p>
+      <w:r>
+        <w:lastRenderedPageBreak/>
+        <w:t>Description des tables</w:t>
+      </w:r>
+    </w:p>
+    <w:p>
+      <w:r>
+        <w:t>La table adresses</w:t>
+      </w:r>
+    </w:p>
+    <w:p>
+      <w:r>
+        <w:t xml:space="preserve">La table adresse contient les adresses des utilisateurs. L’adresse est reliée à l’utilisateur par son id. L’id de l’adresse est dans la table utilisateur. L’adresse est composée d’un numéro de rue, d’un nom de rue, du code postal et du pays. La latitude et la longitude sont récupérées grâce à l’api de </w:t>
+      </w:r>
+      <w:proofErr w:type="spellStart"/>
+      <w:r>
+        <w:t>google</w:t>
+      </w:r>
+      <w:proofErr w:type="spellEnd"/>
+      <w:r>
+        <w:t xml:space="preserve"> </w:t>
+      </w:r>
+      <w:proofErr w:type="spellStart"/>
+      <w:r>
+        <w:t>maps</w:t>
+      </w:r>
+      <w:proofErr w:type="spellEnd"/>
+      <w:r>
+        <w:t xml:space="preserve"> géocode.</w:t>
+      </w:r>
+    </w:p>
+    <w:p>
+      <w:r>
+        <w:rPr>
+          <w:noProof/>
+          <w:lang w:eastAsia="fr-CH"/>
+        </w:rPr>
+        <w:drawing>
+          <wp:inline distT="0" distB="0" distL="0" distR="0">
+            <wp:extent cx="5760720" cy="2183130"/>
+            <wp:effectExtent l="0" t="0" r="0" b="7620"/>
+            <wp:docPr id="15" name="Image 15"/>
+            <wp:cNvGraphicFramePr>
+              <a:graphicFrameLocks xmlns:a="http://schemas.openxmlformats.org/drawingml/2006/main" noChangeAspect="1"/>
+            </wp:cNvGraphicFramePr>
+            <a:graphic xmlns:a="http://schemas.openxmlformats.org/drawingml/2006/main">
+              <a:graphicData uri="http://schemas.openxmlformats.org/drawingml/2006/picture">
+                <pic:pic xmlns:pic="http://schemas.openxmlformats.org/drawingml/2006/picture">
+                  <pic:nvPicPr>
+                    <pic:cNvPr id="0" name="tAdresse.PNG"/>
+                    <pic:cNvPicPr/>
+                  </pic:nvPicPr>
+                  <pic:blipFill>
+                    <a:blip r:embed="rId21">
+                      <a:extLst>
+                        <a:ext uri="{28A0092B-C50C-407E-A947-70E740481C1C}">
+                          <a14:useLocalDpi xmlns:a14="http://schemas.microsoft.com/office/drawing/2010/main" val="0"/>
+                        </a:ext>
+                      </a:extLst>
+                    </a:blip>
+                    <a:stretch>
+                      <a:fillRect/>
+                    </a:stretch>
+                  </pic:blipFill>
+                  <pic:spPr>
+                    <a:xfrm>
+                      <a:off x="0" y="0"/>
+                      <a:ext cx="5760720" cy="2183130"/>
+                    </a:xfrm>
+                    <a:prstGeom prst="rect">
+                      <a:avLst/>
+                    </a:prstGeom>
+                  </pic:spPr>
+                </pic:pic>
+              </a:graphicData>
+            </a:graphic>
+          </wp:inline>
+        </w:drawing>
+      </w:r>
+    </w:p>
+    <w:p>
+      <w:r>
+        <w:t>La table utilisateurs</w:t>
+      </w:r>
+    </w:p>
+    <w:p>
+      <w:r>
+        <w:t xml:space="preserve">La table utilisateurs stocke toutes les informations d’un utilisateur et fait le lien avec son adresse. Un utilisateur a un nom et prénom, une date de naissance, un Email et une description. Les </w:t>
+      </w:r>
+      <w:proofErr w:type="gramStart"/>
+      <w:r>
+        <w:t>mot</w:t>
+      </w:r>
+      <w:proofErr w:type="gramEnd"/>
+      <w:r>
+        <w:t xml:space="preserve"> de passe des utilisateurs sont stocké encodé en sha1.</w:t>
+      </w:r>
+    </w:p>
+    <w:p>
+      <w:r>
+        <w:rPr>
+          <w:noProof/>
+          <w:lang w:eastAsia="fr-CH"/>
+        </w:rPr>
+        <w:drawing>
+          <wp:inline distT="0" distB="0" distL="0" distR="0">
+            <wp:extent cx="5760720" cy="2376805"/>
+            <wp:effectExtent l="0" t="0" r="0" b="4445"/>
+            <wp:docPr id="16" name="Image 16"/>
+            <wp:cNvGraphicFramePr>
+              <a:graphicFrameLocks xmlns:a="http://schemas.openxmlformats.org/drawingml/2006/main" noChangeAspect="1"/>
+            </wp:cNvGraphicFramePr>
+            <a:graphic xmlns:a="http://schemas.openxmlformats.org/drawingml/2006/main">
+              <a:graphicData uri="http://schemas.openxmlformats.org/drawingml/2006/picture">
+                <pic:pic xmlns:pic="http://schemas.openxmlformats.org/drawingml/2006/picture">
+                  <pic:nvPicPr>
+                    <pic:cNvPr id="0" name="tUtilisateur.PNG"/>
+                    <pic:cNvPicPr/>
+                  </pic:nvPicPr>
+                  <pic:blipFill>
+                    <a:blip r:embed="rId22">
+                      <a:extLst>
+                        <a:ext uri="{28A0092B-C50C-407E-A947-70E740481C1C}">
+                          <a14:useLocalDpi xmlns:a14="http://schemas.microsoft.com/office/drawing/2010/main" val="0"/>
+                        </a:ext>
+                      </a:extLst>
+                    </a:blip>
+                    <a:stretch>
+                      <a:fillRect/>
+                    </a:stretch>
+                  </pic:blipFill>
+                  <pic:spPr>
+                    <a:xfrm>
+                      <a:off x="0" y="0"/>
+                      <a:ext cx="5760720" cy="2376805"/>
+                    </a:xfrm>
+                    <a:prstGeom prst="rect">
+                      <a:avLst/>
+                    </a:prstGeom>
+                  </pic:spPr>
+                </pic:pic>
+              </a:graphicData>
+            </a:graphic>
+          </wp:inline>
+        </w:drawing>
+      </w:r>
+    </w:p>
+    <w:p>
+      <w:proofErr w:type="gramStart"/>
+      <w:r>
+        <w:t>La table animaux</w:t>
+      </w:r>
+      <w:proofErr w:type="gramEnd"/>
+    </w:p>
+    <w:p>
+      <w:r>
+        <w:t xml:space="preserve">La table </w:t>
+      </w:r>
+      <w:proofErr w:type="gramStart"/>
+      <w:r>
+        <w:t>animaux</w:t>
+      </w:r>
+      <w:proofErr w:type="gramEnd"/>
+      <w:r>
+        <w:t xml:space="preserve"> stocke les informations des animaux. Les animaux sont relié </w:t>
+      </w:r>
+      <w:proofErr w:type="spellStart"/>
+      <w:proofErr w:type="gramStart"/>
+      <w:r>
+        <w:t>a</w:t>
+      </w:r>
+      <w:proofErr w:type="spellEnd"/>
+      <w:proofErr w:type="gramEnd"/>
+      <w:r>
+        <w:t xml:space="preserve"> leur maître par l’</w:t>
+      </w:r>
+      <w:proofErr w:type="spellStart"/>
+      <w:r>
+        <w:t>idUtilisateur</w:t>
+      </w:r>
+      <w:proofErr w:type="spellEnd"/>
+      <w:r>
+        <w:t xml:space="preserve"> qu’ils contiennent. </w:t>
+      </w:r>
+      <w:r>
+        <w:t>Leur espèce et déterminée par l’</w:t>
+      </w:r>
+      <w:proofErr w:type="spellStart"/>
+      <w:r>
+        <w:t>idEspece</w:t>
+      </w:r>
+      <w:proofErr w:type="spellEnd"/>
+      <w:r>
+        <w:t>. Un animal a un nom, une date de naissance et d’éventuelles remarques.</w:t>
+      </w:r>
+    </w:p>
+    <w:p>
+      <w:r>
+        <w:rPr>
+          <w:noProof/>
+          <w:lang w:eastAsia="fr-CH"/>
+        </w:rPr>
+        <w:lastRenderedPageBreak/>
+        <w:drawing>
+          <wp:inline distT="0" distB="0" distL="0" distR="0">
+            <wp:extent cx="5760720" cy="1698625"/>
+            <wp:effectExtent l="0" t="0" r="0" b="0"/>
+            <wp:docPr id="17" name="Image 17"/>
+            <wp:cNvGraphicFramePr>
+              <a:graphicFrameLocks xmlns:a="http://schemas.openxmlformats.org/drawingml/2006/main" noChangeAspect="1"/>
+            </wp:cNvGraphicFramePr>
+            <a:graphic xmlns:a="http://schemas.openxmlformats.org/drawingml/2006/main">
+              <a:graphicData uri="http://schemas.openxmlformats.org/drawingml/2006/picture">
+                <pic:pic xmlns:pic="http://schemas.openxmlformats.org/drawingml/2006/picture">
+                  <pic:nvPicPr>
+                    <pic:cNvPr id="0" name="tAnimaux.PNG"/>
+                    <pic:cNvPicPr/>
+                  </pic:nvPicPr>
+                  <pic:blipFill>
+                    <a:blip r:embed="rId23">
+                      <a:extLst>
+                        <a:ext uri="{28A0092B-C50C-407E-A947-70E740481C1C}">
+                          <a14:useLocalDpi xmlns:a14="http://schemas.microsoft.com/office/drawing/2010/main" val="0"/>
+                        </a:ext>
+                      </a:extLst>
+                    </a:blip>
+                    <a:stretch>
+                      <a:fillRect/>
+                    </a:stretch>
+                  </pic:blipFill>
+                  <pic:spPr>
+                    <a:xfrm>
+                      <a:off x="0" y="0"/>
+                      <a:ext cx="5760720" cy="1698625"/>
+                    </a:xfrm>
+                    <a:prstGeom prst="rect">
+                      <a:avLst/>
+                    </a:prstGeom>
+                  </pic:spPr>
+                </pic:pic>
+              </a:graphicData>
+            </a:graphic>
+          </wp:inline>
+        </w:drawing>
+      </w:r>
+    </w:p>
+    <w:p>
+      <w:r>
+        <w:t xml:space="preserve">La table </w:t>
+      </w:r>
+      <w:proofErr w:type="spellStart"/>
+      <w:r>
+        <w:t>especes</w:t>
+      </w:r>
+      <w:proofErr w:type="spellEnd"/>
+    </w:p>
+    <w:p>
+      <w:r>
+        <w:t>La table espèces contient les espèces qui peuvent être choisies dans le site. Elle est utilisée par l’utilisateur quand il choisit quelle espèce il peut garder et par l’animal pour déterminer son espèce. La table est composée de l’</w:t>
+      </w:r>
+      <w:proofErr w:type="spellStart"/>
+      <w:r>
+        <w:t>idEspece</w:t>
+      </w:r>
+      <w:proofErr w:type="spellEnd"/>
+      <w:r>
+        <w:t xml:space="preserve"> et du nom de l’espèce.</w:t>
+      </w:r>
+    </w:p>
+    <w:p>
+      <w:r>
+        <w:rPr>
+          <w:noProof/>
+          <w:lang w:eastAsia="fr-CH"/>
+        </w:rPr>
+        <w:drawing>
+          <wp:inline distT="0" distB="0" distL="0" distR="0">
+            <wp:extent cx="5760720" cy="764540"/>
+            <wp:effectExtent l="0" t="0" r="0" b="0"/>
+            <wp:docPr id="19" name="Image 19"/>
+            <wp:cNvGraphicFramePr>
+              <a:graphicFrameLocks xmlns:a="http://schemas.openxmlformats.org/drawingml/2006/main" noChangeAspect="1"/>
+            </wp:cNvGraphicFramePr>
+            <a:graphic xmlns:a="http://schemas.openxmlformats.org/drawingml/2006/main">
+              <a:graphicData uri="http://schemas.openxmlformats.org/drawingml/2006/picture">
+                <pic:pic xmlns:pic="http://schemas.openxmlformats.org/drawingml/2006/picture">
+                  <pic:nvPicPr>
+                    <pic:cNvPr id="0" name="tEspeces.PNG"/>
+                    <pic:cNvPicPr/>
+                  </pic:nvPicPr>
+                  <pic:blipFill>
+                    <a:blip r:embed="rId24">
+                      <a:extLst>
+                        <a:ext uri="{28A0092B-C50C-407E-A947-70E740481C1C}">
+                          <a14:useLocalDpi xmlns:a14="http://schemas.microsoft.com/office/drawing/2010/main" val="0"/>
+                        </a:ext>
+                      </a:extLst>
+                    </a:blip>
+                    <a:stretch>
+                      <a:fillRect/>
+                    </a:stretch>
+                  </pic:blipFill>
+                  <pic:spPr>
+                    <a:xfrm>
+                      <a:off x="0" y="0"/>
+                      <a:ext cx="5760720" cy="764540"/>
+                    </a:xfrm>
+                    <a:prstGeom prst="rect">
+                      <a:avLst/>
+                    </a:prstGeom>
+                  </pic:spPr>
+                </pic:pic>
+              </a:graphicData>
+            </a:graphic>
+          </wp:inline>
+        </w:drawing>
+      </w:r>
+    </w:p>
+    <w:p>
+      <w:r>
+        <w:t xml:space="preserve">La table </w:t>
+      </w:r>
+      <w:proofErr w:type="spellStart"/>
+      <w:r>
+        <w:t>peut_garder</w:t>
+      </w:r>
+      <w:proofErr w:type="spellEnd"/>
+    </w:p>
+    <w:p>
+      <w:r>
+        <w:t xml:space="preserve">La table </w:t>
+      </w:r>
+      <w:proofErr w:type="spellStart"/>
+      <w:r>
+        <w:t>peut_garder</w:t>
+      </w:r>
+      <w:proofErr w:type="spellEnd"/>
+      <w:r>
+        <w:t xml:space="preserve"> permet de stocké les espèces que l’utilisateur est d’accord de garder. Elle est composée de l’id de l’espèce et de l’id de l’utilisateur.</w:t>
+      </w:r>
+    </w:p>
+    <w:p>
+      <w:r>
+        <w:rPr>
+          <w:noProof/>
+          <w:lang w:eastAsia="fr-CH"/>
+        </w:rPr>
+        <w:drawing>
+          <wp:inline distT="0" distB="0" distL="0" distR="0">
+            <wp:extent cx="3943901" cy="771633"/>
+            <wp:effectExtent l="0" t="0" r="0" b="9525"/>
+            <wp:docPr id="20" name="Image 20"/>
+            <wp:cNvGraphicFramePr>
+              <a:graphicFrameLocks xmlns:a="http://schemas.openxmlformats.org/drawingml/2006/main" noChangeAspect="1"/>
+            </wp:cNvGraphicFramePr>
+            <a:graphic xmlns:a="http://schemas.openxmlformats.org/drawingml/2006/main">
+              <a:graphicData uri="http://schemas.openxmlformats.org/drawingml/2006/picture">
+                <pic:pic xmlns:pic="http://schemas.openxmlformats.org/drawingml/2006/picture">
+                  <pic:nvPicPr>
+                    <pic:cNvPr id="0" name="tpeut_garder.PNG"/>
+                    <pic:cNvPicPr/>
+                  </pic:nvPicPr>
+                  <pic:blipFill>
+                    <a:blip r:embed="rId25">
+                      <a:extLst>
+                        <a:ext uri="{28A0092B-C50C-407E-A947-70E740481C1C}">
+                          <a14:useLocalDpi xmlns:a14="http://schemas.microsoft.com/office/drawing/2010/main" val="0"/>
+                        </a:ext>
+                      </a:extLst>
+                    </a:blip>
+                    <a:stretch>
+                      <a:fillRect/>
+                    </a:stretch>
+                  </pic:blipFill>
+                  <pic:spPr>
+                    <a:xfrm>
+                      <a:off x="0" y="0"/>
+                      <a:ext cx="3943901" cy="771633"/>
+                    </a:xfrm>
+                    <a:prstGeom prst="rect">
+                      <a:avLst/>
+                    </a:prstGeom>
+                  </pic:spPr>
+                </pic:pic>
+              </a:graphicData>
+            </a:graphic>
+          </wp:inline>
+        </w:drawing>
+      </w:r>
+    </w:p>
+    <w:p>
+      <w:proofErr w:type="gramStart"/>
+      <w:r>
+        <w:t>La table horaires</w:t>
+      </w:r>
+      <w:proofErr w:type="gramEnd"/>
+    </w:p>
+    <w:p>
+      <w:r>
+        <w:t xml:space="preserve">La table </w:t>
+      </w:r>
+      <w:proofErr w:type="gramStart"/>
+      <w:r>
+        <w:t>horaires</w:t>
+      </w:r>
+      <w:proofErr w:type="gramEnd"/>
+      <w:r>
+        <w:t xml:space="preserve"> contient les horaires de la semaine, c’est-à-dire par exemple : Lundi Matin. Elle est composée de l’id de l’horaire de la période de la journée et de la journée.</w:t>
+      </w:r>
+    </w:p>
+    <w:p>
+      <w:r>
+        <w:rPr>
+          <w:noProof/>
+          <w:lang w:eastAsia="fr-CH"/>
+        </w:rPr>
+        <w:drawing>
+          <wp:inline distT="0" distB="0" distL="0" distR="0">
+            <wp:extent cx="5639587" cy="981212"/>
+            <wp:effectExtent l="0" t="0" r="0" b="9525"/>
+            <wp:docPr id="22" name="Image 22"/>
+            <wp:cNvGraphicFramePr>
+              <a:graphicFrameLocks xmlns:a="http://schemas.openxmlformats.org/drawingml/2006/main" noChangeAspect="1"/>
+            </wp:cNvGraphicFramePr>
+            <a:graphic xmlns:a="http://schemas.openxmlformats.org/drawingml/2006/main">
+              <a:graphicData uri="http://schemas.openxmlformats.org/drawingml/2006/picture">
+                <pic:pic xmlns:pic="http://schemas.openxmlformats.org/drawingml/2006/picture">
+                  <pic:nvPicPr>
+                    <pic:cNvPr id="0" name="tHoraires.PNG"/>
+                    <pic:cNvPicPr/>
+                  </pic:nvPicPr>
+                  <pic:blipFill>
+                    <a:blip r:embed="rId26">
+                      <a:extLst>
+                        <a:ext uri="{28A0092B-C50C-407E-A947-70E740481C1C}">
+                          <a14:useLocalDpi xmlns:a14="http://schemas.microsoft.com/office/drawing/2010/main" val="0"/>
+                        </a:ext>
+                      </a:extLst>
+                    </a:blip>
+                    <a:stretch>
+                      <a:fillRect/>
+                    </a:stretch>
+                  </pic:blipFill>
+                  <pic:spPr>
+                    <a:xfrm>
+                      <a:off x="0" y="0"/>
+                      <a:ext cx="5639587" cy="981212"/>
+                    </a:xfrm>
+                    <a:prstGeom prst="rect">
+                      <a:avLst/>
+                    </a:prstGeom>
+                  </pic:spPr>
+                </pic:pic>
+              </a:graphicData>
+            </a:graphic>
+          </wp:inline>
+        </w:drawing>
+      </w:r>
+    </w:p>
+    <w:p>
+      <w:r>
+        <w:t>La table disponible</w:t>
+      </w:r>
+    </w:p>
+    <w:p>
+      <w:r>
+        <w:t>La table disponible permet de stocké les horaire ou un utilisateur est disponible. Elle est composée d l’id de l’utilisateur et de l’id de l’horaire.</w:t>
+      </w:r>
+    </w:p>
+    <w:p>
+      <w:r>
+        <w:rPr>
+          <w:noProof/>
+          <w:lang w:eastAsia="fr-CH"/>
+        </w:rPr>
+        <w:lastRenderedPageBreak/>
+        <w:drawing>
+          <wp:inline distT="0" distB="0" distL="0" distR="0">
+            <wp:extent cx="3943901" cy="771633"/>
+            <wp:effectExtent l="0" t="0" r="0" b="9525"/>
+            <wp:docPr id="21" name="Image 21"/>
+            <wp:cNvGraphicFramePr>
+              <a:graphicFrameLocks xmlns:a="http://schemas.openxmlformats.org/drawingml/2006/main" noChangeAspect="1"/>
+            </wp:cNvGraphicFramePr>
+            <a:graphic xmlns:a="http://schemas.openxmlformats.org/drawingml/2006/main">
+              <a:graphicData uri="http://schemas.openxmlformats.org/drawingml/2006/picture">
+                <pic:pic xmlns:pic="http://schemas.openxmlformats.org/drawingml/2006/picture">
+                  <pic:nvPicPr>
+                    <pic:cNvPr id="0" name="tDisponible.PNG"/>
+                    <pic:cNvPicPr/>
+                  </pic:nvPicPr>
+                  <pic:blipFill>
+                    <a:blip r:embed="rId27">
+                      <a:extLst>
+                        <a:ext uri="{28A0092B-C50C-407E-A947-70E740481C1C}">
+                          <a14:useLocalDpi xmlns:a14="http://schemas.microsoft.com/office/drawing/2010/main" val="0"/>
+                        </a:ext>
+                      </a:extLst>
+                    </a:blip>
+                    <a:stretch>
+                      <a:fillRect/>
+                    </a:stretch>
+                  </pic:blipFill>
+                  <pic:spPr>
+                    <a:xfrm>
+                      <a:off x="0" y="0"/>
+                      <a:ext cx="3943901" cy="771633"/>
+                    </a:xfrm>
+                    <a:prstGeom prst="rect">
+                      <a:avLst/>
+                    </a:prstGeom>
+                  </pic:spPr>
+                </pic:pic>
+              </a:graphicData>
+            </a:graphic>
+          </wp:inline>
+        </w:drawing>
+      </w:r>
+    </w:p>
+    <w:p>
+      <w:r>
+        <w:t>La vue recherche</w:t>
+      </w:r>
+    </w:p>
+    <w:p>
+      <w:r>
+        <w:t>La vue recherche contient les informations nécessaires pour faire la recherche d’un gardien. Elle contient la latitude et la longitude de l’adresse, l’id de l’utilisateur, l’id de l’horaire pour le quelle un utilisateur est disponible et l’id de l’espèce qu’un gardien est d’accord de garder.</w:t>
+      </w:r>
+    </w:p>
+    <w:p>
+      <w:r>
+        <w:rPr>
+          <w:noProof/>
+          <w:lang w:eastAsia="fr-CH"/>
+        </w:rPr>
+        <w:drawing>
+          <wp:inline distT="0" distB="0" distL="0" distR="0">
+            <wp:extent cx="3581900" cy="1648055"/>
+            <wp:effectExtent l="0" t="0" r="0" b="9525"/>
+            <wp:docPr id="23" name="Image 23"/>
+            <wp:cNvGraphicFramePr>
+              <a:graphicFrameLocks xmlns:a="http://schemas.openxmlformats.org/drawingml/2006/main" noChangeAspect="1"/>
+            </wp:cNvGraphicFramePr>
+            <a:graphic xmlns:a="http://schemas.openxmlformats.org/drawingml/2006/main">
+              <a:graphicData uri="http://schemas.openxmlformats.org/drawingml/2006/picture">
+                <pic:pic xmlns:pic="http://schemas.openxmlformats.org/drawingml/2006/picture">
+                  <pic:nvPicPr>
+                    <pic:cNvPr id="0" name="vRecherche.PNG"/>
+                    <pic:cNvPicPr/>
+                  </pic:nvPicPr>
+                  <pic:blipFill>
+                    <a:blip r:embed="rId28">
+                      <a:extLst>
+                        <a:ext uri="{28A0092B-C50C-407E-A947-70E740481C1C}">
+                          <a14:useLocalDpi xmlns:a14="http://schemas.microsoft.com/office/drawing/2010/main" val="0"/>
+                        </a:ext>
+                      </a:extLst>
+                    </a:blip>
+                    <a:stretch>
+                      <a:fillRect/>
+                    </a:stretch>
+                  </pic:blipFill>
+                  <pic:spPr>
+                    <a:xfrm>
+                      <a:off x="0" y="0"/>
+                      <a:ext cx="3581900" cy="1648055"/>
+                    </a:xfrm>
+                    <a:prstGeom prst="rect">
+                      <a:avLst/>
+                    </a:prstGeom>
+                  </pic:spPr>
+                </pic:pic>
+              </a:graphicData>
+            </a:graphic>
+          </wp:inline>
+        </w:drawing>
+      </w:r>
+    </w:p>
+    <w:p>
+      <w:r>
+        <w:t>Fonctions</w:t>
+      </w:r>
+    </w:p>
+    <w:p>
+      <w:r>
+        <w:t xml:space="preserve">Fonctions de la page </w:t>
+      </w:r>
+      <w:proofErr w:type="spellStart"/>
+      <w:r>
+        <w:t>phptohtml.php</w:t>
+      </w:r>
+      <w:proofErr w:type="spellEnd"/>
+    </w:p>
+    <w:p>
+      <w:r>
+        <w:t xml:space="preserve">Cette page me permet de mettre en forme des informations que j’ai en </w:t>
+      </w:r>
+      <w:proofErr w:type="spellStart"/>
+      <w:r>
+        <w:t>php</w:t>
+      </w:r>
+      <w:proofErr w:type="spellEnd"/>
+      <w:r>
+        <w:t xml:space="preserve"> dans des variables ou des tableaux.</w:t>
+      </w:r>
+    </w:p>
+    <w:p>
+      <w:proofErr w:type="spellStart"/>
+      <w:proofErr w:type="gramStart"/>
+      <w:r>
+        <w:t>afficherUtilisateur</w:t>
+      </w:r>
+      <w:proofErr w:type="spellEnd"/>
+      <w:r>
+        <w:t>(</w:t>
+      </w:r>
+      <w:proofErr w:type="gramEnd"/>
+      <w:r>
+        <w:t>$infos)</w:t>
+      </w:r>
+    </w:p>
+    <w:p>
+      <w:r>
+        <w:t xml:space="preserve">Cette fonction permet d’afficher les informations d’un utilisateur dans des labels. Les informations ne peuvent donc pas être modifiées. La fonction affiche aussi un lien </w:t>
+      </w:r>
+      <w:proofErr w:type="gramStart"/>
+      <w:r>
+        <w:t>modifier</w:t>
+      </w:r>
+      <w:proofErr w:type="gramEnd"/>
+      <w:r>
+        <w:t xml:space="preserve"> qui redirige vers la page </w:t>
+      </w:r>
+      <w:proofErr w:type="spellStart"/>
+      <w:r>
+        <w:t>modifierinformations.php</w:t>
+      </w:r>
+      <w:proofErr w:type="spellEnd"/>
+      <w:r>
+        <w:t xml:space="preserve"> qui est la page pour modifier les informations d’un utilisateur. La variable $infos est le tableau qui contient toutes les informations d’un utilisateur récupérées dans la base de données.</w:t>
+      </w:r>
+    </w:p>
+    <w:p>
+      <w:proofErr w:type="spellStart"/>
+      <w:proofErr w:type="gramStart"/>
+      <w:r>
+        <w:t>afficherAdresse</w:t>
+      </w:r>
+      <w:proofErr w:type="spellEnd"/>
+      <w:r>
+        <w:t>(</w:t>
+      </w:r>
+      <w:proofErr w:type="gramEnd"/>
+      <w:r>
+        <w:t>$infos)</w:t>
+      </w:r>
+    </w:p>
+    <w:p>
+      <w:r>
+        <w:t xml:space="preserve">Cette fonction est l’analogue de la fonction décrite ci-dessus à la seule différence qu’elle affiche les informations de l’adresse d’un utilisateur et que le lien </w:t>
+      </w:r>
+      <w:proofErr w:type="gramStart"/>
+      <w:r>
+        <w:t>modifier</w:t>
+      </w:r>
+      <w:proofErr w:type="gramEnd"/>
+      <w:r>
+        <w:t xml:space="preserve"> redirige vers la page </w:t>
+      </w:r>
+      <w:proofErr w:type="spellStart"/>
+      <w:r>
+        <w:t>modifieradresse.php</w:t>
+      </w:r>
+      <w:proofErr w:type="spellEnd"/>
+      <w:r>
+        <w:t>.</w:t>
+      </w:r>
+    </w:p>
+    <w:p>
+      <w:proofErr w:type="spellStart"/>
+      <w:proofErr w:type="gramStart"/>
+      <w:r>
+        <w:t>afficherAnimaux</w:t>
+      </w:r>
+      <w:proofErr w:type="spellEnd"/>
+      <w:r>
+        <w:t>(</w:t>
+      </w:r>
+      <w:proofErr w:type="gramEnd"/>
+      <w:r>
+        <w:t>$infos,$</w:t>
+      </w:r>
+      <w:proofErr w:type="spellStart"/>
+      <w:r>
+        <w:t>especes</w:t>
+      </w:r>
+      <w:proofErr w:type="spellEnd"/>
+      <w:r>
+        <w:t>)</w:t>
+      </w:r>
+    </w:p>
+    <w:p>
+      <w:r>
+        <w:t>Cette fonction permet d’afficher tous les animaux d’un utilisateur sous forme de tableau.</w:t>
+      </w:r>
+      <w:r>
+        <w:t xml:space="preserve"> </w:t>
+      </w:r>
+      <w:bookmarkStart w:id="0" w:name="_GoBack"/>
+      <w:bookmarkEnd w:id="0"/>
     </w:p>
     <w:sectPr>
       <w:endnotePr>
@@ -1530,9 +2249,39 @@
       <w:r>
         <w:t xml:space="preserve"> </w:t>
       </w:r>
-      <w:r>
-        <w:t>https://www.bonus.ch/ND/Animaux-a-poils-a-plumes-ou-a-ecailles-en-suisse-ID201107012SEV.aspx</w:t>
-      </w:r>
+      <w:hyperlink r:id="rId1" w:history="1">
+        <w:r>
+          <w:rPr>
+            <w:rStyle w:val="Lienhypertexte"/>
+          </w:rPr>
+          <w:t>https://www.bonus.ch/ND/Animaux-a-poils-a-plumes-ou-a-ecailles-en-suisse-ID201107012SEV.aspx</w:t>
+        </w:r>
+      </w:hyperlink>
+    </w:p>
+    <w:p>
+      <w:pPr>
+        <w:pStyle w:val="Notedefin"/>
+      </w:pPr>
+    </w:p>
+    <w:p>
+      <w:hyperlink r:id="rId2" w:history="1">
+        <w:r>
+          <w:rPr>
+            <w:rStyle w:val="Lienhypertexte"/>
+          </w:rPr>
+          <w:t>http://www.nhc.noaa.gov/gccalc.shtml</w:t>
+        </w:r>
+      </w:hyperlink>
+    </w:p>
+    <w:p>
+      <w:r>
+        <w:t>SELECT (DEGREES(Acos(sin(radians(46.191))*sin(radians(46.5202))+cos(radians(46.191))*cos(radians(46.5202))*cos(radians(6.11032-6.60936)))))*110.544</w:t>
+      </w:r>
+    </w:p>
+    <w:p>
+      <w:pPr>
+        <w:pStyle w:val="Notedefin"/>
+      </w:pPr>
     </w:p>
   </w:endnote>
 </w:endnotes>
@@ -2684,7 +3433,7 @@
 </file>
 
 <file path=customXml/itemProps1.xml><?xml version="1.0" encoding="utf-8"?>
-<ds:datastoreItem xmlns:ds="http://schemas.openxmlformats.org/officeDocument/2006/customXml" ds:itemID="{3F4ECF28-49B5-4EB1-83DA-422B1B9713C3}">
+<ds:datastoreItem xmlns:ds="http://schemas.openxmlformats.org/officeDocument/2006/customXml" ds:itemID="{0AD7673C-E572-4CA1-AA56-D98896195E30}">
   <ds:schemaRefs>
     <ds:schemaRef ds:uri="http://schemas.openxmlformats.org/officeDocument/2006/bibliography"/>
   </ds:schemaRefs>

</xml_diff>

<commit_message>
Continuer la documentation et modifier recupererRaces en recupererEspeces
</commit_message>
<xml_diff>
--- a/doc_technique.docx
+++ b/doc_technique.docx
@@ -88,15 +88,7 @@
     </w:p>
     <w:p>
       <w:r>
-        <w:t xml:space="preserve">Afin d’assurer un bon environnement de travail certaines précaution ont été prises. J’utilise donc </w:t>
-      </w:r>
-      <w:proofErr w:type="spellStart"/>
-      <w:r>
-        <w:t>GitHub</w:t>
-      </w:r>
-      <w:proofErr w:type="spellEnd"/>
-      <w:r>
-        <w:t xml:space="preserve"> afin de sécuriser le travail effectué, cela permet aussi de voir les versions et </w:t>
+        <w:t xml:space="preserve">Afin d’assurer un bon environnement de travail certaines précaution ont été prises. J’utilise donc GitHub afin de sécuriser le travail effectué, cela permet aussi de voir les versions et </w:t>
       </w:r>
       <w:r>
         <w:t>les modifications</w:t>
@@ -330,23 +322,7 @@
     </w:p>
     <w:p>
       <w:r>
-        <w:t xml:space="preserve">J’ai utilisé </w:t>
-      </w:r>
-      <w:proofErr w:type="spellStart"/>
-      <w:r>
-        <w:t>Bootstrap</w:t>
-      </w:r>
-      <w:proofErr w:type="spellEnd"/>
-      <w:r>
-        <w:t xml:space="preserve"> pour faire le design de mon site. </w:t>
-      </w:r>
-      <w:proofErr w:type="spellStart"/>
-      <w:r>
-        <w:t>Boostrap</w:t>
-      </w:r>
-      <w:proofErr w:type="spellEnd"/>
-      <w:r>
-        <w:t xml:space="preserve"> permet de faire un site compatible pour tous </w:t>
+        <w:t xml:space="preserve">J’ai utilisé Bootstrap pour faire le design de mon site. Boostrap permet de faire un site compatible pour tous </w:t>
       </w:r>
       <w:r>
         <w:t>types</w:t>
@@ -589,15 +565,7 @@
     </w:p>
     <w:p>
       <w:r>
-        <w:t xml:space="preserve">Depuis cette page il est possible d’aller sur la page d’inscription si </w:t>
-      </w:r>
-      <w:proofErr w:type="gramStart"/>
-      <w:r>
-        <w:t>on a</w:t>
-      </w:r>
-      <w:proofErr w:type="gramEnd"/>
-      <w:r>
-        <w:t xml:space="preserve"> pas déjà de compte ou de retourner sur la page d’accueil.</w:t>
+        <w:t>Depuis cette page il est possible d’aller sur la page d’inscription si on a pas déjà de compte ou de retourner sur la page d’accueil.</w:t>
       </w:r>
     </w:p>
     <w:p/>
@@ -911,13 +879,8 @@
         <w:t xml:space="preserve"> peut modifier toute</w:t>
       </w:r>
       <w:r>
-        <w:t xml:space="preserve">s ses informations personnelles en cliquant sur le lien </w:t>
-      </w:r>
-      <w:proofErr w:type="gramStart"/>
-      <w:r>
-        <w:t>modifier</w:t>
-      </w:r>
-      <w:proofErr w:type="gramEnd"/>
+        <w:t>s ses informations personnelles en cliquant sur le lien modifier</w:t>
+      </w:r>
       <w:r>
         <w:t xml:space="preserve"> de la section informations personnelles</w:t>
       </w:r>
@@ -933,13 +896,8 @@
         <w:t>Il peut modi</w:t>
       </w:r>
       <w:r>
-        <w:t xml:space="preserve">fier les données de ses animaux en cliquant sur le lien </w:t>
-      </w:r>
-      <w:proofErr w:type="gramStart"/>
-      <w:r>
-        <w:t>modifier</w:t>
-      </w:r>
-      <w:proofErr w:type="gramEnd"/>
+        <w:t>fier les données de ses animaux en cliquant sur le lien modifier</w:t>
+      </w:r>
       <w:r>
         <w:t xml:space="preserve"> dans la dernière colonne du tableau des animaux</w:t>
       </w:r>
@@ -952,15 +910,7 @@
         <w:t>Il p</w:t>
       </w:r>
       <w:r>
-        <w:t xml:space="preserve">eut modifier ses disponibilités en cliquant sur le lien </w:t>
-      </w:r>
-      <w:proofErr w:type="gramStart"/>
-      <w:r>
-        <w:t>modifier</w:t>
-      </w:r>
-      <w:proofErr w:type="gramEnd"/>
-      <w:r>
-        <w:t xml:space="preserve">. Il est redirigé vers </w:t>
+        <w:t xml:space="preserve">eut modifier ses disponibilités en cliquant sur le lien modifier. Il est redirigé vers </w:t>
       </w:r>
       <w:r>
         <w:t>la</w:t>
@@ -968,16 +918,11 @@
       <w:r>
         <w:t xml:space="preserve"> page </w:t>
       </w:r>
-      <w:proofErr w:type="spellStart"/>
       <w:r>
         <w:t>disponibilite</w:t>
       </w:r>
       <w:r>
-        <w:t>s</w:t>
-      </w:r>
-      <w:proofErr w:type="spellEnd"/>
-      <w:r>
-        <w:t xml:space="preserve"> mais les champs sont déjà remplis</w:t>
+        <w:t>s mais les champs sont déjà remplis</w:t>
       </w:r>
       <w:r>
         <w:t>,</w:t>
@@ -1115,13 +1060,8 @@
     <w:p>
       <w:r>
         <w:lastRenderedPageBreak/>
-        <w:t xml:space="preserve">Page </w:t>
-      </w:r>
-      <w:proofErr w:type="gramStart"/>
-      <w:r>
-        <w:t>rechercher</w:t>
-      </w:r>
-      <w:proofErr w:type="gramEnd"/>
+        <w:t>Page rechercher</w:t>
+      </w:r>
     </w:p>
     <w:p>
       <w:r>
@@ -1247,15 +1187,7 @@
     </w:p>
     <w:p>
       <w:r>
-        <w:t xml:space="preserve">Elle comporte sur la partie gauche les informations des gardiens disponibles et sur la droite une carte de Google </w:t>
-      </w:r>
-      <w:proofErr w:type="spellStart"/>
-      <w:r>
-        <w:t>maps</w:t>
-      </w:r>
-      <w:proofErr w:type="spellEnd"/>
-      <w:r>
-        <w:t xml:space="preserve"> qui permet de voir ou habitent les gardiens disponibles.</w:t>
+        <w:t>Elle comporte sur la partie gauche les informations des gardiens disponibles et sur la droite une carte de Google maps qui permet de voir ou habitent les gardiens disponibles.</w:t>
       </w:r>
     </w:p>
     <w:p>
@@ -1367,15 +1299,7 @@
         <w:t>stockées</w:t>
       </w:r>
       <w:r>
-        <w:t xml:space="preserve"> dans une base de </w:t>
-      </w:r>
-      <w:proofErr w:type="gramStart"/>
-      <w:r>
-        <w:t>donnée</w:t>
-      </w:r>
-      <w:proofErr w:type="gramEnd"/>
-      <w:r>
-        <w:t xml:space="preserve"> MySQL.</w:t>
+        <w:t xml:space="preserve"> dans une base de donnée MySQL.</w:t>
       </w:r>
     </w:p>
     <w:p>
@@ -1445,23 +1369,7 @@
     </w:p>
     <w:p>
       <w:r>
-        <w:t xml:space="preserve">La table adresse contient les adresses des utilisateurs. L’adresse est reliée à l’utilisateur par son id. L’id de l’adresse est dans la table utilisateur. L’adresse est composée d’un numéro de rue, d’un nom de rue, du code postal et du pays. La latitude et la longitude sont récupérées grâce à l’api de </w:t>
-      </w:r>
-      <w:proofErr w:type="spellStart"/>
-      <w:r>
-        <w:t>google</w:t>
-      </w:r>
-      <w:proofErr w:type="spellEnd"/>
-      <w:r>
-        <w:t xml:space="preserve"> </w:t>
-      </w:r>
-      <w:proofErr w:type="spellStart"/>
-      <w:r>
-        <w:t>maps</w:t>
-      </w:r>
-      <w:proofErr w:type="spellEnd"/>
-      <w:r>
-        <w:t xml:space="preserve"> géocode.</w:t>
+        <w:t>La table adresse contient les adresses des utilisateurs. L’adresse est reliée à l’utilisateur par son id. L’id de l’adresse est dans la table utilisateur. L’adresse est composée d’un numéro de rue, d’un nom de rue, du code postal et du pays. La latitude et la longitude sont récupérées grâce à l’api de google maps géocode.</w:t>
       </w:r>
     </w:p>
     <w:p>
@@ -1520,15 +1428,7 @@
     </w:p>
     <w:p>
       <w:r>
-        <w:t xml:space="preserve">La table utilisateurs stocke toutes les informations d’un utilisateur et fait le lien avec son adresse. Un utilisateur a un nom et prénom, une date de naissance, un Email et une description. Les </w:t>
-      </w:r>
-      <w:proofErr w:type="gramStart"/>
-      <w:r>
-        <w:t>mot</w:t>
-      </w:r>
-      <w:proofErr w:type="gramEnd"/>
-      <w:r>
-        <w:t xml:space="preserve"> de passe des utilisateurs sont stocké encodé en sha1.</w:t>
+        <w:t>La table utilisateurs stocke toutes les informations d’un utilisateur et fait le lien avec son adresse. Un utilisateur a un nom et prénom, une date de naissance, un Email et une description. Les mot de passe des utilisateurs sont stocké encodé en sha1.</w:t>
       </w:r>
     </w:p>
     <w:p>
@@ -1581,52 +1481,16 @@
       </w:r>
     </w:p>
     <w:p>
-      <w:proofErr w:type="gramStart"/>
       <w:r>
         <w:t>La table animaux</w:t>
       </w:r>
-      <w:proofErr w:type="gramEnd"/>
-    </w:p>
-    <w:p>
-      <w:r>
-        <w:t xml:space="preserve">La table </w:t>
-      </w:r>
-      <w:proofErr w:type="gramStart"/>
-      <w:r>
-        <w:t>animaux</w:t>
-      </w:r>
-      <w:proofErr w:type="gramEnd"/>
-      <w:r>
-        <w:t xml:space="preserve"> stocke les informations des animaux. Les animaux sont relié </w:t>
-      </w:r>
-      <w:proofErr w:type="spellStart"/>
-      <w:proofErr w:type="gramStart"/>
-      <w:r>
-        <w:t>a</w:t>
-      </w:r>
-      <w:proofErr w:type="spellEnd"/>
-      <w:proofErr w:type="gramEnd"/>
-      <w:r>
-        <w:t xml:space="preserve"> leur maître par l’</w:t>
-      </w:r>
-      <w:proofErr w:type="spellStart"/>
-      <w:r>
-        <w:t>idUtilisateur</w:t>
-      </w:r>
-      <w:proofErr w:type="spellEnd"/>
-      <w:r>
-        <w:t xml:space="preserve"> qu’ils contiennent. </w:t>
-      </w:r>
-      <w:r>
-        <w:t>Leur espèce et déterminée par l’</w:t>
-      </w:r>
-      <w:proofErr w:type="spellStart"/>
-      <w:r>
-        <w:t>idEspece</w:t>
-      </w:r>
-      <w:proofErr w:type="spellEnd"/>
-      <w:r>
-        <w:t>. Un animal a un nom, une date de naissance et d’éventuelles remarques.</w:t>
+    </w:p>
+    <w:p>
+      <w:r>
+        <w:t xml:space="preserve">La table animaux stocke les informations des animaux. Les animaux sont relié a leur maître par l’idUtilisateur qu’ils contiennent. </w:t>
+      </w:r>
+      <w:r>
+        <w:t>Leur espèce et déterminée par l’idEspece. Un animal a un nom, une date de naissance et d’éventuelles remarques.</w:t>
       </w:r>
     </w:p>
     <w:p>
@@ -1681,25 +1545,12 @@
     </w:p>
     <w:p>
       <w:r>
-        <w:t xml:space="preserve">La table </w:t>
-      </w:r>
-      <w:proofErr w:type="spellStart"/>
-      <w:r>
-        <w:t>especes</w:t>
-      </w:r>
-      <w:proofErr w:type="spellEnd"/>
-    </w:p>
-    <w:p>
-      <w:r>
-        <w:t>La table espèces contient les espèces qui peuvent être choisies dans le site. Elle est utilisée par l’utilisateur quand il choisit quelle espèce il peut garder et par l’animal pour déterminer son espèce. La table est composée de l’</w:t>
-      </w:r>
-      <w:proofErr w:type="spellStart"/>
-      <w:r>
-        <w:t>idEspece</w:t>
-      </w:r>
-      <w:proofErr w:type="spellEnd"/>
-      <w:r>
-        <w:t xml:space="preserve"> et du nom de l’espèce.</w:t>
+        <w:t>La table especes</w:t>
+      </w:r>
+    </w:p>
+    <w:p>
+      <w:r>
+        <w:t>La table espèces contient les espèces qui peuvent être choisies dans le site. Elle est utilisée par l’utilisateur quand il choisit quelle espèce il peut garder et par l’animal pour déterminer son espèce. La table est composée de l’idEspece et du nom de l’espèce.</w:t>
       </w:r>
     </w:p>
     <w:p>
@@ -1753,25 +1604,12 @@
     </w:p>
     <w:p>
       <w:r>
-        <w:t xml:space="preserve">La table </w:t>
-      </w:r>
-      <w:proofErr w:type="spellStart"/>
-      <w:r>
-        <w:t>peut_garder</w:t>
-      </w:r>
-      <w:proofErr w:type="spellEnd"/>
-    </w:p>
-    <w:p>
-      <w:r>
-        <w:t xml:space="preserve">La table </w:t>
-      </w:r>
-      <w:proofErr w:type="spellStart"/>
-      <w:r>
-        <w:t>peut_garder</w:t>
-      </w:r>
-      <w:proofErr w:type="spellEnd"/>
-      <w:r>
-        <w:t xml:space="preserve"> permet de stocké les espèces que l’utilisateur est d’accord de garder. Elle est composée de l’id de l’espèce et de l’id de l’utilisateur.</w:t>
+        <w:t>La table peut_garder</w:t>
+      </w:r>
+    </w:p>
+    <w:p>
+      <w:r>
+        <w:t>La table peut_garder permet de stocké les espèces que l’utilisateur est d’accord de garder. Elle est composée de l’id de l’espèce et de l’id de l’utilisateur.</w:t>
       </w:r>
     </w:p>
     <w:p>
@@ -1824,23 +1662,13 @@
       </w:r>
     </w:p>
     <w:p>
-      <w:proofErr w:type="gramStart"/>
       <w:r>
         <w:t>La table horaires</w:t>
       </w:r>
-      <w:proofErr w:type="gramEnd"/>
-    </w:p>
-    <w:p>
-      <w:r>
-        <w:t xml:space="preserve">La table </w:t>
-      </w:r>
-      <w:proofErr w:type="gramStart"/>
-      <w:r>
-        <w:t>horaires</w:t>
-      </w:r>
-      <w:proofErr w:type="gramEnd"/>
-      <w:r>
-        <w:t xml:space="preserve"> contient les horaires de la semaine, c’est-à-dire par exemple : Lundi Matin. Elle est composée de l’id de l’horaire de la période de la journée et de la journée.</w:t>
+    </w:p>
+    <w:p>
+      <w:r>
+        <w:t>La table horaires contient les horaires de la semaine, c’est-à-dire par exemple : Lundi Matin. Elle est composée de l’id de l’horaire de la période de la journée et de la journée.</w:t>
       </w:r>
     </w:p>
     <w:p>
@@ -2018,128 +1846,42 @@
     </w:p>
     <w:p>
       <w:r>
-        <w:t xml:space="preserve">Fonctions de la page </w:t>
-      </w:r>
-      <w:proofErr w:type="spellStart"/>
-      <w:r>
-        <w:t>phptohtml.php</w:t>
-      </w:r>
-      <w:proofErr w:type="spellEnd"/>
-    </w:p>
-    <w:p>
-      <w:r>
-        <w:t xml:space="preserve">Cette page me permet de mettre en forme des informations que j’ai en </w:t>
-      </w:r>
-      <w:proofErr w:type="spellStart"/>
-      <w:r>
-        <w:t>php</w:t>
-      </w:r>
-      <w:proofErr w:type="spellEnd"/>
-      <w:r>
-        <w:t xml:space="preserve"> dans des variables ou des tableaux.</w:t>
-      </w:r>
-    </w:p>
-    <w:p>
-      <w:proofErr w:type="spellStart"/>
-      <w:proofErr w:type="gramStart"/>
-      <w:r>
-        <w:t>afficherUtilisateur</w:t>
-      </w:r>
-      <w:proofErr w:type="spellEnd"/>
-      <w:r>
-        <w:t>(</w:t>
-      </w:r>
-      <w:proofErr w:type="gramEnd"/>
-      <w:r>
-        <w:t>$infos)</w:t>
-      </w:r>
-    </w:p>
-    <w:p>
-      <w:r>
-        <w:t xml:space="preserve">Cette fonction permet d’afficher les informations d’un utilisateur dans des labels. Les informations ne peuvent donc pas être modifiées. La fonction affiche aussi un lien </w:t>
-      </w:r>
-      <w:proofErr w:type="gramStart"/>
-      <w:r>
-        <w:t>modifier</w:t>
-      </w:r>
-      <w:proofErr w:type="gramEnd"/>
-      <w:r>
-        <w:t xml:space="preserve"> qui redirige vers la page </w:t>
-      </w:r>
-      <w:proofErr w:type="spellStart"/>
-      <w:r>
-        <w:t>modifierinformations.php</w:t>
-      </w:r>
-      <w:proofErr w:type="spellEnd"/>
-      <w:r>
-        <w:t xml:space="preserve"> qui est la page pour modifier les informations d’un utilisateur. La variable $infos est le tableau qui contient toutes les informations d’un utilisateur récupérées dans la base de données.</w:t>
-      </w:r>
-    </w:p>
-    <w:p>
-      <w:proofErr w:type="spellStart"/>
-      <w:proofErr w:type="gramStart"/>
-      <w:r>
-        <w:t>afficherAdresse</w:t>
-      </w:r>
-      <w:proofErr w:type="spellEnd"/>
-      <w:r>
-        <w:t>(</w:t>
-      </w:r>
-      <w:proofErr w:type="gramEnd"/>
-      <w:r>
-        <w:t>$infos)</w:t>
-      </w:r>
-    </w:p>
-    <w:p>
-      <w:r>
-        <w:t xml:space="preserve">Cette fonction est l’analogue de la fonction décrite ci-dessus à la seule différence qu’elle affiche les informations de l’adresse d’un utilisateur et que le lien </w:t>
-      </w:r>
-      <w:proofErr w:type="gramStart"/>
-      <w:r>
-        <w:t>modifier</w:t>
-      </w:r>
-      <w:proofErr w:type="gramEnd"/>
-      <w:r>
-        <w:t xml:space="preserve"> redirige vers la page </w:t>
-      </w:r>
-      <w:proofErr w:type="spellStart"/>
-      <w:r>
-        <w:t>modifieradresse.php</w:t>
-      </w:r>
-      <w:proofErr w:type="spellEnd"/>
-      <w:r>
-        <w:t>.</w:t>
-      </w:r>
-    </w:p>
-    <w:p>
-      <w:proofErr w:type="spellStart"/>
-      <w:proofErr w:type="gramStart"/>
-      <w:r>
-        <w:t>afficherAnimaux</w:t>
-      </w:r>
-      <w:proofErr w:type="spellEnd"/>
-      <w:r>
-        <w:t>(</w:t>
-      </w:r>
-      <w:proofErr w:type="gramEnd"/>
-      <w:r>
-        <w:t>$infos,$</w:t>
-      </w:r>
-      <w:proofErr w:type="spellStart"/>
-      <w:r>
-        <w:t>especes</w:t>
-      </w:r>
-      <w:proofErr w:type="spellEnd"/>
-      <w:r>
-        <w:t>)</w:t>
+        <w:t>Fonctions de la page phptohtml.php</w:t>
+      </w:r>
+    </w:p>
+    <w:p>
+      <w:r>
+        <w:t>Cette page me permet de mettre en forme des informations que j’ai en php dans des variables ou des tableaux.</w:t>
+      </w:r>
+    </w:p>
+    <w:p>
+      <w:r>
+        <w:t>afficherUtilisateur($infos)</w:t>
+      </w:r>
+    </w:p>
+    <w:p>
+      <w:r>
+        <w:t>Cette fonction permet d’afficher les informations d’un utilisateur dans des labels. Les informations ne peuvent donc pas être modifiées. La fonction affiche aussi un lien modifier qui redirige vers la page modifierinformations.php qui est la page pour modifier les informations d’un utilisateur. La variable $infos est le tableau qui contient toutes les informations d’un utilisateur récupérées dans la base de données.</w:t>
+      </w:r>
+    </w:p>
+    <w:p>
+      <w:r>
+        <w:t>afficherAdresse($infos)</w:t>
+      </w:r>
+    </w:p>
+    <w:p>
+      <w:r>
+        <w:t>Cette fonction est l’analogue de la fonction décrite ci-dessus à la seule différence qu’elle affiche les informations de l’adresse d’un utilisateur et que le lien modifier redirige vers la page modifieradresse.php.</w:t>
+      </w:r>
+    </w:p>
+    <w:p>
+      <w:r>
+        <w:t>afficherAnimaux($infos,$especes)</w:t>
       </w:r>
     </w:p>
     <w:p>
       <w:r>
         <w:t>Cette fonction permet d’afficher tous les animaux d’un utilisateur sous forme de tableau.</w:t>
-      </w:r>
-      <w:r>
-        <w:t xml:space="preserve"> </w:t>
       </w:r>
       <w:bookmarkStart w:id="0" w:name="_GoBack"/>
       <w:bookmarkEnd w:id="0"/>
@@ -2210,29 +1952,8 @@
         <w:endnoteRef/>
       </w:r>
       <w:r>
-        <w:t>https://www.google.ch/search?safe=strict&amp;q=nombre+d%27animaux+de+compagnie+en+belgique&amp;oq=nombre+d%27animaux+de+compagnie+en+belgique&amp;gs_l=serp.3</w:t>
-      </w:r>
-      <w:proofErr w:type="gramStart"/>
-      <w:r>
-        <w:t>..</w:t>
-      </w:r>
-      <w:proofErr w:type="gramEnd"/>
-      <w:r>
-        <w:t>0.189520.190820.0.190993.8.8.0.0.0.0.106.476.7j1.8.0....0...1.1.64.serp</w:t>
-      </w:r>
-      <w:proofErr w:type="gramStart"/>
-      <w:r>
-        <w:t>..</w:t>
-      </w:r>
-      <w:proofErr w:type="gramEnd"/>
-      <w:r>
-        <w:t>0.8.476</w:t>
-      </w:r>
-      <w:proofErr w:type="gramStart"/>
-      <w:r>
-        <w:t>.bqdPc323dtQ</w:t>
-      </w:r>
-      <w:proofErr w:type="gramEnd"/>
+        <w:t>https://www.google.ch/search?safe=strict&amp;q=nombre+d%27animaux+de+compagnie+en+belgique&amp;oq=nombre+d%27animaux+de+compagnie+en+belgique&amp;gs_l=serp.3..0.189520.190820.0.190993.8.8.0.0.0.0.106.476.7j1.8.0....0...1.1.64.serp..0.8.476.bqdPc323dtQ</w:t>
+      </w:r>
     </w:p>
   </w:endnote>
   <w:endnote w:id="3">
@@ -3433,7 +3154,7 @@
 </file>
 
 <file path=customXml/itemProps1.xml><?xml version="1.0" encoding="utf-8"?>
-<ds:datastoreItem xmlns:ds="http://schemas.openxmlformats.org/officeDocument/2006/customXml" ds:itemID="{0AD7673C-E572-4CA1-AA56-D98896195E30}">
+<ds:datastoreItem xmlns:ds="http://schemas.openxmlformats.org/officeDocument/2006/customXml" ds:itemID="{3D91097D-E0F9-426E-B495-56A6048A92F6}">
   <ds:schemaRefs>
     <ds:schemaRef ds:uri="http://schemas.openxmlformats.org/officeDocument/2006/bibliography"/>
   </ds:schemaRefs>

</xml_diff>

<commit_message>
J'ai fait la recherche et afficher les résultats de la recherche j'ai modifier le nav et documenter toutes les fonctions de dao
</commit_message>
<xml_diff>
--- a/doc_technique.docx
+++ b/doc_technique.docx
@@ -88,7 +88,15 @@
     </w:p>
     <w:p>
       <w:r>
-        <w:t xml:space="preserve">Afin d’assurer un bon environnement de travail certaines précaution ont été prises. J’utilise donc GitHub afin de sécuriser le travail effectué, cela permet aussi de voir les versions et </w:t>
+        <w:t xml:space="preserve">Afin d’assurer un bon environnement de travail certaines précaution ont été prises. J’utilise donc </w:t>
+      </w:r>
+      <w:proofErr w:type="spellStart"/>
+      <w:r>
+        <w:t>GitHub</w:t>
+      </w:r>
+      <w:proofErr w:type="spellEnd"/>
+      <w:r>
+        <w:t xml:space="preserve"> afin de sécuriser le travail effectué, cela permet aussi de voir les versions et </w:t>
       </w:r>
       <w:r>
         <w:t>les modifications</w:t>
@@ -228,6 +236,61 @@
     </w:p>
     <w:p>
       <w:r>
+        <w:t xml:space="preserve">L’API Google </w:t>
+      </w:r>
+      <w:proofErr w:type="spellStart"/>
+      <w:r>
+        <w:t>Maps</w:t>
+      </w:r>
+      <w:proofErr w:type="spellEnd"/>
+    </w:p>
+    <w:p>
+      <w:r>
+        <w:t xml:space="preserve">Cette API propose plusieurs fonctionnalités. Celles que je vais utiliser sont afficher une carte et placer des marqueurs dessus et la fonctionnalité de </w:t>
+      </w:r>
+      <w:proofErr w:type="spellStart"/>
+      <w:r>
+        <w:t>Géocoding</w:t>
+      </w:r>
+      <w:proofErr w:type="spellEnd"/>
+      <w:r>
+        <w:t xml:space="preserve"> que je vais développer dans le point suivant. Cette API est fournie par Google, est gratuite et n’a pas de limite de requêtes par jour. Pour l’utiliser il faut néanmoins l’activer dans le gestionnaire d’API de Google. En l’activant Google fournit une clé d’API qu’il faut ensuite placer dans l’URL de requête de l’API.</w:t>
+      </w:r>
+    </w:p>
+    <w:p>
+      <w:r>
+        <w:t xml:space="preserve">Le </w:t>
+      </w:r>
+      <w:proofErr w:type="spellStart"/>
+      <w:r>
+        <w:t>Gé</w:t>
+      </w:r>
+      <w:r>
+        <w:t>ocoding</w:t>
+      </w:r>
+      <w:proofErr w:type="spellEnd"/>
+      <w:r>
+        <w:t xml:space="preserve"> de Google </w:t>
+      </w:r>
+      <w:proofErr w:type="spellStart"/>
+      <w:r>
+        <w:t>Map</w:t>
+      </w:r>
+      <w:proofErr w:type="spellEnd"/>
+    </w:p>
+    <w:p>
+      <w:r>
+        <w:t xml:space="preserve">Cette </w:t>
+      </w:r>
+      <w:r>
+        <w:t>fonctionnalité de l’API</w:t>
+      </w:r>
+      <w:r>
+        <w:t xml:space="preserve"> permet de transformer une adresse en coordonnées géographiques qui seront ensuite utilisée pour trouver des gardiens et les afficher sur une carte.</w:t>
+      </w:r>
+    </w:p>
+    <w:p>
+      <w:r>
         <w:t>Interface</w:t>
       </w:r>
     </w:p>
@@ -242,6 +305,7 @@
           <w:noProof/>
           <w:lang w:eastAsia="fr-CH"/>
         </w:rPr>
+        <w:lastRenderedPageBreak/>
         <w:drawing>
           <wp:inline distT="0" distB="0" distL="0" distR="0">
             <wp:extent cx="5760720" cy="3506470"/>
@@ -299,7 +363,6 @@
         </w:numPr>
       </w:pPr>
       <w:r>
-        <w:lastRenderedPageBreak/>
         <w:t>La barre de navigation</w:t>
       </w:r>
     </w:p>
@@ -322,7 +385,23 @@
     </w:p>
     <w:p>
       <w:r>
-        <w:t xml:space="preserve">J’ai utilisé Bootstrap pour faire le design de mon site. Boostrap permet de faire un site compatible pour tous </w:t>
+        <w:t xml:space="preserve">J’ai utilisé </w:t>
+      </w:r>
+      <w:proofErr w:type="spellStart"/>
+      <w:r>
+        <w:t>Bootstrap</w:t>
+      </w:r>
+      <w:proofErr w:type="spellEnd"/>
+      <w:r>
+        <w:t xml:space="preserve"> pour faire le design de mon site. </w:t>
+      </w:r>
+      <w:proofErr w:type="spellStart"/>
+      <w:r>
+        <w:t>Boostrap</w:t>
+      </w:r>
+      <w:proofErr w:type="spellEnd"/>
+      <w:r>
+        <w:t xml:space="preserve"> permet de faire un site compatible pour tous </w:t>
       </w:r>
       <w:r>
         <w:t>types</w:t>
@@ -565,7 +644,13 @@
     </w:p>
     <w:p>
       <w:r>
-        <w:t>Depuis cette page il est possible d’aller sur la page d’inscription si on a pas déjà de compte ou de retourner sur la page d’accueil.</w:t>
+        <w:t xml:space="preserve">Depuis cette page il est possible d’aller sur la page d’inscription si </w:t>
+      </w:r>
+      <w:r>
+        <w:t>on n’a</w:t>
+      </w:r>
+      <w:r>
+        <w:t xml:space="preserve"> pas déjà de compte ou de retourner sur la page d’accueil.</w:t>
       </w:r>
     </w:p>
     <w:p/>
@@ -879,8 +964,13 @@
         <w:t xml:space="preserve"> peut modifier toute</w:t>
       </w:r>
       <w:r>
-        <w:t>s ses informations personnelles en cliquant sur le lien modifier</w:t>
-      </w:r>
+        <w:t xml:space="preserve">s ses informations personnelles en cliquant sur le lien </w:t>
+      </w:r>
+      <w:proofErr w:type="gramStart"/>
+      <w:r>
+        <w:t>modifier</w:t>
+      </w:r>
+      <w:proofErr w:type="gramEnd"/>
       <w:r>
         <w:t xml:space="preserve"> de la section informations personnelles</w:t>
       </w:r>
@@ -896,8 +986,13 @@
         <w:t>Il peut modi</w:t>
       </w:r>
       <w:r>
-        <w:t>fier les données de ses animaux en cliquant sur le lien modifier</w:t>
-      </w:r>
+        <w:t xml:space="preserve">fier les données de ses animaux en cliquant sur le lien </w:t>
+      </w:r>
+      <w:proofErr w:type="gramStart"/>
+      <w:r>
+        <w:t>modifier</w:t>
+      </w:r>
+      <w:proofErr w:type="gramEnd"/>
       <w:r>
         <w:t xml:space="preserve"> dans la dernière colonne du tableau des animaux</w:t>
       </w:r>
@@ -910,7 +1005,15 @@
         <w:t>Il p</w:t>
       </w:r>
       <w:r>
-        <w:t xml:space="preserve">eut modifier ses disponibilités en cliquant sur le lien modifier. Il est redirigé vers </w:t>
+        <w:t xml:space="preserve">eut modifier ses disponibilités en cliquant sur le lien </w:t>
+      </w:r>
+      <w:proofErr w:type="gramStart"/>
+      <w:r>
+        <w:t>modifier</w:t>
+      </w:r>
+      <w:proofErr w:type="gramEnd"/>
+      <w:r>
+        <w:t xml:space="preserve">. Il est redirigé vers </w:t>
       </w:r>
       <w:r>
         <w:t>la</w:t>
@@ -918,11 +1021,16 @@
       <w:r>
         <w:t xml:space="preserve"> page </w:t>
       </w:r>
+      <w:proofErr w:type="spellStart"/>
       <w:r>
         <w:t>disponibilite</w:t>
       </w:r>
       <w:r>
-        <w:t>s mais les champs sont déjà remplis</w:t>
+        <w:t>s</w:t>
+      </w:r>
+      <w:proofErr w:type="spellEnd"/>
+      <w:r>
+        <w:t xml:space="preserve"> mais les champs sont déjà remplis</w:t>
       </w:r>
       <w:r>
         <w:t>,</w:t>
@@ -1060,8 +1168,13 @@
     <w:p>
       <w:r>
         <w:lastRenderedPageBreak/>
-        <w:t>Page rechercher</w:t>
-      </w:r>
+        <w:t xml:space="preserve">Page </w:t>
+      </w:r>
+      <w:proofErr w:type="gramStart"/>
+      <w:r>
+        <w:t>rechercher</w:t>
+      </w:r>
+      <w:proofErr w:type="gramEnd"/>
     </w:p>
     <w:p>
       <w:r>
@@ -1187,7 +1300,15 @@
     </w:p>
     <w:p>
       <w:r>
-        <w:t>Elle comporte sur la partie gauche les informations des gardiens disponibles et sur la droite une carte de Google maps qui permet de voir ou habitent les gardiens disponibles.</w:t>
+        <w:t xml:space="preserve">Elle comporte sur la partie gauche les informations des gardiens disponibles et sur la droite une carte de Google </w:t>
+      </w:r>
+      <w:proofErr w:type="spellStart"/>
+      <w:r>
+        <w:t>maps</w:t>
+      </w:r>
+      <w:proofErr w:type="spellEnd"/>
+      <w:r>
+        <w:t xml:space="preserve"> qui permet de voir ou habitent les gardiens disponibles.</w:t>
       </w:r>
     </w:p>
     <w:p>
@@ -1299,7 +1420,15 @@
         <w:t>stockées</w:t>
       </w:r>
       <w:r>
-        <w:t xml:space="preserve"> dans une base de donnée MySQL.</w:t>
+        <w:t xml:space="preserve"> dans une base de </w:t>
+      </w:r>
+      <w:proofErr w:type="gramStart"/>
+      <w:r>
+        <w:t>donnée</w:t>
+      </w:r>
+      <w:proofErr w:type="gramEnd"/>
+      <w:r>
+        <w:t xml:space="preserve"> MySQL.</w:t>
       </w:r>
     </w:p>
     <w:p>
@@ -1369,7 +1498,23 @@
     </w:p>
     <w:p>
       <w:r>
-        <w:t>La table adresse contient les adresses des utilisateurs. L’adresse est reliée à l’utilisateur par son id. L’id de l’adresse est dans la table utilisateur. L’adresse est composée d’un numéro de rue, d’un nom de rue, du code postal et du pays. La latitude et la longitude sont récupérées grâce à l’api de google maps géocode.</w:t>
+        <w:t xml:space="preserve">La table adresse contient les adresses des utilisateurs. L’adresse est reliée à l’utilisateur par son id. L’id de l’adresse est dans la table utilisateur. L’adresse est composée d’un numéro de rue, d’un nom de rue, du code postal et du pays. La latitude et la longitude sont récupérées grâce à l’api de </w:t>
+      </w:r>
+      <w:proofErr w:type="spellStart"/>
+      <w:r>
+        <w:t>google</w:t>
+      </w:r>
+      <w:proofErr w:type="spellEnd"/>
+      <w:r>
+        <w:t xml:space="preserve"> </w:t>
+      </w:r>
+      <w:proofErr w:type="spellStart"/>
+      <w:r>
+        <w:t>maps</w:t>
+      </w:r>
+      <w:proofErr w:type="spellEnd"/>
+      <w:r>
+        <w:t xml:space="preserve"> géocode.</w:t>
       </w:r>
     </w:p>
     <w:p>
@@ -1428,7 +1573,15 @@
     </w:p>
     <w:p>
       <w:r>
-        <w:t>La table utilisateurs stocke toutes les informations d’un utilisateur et fait le lien avec son adresse. Un utilisateur a un nom et prénom, une date de naissance, un Email et une description. Les mot de passe des utilisateurs sont stocké encodé en sha1.</w:t>
+        <w:t xml:space="preserve">La table utilisateurs stocke toutes les informations d’un utilisateur et fait le lien avec son adresse. Un utilisateur a un nom et prénom, une date de naissance, un Email et une description. Les </w:t>
+      </w:r>
+      <w:proofErr w:type="gramStart"/>
+      <w:r>
+        <w:t>mot</w:t>
+      </w:r>
+      <w:proofErr w:type="gramEnd"/>
+      <w:r>
+        <w:t xml:space="preserve"> de passe des utilisateurs sont stocké encodé en sha1.</w:t>
       </w:r>
     </w:p>
     <w:p>
@@ -1481,16 +1634,52 @@
       </w:r>
     </w:p>
     <w:p>
+      <w:proofErr w:type="gramStart"/>
       <w:r>
         <w:t>La table animaux</w:t>
       </w:r>
-    </w:p>
-    <w:p>
-      <w:r>
-        <w:t xml:space="preserve">La table animaux stocke les informations des animaux. Les animaux sont relié a leur maître par l’idUtilisateur qu’ils contiennent. </w:t>
-      </w:r>
-      <w:r>
-        <w:t>Leur espèce et déterminée par l’idEspece. Un animal a un nom, une date de naissance et d’éventuelles remarques.</w:t>
+      <w:proofErr w:type="gramEnd"/>
+    </w:p>
+    <w:p>
+      <w:r>
+        <w:t xml:space="preserve">La table </w:t>
+      </w:r>
+      <w:proofErr w:type="gramStart"/>
+      <w:r>
+        <w:t>animaux</w:t>
+      </w:r>
+      <w:proofErr w:type="gramEnd"/>
+      <w:r>
+        <w:t xml:space="preserve"> stocke les informations des animaux. Les animaux sont relié </w:t>
+      </w:r>
+      <w:proofErr w:type="spellStart"/>
+      <w:proofErr w:type="gramStart"/>
+      <w:r>
+        <w:t>a</w:t>
+      </w:r>
+      <w:proofErr w:type="spellEnd"/>
+      <w:proofErr w:type="gramEnd"/>
+      <w:r>
+        <w:t xml:space="preserve"> leur maître par l’</w:t>
+      </w:r>
+      <w:proofErr w:type="spellStart"/>
+      <w:r>
+        <w:t>idUtilisateur</w:t>
+      </w:r>
+      <w:proofErr w:type="spellEnd"/>
+      <w:r>
+        <w:t xml:space="preserve"> qu’ils contiennent. </w:t>
+      </w:r>
+      <w:r>
+        <w:t>Leur espèce et déterminée par l’</w:t>
+      </w:r>
+      <w:proofErr w:type="spellStart"/>
+      <w:r>
+        <w:t>idEspece</w:t>
+      </w:r>
+      <w:proofErr w:type="spellEnd"/>
+      <w:r>
+        <w:t>. Un animal a un nom, une date de naissance et d’éventuelles remarques.</w:t>
       </w:r>
     </w:p>
     <w:p>
@@ -1545,12 +1734,25 @@
     </w:p>
     <w:p>
       <w:r>
-        <w:t>La table especes</w:t>
-      </w:r>
-    </w:p>
-    <w:p>
-      <w:r>
-        <w:t>La table espèces contient les espèces qui peuvent être choisies dans le site. Elle est utilisée par l’utilisateur quand il choisit quelle espèce il peut garder et par l’animal pour déterminer son espèce. La table est composée de l’idEspece et du nom de l’espèce.</w:t>
+        <w:t xml:space="preserve">La table </w:t>
+      </w:r>
+      <w:proofErr w:type="spellStart"/>
+      <w:r>
+        <w:t>especes</w:t>
+      </w:r>
+      <w:proofErr w:type="spellEnd"/>
+    </w:p>
+    <w:p>
+      <w:r>
+        <w:t>La table espèces contient les espèces qui peuvent être choisies dans le site. Elle est utilisée par l’utilisateur quand il choisit quelle espèce il peut garder et par l’animal pour déterminer son espèce. La table est composée de l’</w:t>
+      </w:r>
+      <w:proofErr w:type="spellStart"/>
+      <w:r>
+        <w:t>idEspece</w:t>
+      </w:r>
+      <w:proofErr w:type="spellEnd"/>
+      <w:r>
+        <w:t xml:space="preserve"> et du nom de l’espèce.</w:t>
       </w:r>
     </w:p>
     <w:p>
@@ -1604,12 +1806,25 @@
     </w:p>
     <w:p>
       <w:r>
-        <w:t>La table peut_garder</w:t>
-      </w:r>
-    </w:p>
-    <w:p>
-      <w:r>
-        <w:t>La table peut_garder permet de stocké les espèces que l’utilisateur est d’accord de garder. Elle est composée de l’id de l’espèce et de l’id de l’utilisateur.</w:t>
+        <w:t xml:space="preserve">La table </w:t>
+      </w:r>
+      <w:proofErr w:type="spellStart"/>
+      <w:r>
+        <w:t>peut_garder</w:t>
+      </w:r>
+      <w:proofErr w:type="spellEnd"/>
+    </w:p>
+    <w:p>
+      <w:r>
+        <w:t xml:space="preserve">La table </w:t>
+      </w:r>
+      <w:proofErr w:type="spellStart"/>
+      <w:r>
+        <w:t>peut_garder</w:t>
+      </w:r>
+      <w:proofErr w:type="spellEnd"/>
+      <w:r>
+        <w:t xml:space="preserve"> permet de stocké les espèces que l’utilisateur est d’accord de garder. Elle est composée de l’id de l’espèce et de l’id de l’utilisateur.</w:t>
       </w:r>
     </w:p>
     <w:p>
@@ -1662,13 +1877,23 @@
       </w:r>
     </w:p>
     <w:p>
+      <w:proofErr w:type="gramStart"/>
       <w:r>
         <w:t>La table horaires</w:t>
       </w:r>
-    </w:p>
-    <w:p>
-      <w:r>
-        <w:t>La table horaires contient les horaires de la semaine, c’est-à-dire par exemple : Lundi Matin. Elle est composée de l’id de l’horaire de la période de la journée et de la journée.</w:t>
+      <w:proofErr w:type="gramEnd"/>
+    </w:p>
+    <w:p>
+      <w:r>
+        <w:t xml:space="preserve">La table </w:t>
+      </w:r>
+      <w:proofErr w:type="gramStart"/>
+      <w:r>
+        <w:t>horaires</w:t>
+      </w:r>
+      <w:proofErr w:type="gramEnd"/>
+      <w:r>
+        <w:t xml:space="preserve"> contient les horaires de la semaine, c’est-à-dire par exemple : Lundi Matin. Elle est composée de l’id de l’horaire de la période de la journée et de la journée.</w:t>
       </w:r>
     </w:p>
     <w:p>
@@ -1846,45 +2071,1638 @@
     </w:p>
     <w:p>
       <w:r>
-        <w:t>Fonctions de la page phptohtml.php</w:t>
-      </w:r>
-    </w:p>
-    <w:p>
-      <w:r>
-        <w:t>Cette page me permet de mettre en forme des informations que j’ai en php dans des variables ou des tableaux.</w:t>
-      </w:r>
-    </w:p>
-    <w:p>
-      <w:r>
-        <w:t>afficherUtilisateur($infos)</w:t>
-      </w:r>
-    </w:p>
-    <w:p>
-      <w:r>
-        <w:t>Cette fonction permet d’afficher les informations d’un utilisateur dans des labels. Les informations ne peuvent donc pas être modifiées. La fonction affiche aussi un lien modifier qui redirige vers la page modifierinformations.php qui est la page pour modifier les informations d’un utilisateur. La variable $infos est le tableau qui contient toutes les informations d’un utilisateur récupérées dans la base de données.</w:t>
-      </w:r>
-    </w:p>
-    <w:p>
-      <w:r>
-        <w:t>afficherAdresse($infos)</w:t>
-      </w:r>
-    </w:p>
-    <w:p>
-      <w:r>
-        <w:t>Cette fonction est l’analogue de la fonction décrite ci-dessus à la seule différence qu’elle affiche les informations de l’adresse d’un utilisateur et que le lien modifier redirige vers la page modifieradresse.php.</w:t>
-      </w:r>
-    </w:p>
-    <w:p>
-      <w:r>
-        <w:t>afficherAnimaux($infos,$especes)</w:t>
+        <w:t xml:space="preserve">Fonctions de la page </w:t>
+      </w:r>
+      <w:proofErr w:type="spellStart"/>
+      <w:r>
+        <w:t>phptohtml.php</w:t>
+      </w:r>
+      <w:proofErr w:type="spellEnd"/>
+    </w:p>
+    <w:p>
+      <w:r>
+        <w:t xml:space="preserve">Cette page me permet de mettre en forme des informations que j’ai en </w:t>
+      </w:r>
+      <w:proofErr w:type="spellStart"/>
+      <w:r>
+        <w:t>php</w:t>
+      </w:r>
+      <w:proofErr w:type="spellEnd"/>
+      <w:r>
+        <w:t xml:space="preserve"> dans des variables ou des tableaux.</w:t>
+      </w:r>
+    </w:p>
+    <w:p>
+      <w:proofErr w:type="spellStart"/>
+      <w:proofErr w:type="gramStart"/>
+      <w:r>
+        <w:t>afficherUtilisateur</w:t>
+      </w:r>
+      <w:proofErr w:type="spellEnd"/>
+      <w:r>
+        <w:t>(</w:t>
+      </w:r>
+      <w:proofErr w:type="gramEnd"/>
+      <w:r>
+        <w:t>$infos)</w:t>
+      </w:r>
+    </w:p>
+    <w:p>
+      <w:r>
+        <w:t xml:space="preserve">Cette fonction permet d’afficher les informations d’un utilisateur dans des labels. Les informations ne peuvent donc pas être modifiées. La fonction affiche aussi un lien </w:t>
+      </w:r>
+      <w:proofErr w:type="gramStart"/>
+      <w:r>
+        <w:t>modifier</w:t>
+      </w:r>
+      <w:proofErr w:type="gramEnd"/>
+      <w:r>
+        <w:t xml:space="preserve"> qui redirige vers la page </w:t>
+      </w:r>
+      <w:proofErr w:type="spellStart"/>
+      <w:r>
+        <w:t>modifierinformations.php</w:t>
+      </w:r>
+      <w:proofErr w:type="spellEnd"/>
+      <w:r>
+        <w:t xml:space="preserve"> qui est la page pour modifier les informations d’un utilisateur. La variable $infos est le tableau qui contient toutes les informations d’un utilisateur récupérées dans la base de données.</w:t>
+      </w:r>
+      <w:r>
+        <w:t xml:space="preserve"> Cette fonction est utilisée sur la page du profil.</w:t>
+      </w:r>
+    </w:p>
+    <w:p>
+      <w:proofErr w:type="spellStart"/>
+      <w:proofErr w:type="gramStart"/>
+      <w:r>
+        <w:t>afficherAdresse</w:t>
+      </w:r>
+      <w:proofErr w:type="spellEnd"/>
+      <w:r>
+        <w:t>(</w:t>
+      </w:r>
+      <w:proofErr w:type="gramEnd"/>
+      <w:r>
+        <w:t>$infos)</w:t>
+      </w:r>
+    </w:p>
+    <w:p>
+      <w:r>
+        <w:t xml:space="preserve">Cette fonction est l’analogue de la fonction décrite ci-dessus à la seule différence qu’elle affiche les informations de l’adresse d’un utilisateur et que le lien </w:t>
+      </w:r>
+      <w:proofErr w:type="gramStart"/>
+      <w:r>
+        <w:t>modifier</w:t>
+      </w:r>
+      <w:proofErr w:type="gramEnd"/>
+      <w:r>
+        <w:t xml:space="preserve"> redirige vers la page </w:t>
+      </w:r>
+      <w:proofErr w:type="spellStart"/>
+      <w:r>
+        <w:t>modifieradresse.php</w:t>
+      </w:r>
+      <w:proofErr w:type="spellEnd"/>
+      <w:r>
+        <w:t>.</w:t>
+      </w:r>
+      <w:r>
+        <w:t xml:space="preserve"> Cette fonction est utilisée sur la page de profil.</w:t>
+      </w:r>
+    </w:p>
+    <w:p>
+      <w:proofErr w:type="spellStart"/>
+      <w:proofErr w:type="gramStart"/>
+      <w:r>
+        <w:t>afficherAnimaux</w:t>
+      </w:r>
+      <w:proofErr w:type="spellEnd"/>
+      <w:r>
+        <w:t>(</w:t>
+      </w:r>
+      <w:proofErr w:type="gramEnd"/>
+      <w:r>
+        <w:t>$infos,$</w:t>
+      </w:r>
+      <w:proofErr w:type="spellStart"/>
+      <w:r>
+        <w:t>especes</w:t>
+      </w:r>
+      <w:proofErr w:type="spellEnd"/>
+      <w:r>
+        <w:t>)</w:t>
       </w:r>
     </w:p>
     <w:p>
       <w:r>
         <w:t>Cette fonction permet d’afficher tous les animaux d’un utilisateur sous forme de tableau.</w:t>
+      </w:r>
+      <w:r>
+        <w:t xml:space="preserve"> La variable $infos contient les infos des animaux d’un utilisateur et $</w:t>
+      </w:r>
+      <w:proofErr w:type="spellStart"/>
+      <w:r>
+        <w:t>especes</w:t>
+      </w:r>
+      <w:proofErr w:type="spellEnd"/>
+      <w:r>
+        <w:t xml:space="preserve"> contient </w:t>
+      </w:r>
+      <w:r>
+        <w:t>les espèces</w:t>
+      </w:r>
+      <w:r>
+        <w:t xml:space="preserve"> car les animaux contiennent uniquement l’id de l’espèce donc pour avoir un affichage user </w:t>
+      </w:r>
+      <w:proofErr w:type="spellStart"/>
+      <w:r>
+        <w:t>friendly</w:t>
+      </w:r>
+      <w:proofErr w:type="spellEnd"/>
+      <w:r>
+        <w:t xml:space="preserve"> j’affiche les espèces.</w:t>
+      </w:r>
+      <w:r>
+        <w:t xml:space="preserve"> Cette fonction et utilisée sur la page de profil.</w:t>
+      </w:r>
+    </w:p>
+    <w:p>
+      <w:proofErr w:type="spellStart"/>
+      <w:proofErr w:type="gramStart"/>
+      <w:r>
+        <w:t>afficherEspeces</w:t>
+      </w:r>
+      <w:proofErr w:type="spellEnd"/>
+      <w:r>
+        <w:t>(</w:t>
+      </w:r>
+      <w:proofErr w:type="gramEnd"/>
+      <w:r>
+        <w:t>$infos, $</w:t>
+      </w:r>
+      <w:proofErr w:type="spellStart"/>
+      <w:r>
+        <w:t>especes</w:t>
+      </w:r>
+      <w:proofErr w:type="spellEnd"/>
+      <w:r>
+        <w:t>)</w:t>
+      </w:r>
+    </w:p>
+    <w:p>
+      <w:r>
+        <w:lastRenderedPageBreak/>
+        <w:t xml:space="preserve">Cette fonction permet d’afficher des </w:t>
+      </w:r>
+      <w:proofErr w:type="spellStart"/>
+      <w:r>
+        <w:t>checkbox</w:t>
+      </w:r>
+      <w:proofErr w:type="spellEnd"/>
+      <w:r>
+        <w:t xml:space="preserve"> sur la page de disponibilités afin de pouvoir sélectionner les espèces que l’on est d’accord de garder. La variable $infos contient les disponibilités de l’utilisateur, c’est-à-dire les espèces qu’il est d’accord de garder. La variable $</w:t>
+      </w:r>
+      <w:proofErr w:type="spellStart"/>
+      <w:r>
+        <w:t>especes</w:t>
+      </w:r>
+      <w:proofErr w:type="spellEnd"/>
+      <w:r>
+        <w:t xml:space="preserve"> contient toutes les espèces et leur nom afin de pouvoir les afficher.</w:t>
+      </w:r>
+    </w:p>
+    <w:p>
+      <w:proofErr w:type="spellStart"/>
+      <w:proofErr w:type="gramStart"/>
+      <w:r>
+        <w:t>afficherAnimauxSelect</w:t>
+      </w:r>
+      <w:proofErr w:type="spellEnd"/>
+      <w:r>
+        <w:t>(</w:t>
+      </w:r>
+      <w:proofErr w:type="gramEnd"/>
+      <w:r>
+        <w:t>$infos)</w:t>
+      </w:r>
+    </w:p>
+    <w:p>
+      <w:r>
+        <w:t>Cette fonction permet d’afficher une liste déroulante avec les animaux d’un utilisateur. Elle est utilisée sur la page de recherche. La variable $infos contient les animaux de l’utilisateur.</w:t>
+      </w:r>
+    </w:p>
+    <w:p>
+      <w:proofErr w:type="spellStart"/>
+      <w:proofErr w:type="gramStart"/>
+      <w:r>
+        <w:t>afficherDisponibilites</w:t>
+      </w:r>
+      <w:proofErr w:type="spellEnd"/>
+      <w:r>
+        <w:t>(</w:t>
+      </w:r>
+      <w:proofErr w:type="gramEnd"/>
+      <w:r>
+        <w:t>$disponible, $horaires, $</w:t>
+      </w:r>
+      <w:proofErr w:type="spellStart"/>
+      <w:r>
+        <w:t>modif</w:t>
+      </w:r>
+      <w:proofErr w:type="spellEnd"/>
+      <w:r>
+        <w:t>)</w:t>
+      </w:r>
+    </w:p>
+    <w:p>
+      <w:r>
+        <w:t>Cette fonction permet d’afficher un tableau dont chaque colonne est un jour de la semaine. Dans chaque colonne il y a les trois moments de la journée. Cette fonction est utilisée sur la page de profil, sur la page de disponibilités et sur la page de recherche. La variable $disponible est un tableau qui contient les disponibilités d’un utilisateur, on donne un tableau vide si l’on veut que aucune case soit cochée par défaut. La variable $horaires contient toutes les horaires de la semaine de la table horaires. La variable $</w:t>
+      </w:r>
+      <w:proofErr w:type="spellStart"/>
+      <w:r>
+        <w:t>modif</w:t>
+      </w:r>
+      <w:proofErr w:type="spellEnd"/>
+      <w:r>
+        <w:t xml:space="preserve"> est pour dire si les disponibilités peuvent être m</w:t>
+      </w:r>
+      <w:r>
+        <w:t>odifiée ou pas, par exemple sur la page de profil les disponibilités ne doivent pas pouvoir être modifiées.</w:t>
+      </w:r>
+    </w:p>
+    <w:p>
+      <w:proofErr w:type="spellStart"/>
+      <w:proofErr w:type="gramStart"/>
+      <w:r>
+        <w:t>afficherGardien</w:t>
+      </w:r>
+      <w:proofErr w:type="spellEnd"/>
+      <w:r>
+        <w:t>(</w:t>
+      </w:r>
+      <w:proofErr w:type="gramEnd"/>
+      <w:r>
+        <w:t>$</w:t>
+      </w:r>
+      <w:proofErr w:type="spellStart"/>
+      <w:r>
+        <w:t>infos,$adresse</w:t>
+      </w:r>
+      <w:proofErr w:type="spellEnd"/>
+      <w:r>
+        <w:t>)</w:t>
+      </w:r>
+    </w:p>
+    <w:p>
+      <w:r>
+        <w:t>Cette fonction permet</w:t>
+      </w:r>
+      <w:r>
+        <w:t xml:space="preserve"> d’afficher un gardien sur la page de résultat d’un</w:t>
+      </w:r>
+      <w:r>
+        <w:t>e</w:t>
+      </w:r>
+      <w:r>
+        <w:t xml:space="preserve"> recherche.</w:t>
+      </w:r>
+      <w:r>
+        <w:t xml:space="preserve"> Elle affiche le nom et prénom en titre puis l’adresse, l’adresse Email et la description du gardien. La variable $infos contient les informations personnelles du gardien. La variable $adresse contient l’adresse du gardien.</w:t>
+      </w:r>
+    </w:p>
+    <w:p>
+      <w:r>
+        <w:t>La page dao.php</w:t>
+      </w:r>
+    </w:p>
+    <w:p>
+      <w:r>
+        <w:t>Dao signifie Data Access Object, on comprend donc que cette page sert à avoir accès à la base de données. Cette page fait la connexion avec la base de données et regroupe les fonctions pour sélectionner, ajouter, modifier ou supprimer des données.</w:t>
+      </w:r>
+    </w:p>
+    <w:p>
+      <w:proofErr w:type="spellStart"/>
+      <w:proofErr w:type="gramStart"/>
+      <w:r>
+        <w:t>maConnexion</w:t>
+      </w:r>
+      <w:proofErr w:type="spellEnd"/>
+      <w:r>
+        <w:t>()</w:t>
+      </w:r>
+      <w:proofErr w:type="gramEnd"/>
+    </w:p>
+    <w:p>
+      <w:r>
+        <w:t>Cette fonction permet de faire la connexion avec la base de données.</w:t>
+      </w:r>
+      <w:r>
+        <w:t xml:space="preserve"> Elle est utilisée dans chaque fonction de la page dao.php.</w:t>
+      </w:r>
+    </w:p>
+    <w:p>
+      <w:proofErr w:type="spellStart"/>
+      <w:proofErr w:type="gramStart"/>
+      <w:r>
+        <w:t>inscriptionUtilisateur</w:t>
+      </w:r>
+      <w:proofErr w:type="spellEnd"/>
+      <w:r>
+        <w:t>(</w:t>
+      </w:r>
+      <w:proofErr w:type="gramEnd"/>
+      <w:r>
+        <w:t>$nom, $</w:t>
+      </w:r>
+      <w:proofErr w:type="spellStart"/>
+      <w:r>
+        <w:t>prenom</w:t>
+      </w:r>
+      <w:proofErr w:type="spellEnd"/>
+      <w:r>
+        <w:t>, $</w:t>
+      </w:r>
+      <w:proofErr w:type="spellStart"/>
+      <w:r>
+        <w:t>mdp</w:t>
+      </w:r>
+      <w:proofErr w:type="spellEnd"/>
+      <w:r>
+        <w:t>, $naissance, $description, $pays, $rue, $</w:t>
+      </w:r>
+      <w:proofErr w:type="spellStart"/>
+      <w:r>
+        <w:t>numero</w:t>
+      </w:r>
+      <w:proofErr w:type="spellEnd"/>
+      <w:r>
+        <w:t>, $</w:t>
+      </w:r>
+      <w:proofErr w:type="spellStart"/>
+      <w:r>
+        <w:t>npa</w:t>
+      </w:r>
+      <w:proofErr w:type="spellEnd"/>
+      <w:r>
+        <w:t>, $</w:t>
+      </w:r>
+      <w:proofErr w:type="spellStart"/>
+      <w:r>
+        <w:t>lat</w:t>
+      </w:r>
+      <w:proofErr w:type="spellEnd"/>
+      <w:r>
+        <w:t>, $</w:t>
+      </w:r>
+      <w:proofErr w:type="spellStart"/>
+      <w:r>
+        <w:t>lng</w:t>
+      </w:r>
+      <w:proofErr w:type="spellEnd"/>
+      <w:r>
+        <w:t>, $mail</w:t>
+      </w:r>
+      <w:r>
+        <w:t>)</w:t>
+      </w:r>
+    </w:p>
+    <w:p>
+      <w:r>
+        <w:t xml:space="preserve">Cette fonction permet d’inscrire un utilisateur et son adresse dans la base de données. Cette fonction commence par appeler la fonction </w:t>
+      </w:r>
+      <w:proofErr w:type="spellStart"/>
+      <w:r>
+        <w:t>insererAdresse</w:t>
+      </w:r>
+      <w:proofErr w:type="spellEnd"/>
+      <w:r>
+        <w:t xml:space="preserve"> que je décrirais juste après, puis</w:t>
+      </w:r>
+      <w:r>
+        <w:t xml:space="preserve"> insert dans la table utilisateur les valeurs de </w:t>
+      </w:r>
+      <w:r>
+        <w:t>$nom, $</w:t>
+      </w:r>
+      <w:proofErr w:type="spellStart"/>
+      <w:r>
+        <w:t>prenom</w:t>
+      </w:r>
+      <w:proofErr w:type="spellEnd"/>
+      <w:r>
+        <w:t>, $</w:t>
+      </w:r>
+      <w:proofErr w:type="spellStart"/>
+      <w:r>
+        <w:t>mdp</w:t>
+      </w:r>
+      <w:proofErr w:type="spellEnd"/>
+      <w:r>
+        <w:t>, $naissance, $description</w:t>
+      </w:r>
+      <w:r>
+        <w:t xml:space="preserve"> et de $mail.</w:t>
+      </w:r>
+      <w:r>
+        <w:t xml:space="preserve"> Cette fonction retourne l’id de l’insertion.</w:t>
+      </w:r>
+      <w:r>
+        <w:t xml:space="preserve"> Cette fonction est utilisée sur la page d’</w:t>
+      </w:r>
+      <w:proofErr w:type="spellStart"/>
+      <w:r>
+        <w:t>inscrption</w:t>
+      </w:r>
+      <w:proofErr w:type="spellEnd"/>
+      <w:r>
+        <w:t>.</w:t>
+      </w:r>
+    </w:p>
+    <w:p>
+      <w:proofErr w:type="spellStart"/>
+      <w:proofErr w:type="gramStart"/>
+      <w:r>
+        <w:t>insererAdresse</w:t>
+      </w:r>
+      <w:proofErr w:type="spellEnd"/>
+      <w:r>
+        <w:t>(</w:t>
+      </w:r>
+      <w:proofErr w:type="gramEnd"/>
+      <w:r>
+        <w:t>$pays, $rue, $</w:t>
+      </w:r>
+      <w:proofErr w:type="spellStart"/>
+      <w:r>
+        <w:t>numero</w:t>
+      </w:r>
+      <w:proofErr w:type="spellEnd"/>
+      <w:r>
+        <w:t>, $</w:t>
+      </w:r>
+      <w:proofErr w:type="spellStart"/>
+      <w:r>
+        <w:t>npa</w:t>
+      </w:r>
+      <w:proofErr w:type="spellEnd"/>
+      <w:r>
+        <w:t>, $</w:t>
+      </w:r>
+      <w:proofErr w:type="spellStart"/>
+      <w:r>
+        <w:t>lat</w:t>
+      </w:r>
+      <w:proofErr w:type="spellEnd"/>
+      <w:r>
+        <w:t>, $</w:t>
+      </w:r>
+      <w:proofErr w:type="spellStart"/>
+      <w:r>
+        <w:t>lng</w:t>
+      </w:r>
+      <w:proofErr w:type="spellEnd"/>
+      <w:r>
+        <w:t>)</w:t>
+      </w:r>
+    </w:p>
+    <w:p>
+      <w:r>
+        <w:t>Cette fonction permet d’insérer une adresse dans la base de données</w:t>
+      </w:r>
+      <w:r>
+        <w:t xml:space="preserve">. La </w:t>
+      </w:r>
+      <w:r>
+        <w:t>requête</w:t>
+      </w:r>
+      <w:r>
+        <w:t xml:space="preserve"> </w:t>
+      </w:r>
+      <w:proofErr w:type="spellStart"/>
+      <w:r>
+        <w:t>sql</w:t>
+      </w:r>
+      <w:proofErr w:type="spellEnd"/>
+      <w:r>
+        <w:t xml:space="preserve"> est un insert dans la table adresses. Cette fonction retourne l’id de l’insertion qui pourra être utilisé dans la fonction </w:t>
+      </w:r>
+      <w:proofErr w:type="spellStart"/>
+      <w:proofErr w:type="gramStart"/>
+      <w:r>
+        <w:t>inscriptionUtilisateur</w:t>
+      </w:r>
+      <w:proofErr w:type="spellEnd"/>
+      <w:r>
+        <w:t>(</w:t>
+      </w:r>
+      <w:proofErr w:type="gramEnd"/>
+      <w:r>
+        <w:t>).</w:t>
+      </w:r>
+      <w:r>
+        <w:t xml:space="preserve"> Cette fonction est utilisée sur la page d’inscription.</w:t>
+      </w:r>
+    </w:p>
+    <w:p>
+      <w:proofErr w:type="gramStart"/>
+      <w:r>
+        <w:lastRenderedPageBreak/>
+        <w:t>connexion(</w:t>
+      </w:r>
+      <w:proofErr w:type="gramEnd"/>
+      <w:r>
+        <w:t>$</w:t>
+      </w:r>
+      <w:proofErr w:type="spellStart"/>
+      <w:r>
+        <w:t>mdp</w:t>
+      </w:r>
+      <w:proofErr w:type="spellEnd"/>
+      <w:r>
+        <w:t>, $nom</w:t>
+      </w:r>
+      <w:r>
+        <w:t>)</w:t>
+      </w:r>
+    </w:p>
+    <w:p>
+      <w:r>
+        <w:t>Cette fonction sélectionne l’id de l’utilisateur son nom et son mot de passe si son nom est égal à $nom et si son mot de passe est égale à $</w:t>
+      </w:r>
+      <w:proofErr w:type="spellStart"/>
+      <w:r>
+        <w:t>mdp</w:t>
+      </w:r>
+      <w:proofErr w:type="spellEnd"/>
+      <w:r>
+        <w:t xml:space="preserve"> et retourne un tableau. Pour savoir si un utilisateur peut se connecter il suffit ensuite de vérifier que le tableau ne soit pas vide.</w:t>
+      </w:r>
+      <w:r>
+        <w:t xml:space="preserve"> Cette fonction est utilisée sur la page de connexion.</w:t>
+      </w:r>
+    </w:p>
+    <w:p>
+      <w:proofErr w:type="spellStart"/>
+      <w:proofErr w:type="gramStart"/>
+      <w:r>
+        <w:t>recupererEspeces</w:t>
+      </w:r>
+      <w:proofErr w:type="spellEnd"/>
+      <w:r>
+        <w:t>()</w:t>
+      </w:r>
+      <w:proofErr w:type="gramEnd"/>
+    </w:p>
+    <w:p>
+      <w:r>
+        <w:t xml:space="preserve">Cette fonction permet de </w:t>
+      </w:r>
+      <w:r>
+        <w:t>récupérer</w:t>
+      </w:r>
+      <w:r>
+        <w:t xml:space="preserve"> toutes les informations de la table </w:t>
+      </w:r>
+      <w:r>
+        <w:t>espèces</w:t>
+      </w:r>
+      <w:r>
+        <w:t xml:space="preserve"> et les retourne sous forme de tableau.</w:t>
+      </w:r>
+      <w:r>
+        <w:t xml:space="preserve"> Cette fonction est utilisée sur la page des disponibilités, la page de profil et sur la page pour ajouter un animal.</w:t>
+      </w:r>
+    </w:p>
+    <w:p>
+      <w:proofErr w:type="spellStart"/>
+      <w:proofErr w:type="gramStart"/>
+      <w:r>
+        <w:t>inscrptionAnimal</w:t>
+      </w:r>
+      <w:proofErr w:type="spellEnd"/>
+      <w:r>
+        <w:t>(</w:t>
+      </w:r>
+      <w:proofErr w:type="gramEnd"/>
+      <w:r>
+        <w:t>$</w:t>
+      </w:r>
+      <w:proofErr w:type="spellStart"/>
+      <w:r>
+        <w:t>espece</w:t>
+      </w:r>
+      <w:proofErr w:type="spellEnd"/>
+      <w:r>
+        <w:t>, $nom, $naissance, $remarques, $</w:t>
+      </w:r>
+      <w:proofErr w:type="spellStart"/>
+      <w:r>
+        <w:t>idUtilisateur</w:t>
+      </w:r>
+      <w:proofErr w:type="spellEnd"/>
+      <w:r>
+        <w:t>)</w:t>
+      </w:r>
+    </w:p>
+    <w:p>
+      <w:r>
+        <w:t>Cette fonction permet d’</w:t>
+      </w:r>
+      <w:r>
+        <w:t>insérer</w:t>
+      </w:r>
+      <w:r>
+        <w:t xml:space="preserve"> un animal</w:t>
+      </w:r>
+      <w:r>
+        <w:t xml:space="preserve"> dans la base de données et retourne l’id de l’insertion.</w:t>
+      </w:r>
+      <w:r>
+        <w:t xml:space="preserve"> Cette fonction est utilisée sur la page d’inscription d’un animal.</w:t>
+      </w:r>
+    </w:p>
+    <w:p>
+      <w:proofErr w:type="spellStart"/>
+      <w:proofErr w:type="gramStart"/>
+      <w:r>
+        <w:t>recupererUtilisateur</w:t>
+      </w:r>
+      <w:proofErr w:type="spellEnd"/>
+      <w:r>
+        <w:t>(</w:t>
+      </w:r>
+      <w:proofErr w:type="gramEnd"/>
+      <w:r>
+        <w:t>$</w:t>
+      </w:r>
+      <w:proofErr w:type="spellStart"/>
+      <w:r>
+        <w:t>idUtilisateur</w:t>
+      </w:r>
+      <w:proofErr w:type="spellEnd"/>
+      <w:r>
+        <w:t>)</w:t>
+      </w:r>
+    </w:p>
+    <w:p>
+      <w:r>
+        <w:t>Cette fonction permet de récupérer toutes les informations d’un utilisateur dont l’id est égal à $</w:t>
+      </w:r>
+      <w:proofErr w:type="spellStart"/>
+      <w:r>
+        <w:t>idUtilisateur</w:t>
+      </w:r>
+      <w:proofErr w:type="spellEnd"/>
+      <w:r>
+        <w:t xml:space="preserve"> et retourne le résultat sous forme d’un tableau.</w:t>
+      </w:r>
+      <w:r>
+        <w:t xml:space="preserve"> Cette fonction est utilisée sur la page pour modifier ses informations personnelles.</w:t>
+      </w:r>
+    </w:p>
+    <w:p>
+      <w:proofErr w:type="spellStart"/>
+      <w:proofErr w:type="gramStart"/>
+      <w:r>
+        <w:t>recupererAnimauxDepuisUtilisateur</w:t>
+      </w:r>
+      <w:proofErr w:type="spellEnd"/>
+      <w:r>
+        <w:t>(</w:t>
+      </w:r>
+      <w:proofErr w:type="gramEnd"/>
+      <w:r>
+        <w:t>$</w:t>
+      </w:r>
+      <w:proofErr w:type="spellStart"/>
+      <w:r>
+        <w:t>idUtilisateur</w:t>
+      </w:r>
+      <w:proofErr w:type="spellEnd"/>
+      <w:r>
+        <w:t>)</w:t>
+      </w:r>
+    </w:p>
+    <w:p>
+      <w:r>
+        <w:t xml:space="preserve">Cette fonction permet de récupérer toutes les informations de tous les animaux qui appartiennent à un utilisateur dont l’id est égal à </w:t>
+      </w:r>
+      <w:r>
+        <w:t>$</w:t>
+      </w:r>
+      <w:proofErr w:type="spellStart"/>
+      <w:r>
+        <w:t>idUtilisateur</w:t>
+      </w:r>
+      <w:proofErr w:type="spellEnd"/>
+      <w:r>
+        <w:t>. Les informations des animaux sont retournées dans un tableau.</w:t>
+      </w:r>
+      <w:r>
+        <w:t xml:space="preserve"> Cette </w:t>
+      </w:r>
+      <w:proofErr w:type="spellStart"/>
+      <w:r>
+        <w:t>fonciton</w:t>
+      </w:r>
+      <w:proofErr w:type="spellEnd"/>
+      <w:r>
+        <w:t xml:space="preserve"> est utilisée sur la page de profil et sur la page pour rechercher un gardien.</w:t>
+      </w:r>
+    </w:p>
+    <w:p>
+      <w:proofErr w:type="spellStart"/>
+      <w:proofErr w:type="gramStart"/>
+      <w:r>
+        <w:t>recupererAnimal</w:t>
+      </w:r>
+      <w:proofErr w:type="spellEnd"/>
+      <w:r>
+        <w:t>(</w:t>
+      </w:r>
+      <w:proofErr w:type="gramEnd"/>
+      <w:r>
+        <w:t>$</w:t>
+      </w:r>
+      <w:proofErr w:type="spellStart"/>
+      <w:r>
+        <w:t>idAnimal</w:t>
+      </w:r>
+      <w:proofErr w:type="spellEnd"/>
+      <w:r>
+        <w:t>)</w:t>
+      </w:r>
+    </w:p>
+    <w:p>
+      <w:r>
+        <w:t xml:space="preserve">Cette fonction permet de </w:t>
+      </w:r>
+      <w:r>
+        <w:t>récupérer</w:t>
+      </w:r>
+      <w:r>
+        <w:t xml:space="preserve"> toutes les informations d’un animal dont l’id est égal à </w:t>
+      </w:r>
+      <w:r>
+        <w:t>$</w:t>
+      </w:r>
+      <w:proofErr w:type="spellStart"/>
+      <w:r>
+        <w:t>idAnimal</w:t>
+      </w:r>
+      <w:proofErr w:type="spellEnd"/>
+      <w:r>
+        <w:t>. Ces informations sont retournées dans un tableau.</w:t>
+      </w:r>
+      <w:r>
+        <w:t xml:space="preserve"> Cette fonction est utilisée sur la page résultat et sur la page pour modifier un animal.</w:t>
+      </w:r>
+    </w:p>
+    <w:p>
+      <w:proofErr w:type="spellStart"/>
+      <w:proofErr w:type="gramStart"/>
+      <w:r>
+        <w:t>recupererAdresse</w:t>
+      </w:r>
+      <w:proofErr w:type="spellEnd"/>
+      <w:r>
+        <w:t>(</w:t>
+      </w:r>
+      <w:proofErr w:type="gramEnd"/>
+      <w:r>
+        <w:t>$</w:t>
+      </w:r>
+      <w:proofErr w:type="spellStart"/>
+      <w:r>
+        <w:t>idAdresse</w:t>
+      </w:r>
+      <w:proofErr w:type="spellEnd"/>
+      <w:r>
+        <w:t>)</w:t>
+      </w:r>
+    </w:p>
+    <w:p>
+      <w:r>
+        <w:t xml:space="preserve">Cette </w:t>
+      </w:r>
+      <w:r>
+        <w:t>fonction</w:t>
+      </w:r>
+      <w:r>
+        <w:t xml:space="preserve"> permet de </w:t>
+      </w:r>
+      <w:r>
+        <w:t>récupère</w:t>
+      </w:r>
+      <w:r>
+        <w:t xml:space="preserve"> l’adresse dont l’id est égal à </w:t>
+      </w:r>
+      <w:r>
+        <w:t>$</w:t>
+      </w:r>
+      <w:proofErr w:type="spellStart"/>
+      <w:r>
+        <w:t>idAdresse</w:t>
+      </w:r>
+      <w:proofErr w:type="spellEnd"/>
+      <w:r>
+        <w:t>. L’adresse est retournée sous forme de tableau.</w:t>
+      </w:r>
+      <w:r>
+        <w:t xml:space="preserve"> Cette fonction est utilisée sur la page de profil, sur la pour modifier son adresse et sur la page de résultat d’une recherche.</w:t>
+      </w:r>
+    </w:p>
+    <w:p>
+      <w:proofErr w:type="spellStart"/>
+      <w:proofErr w:type="gramStart"/>
+      <w:r>
+        <w:t>recupererAdresseDeUtilisateur</w:t>
+      </w:r>
+      <w:proofErr w:type="spellEnd"/>
+      <w:r>
+        <w:t>(</w:t>
+      </w:r>
+      <w:proofErr w:type="gramEnd"/>
+      <w:r>
+        <w:t>$</w:t>
+      </w:r>
+      <w:proofErr w:type="spellStart"/>
+      <w:r>
+        <w:t>idUtilisateur</w:t>
+      </w:r>
+      <w:proofErr w:type="spellEnd"/>
+      <w:r>
+        <w:t>)</w:t>
+      </w:r>
+    </w:p>
+    <w:p>
+      <w:r>
+        <w:t xml:space="preserve">Cette fonction permet de </w:t>
+      </w:r>
+      <w:r>
+        <w:t>récupérer</w:t>
+      </w:r>
+      <w:r>
+        <w:t xml:space="preserve"> l’</w:t>
+      </w:r>
+      <w:r>
+        <w:t>adresse de l’utilisateur dont l’id est égal à $</w:t>
+      </w:r>
+      <w:proofErr w:type="spellStart"/>
+      <w:r>
+        <w:t>idUtilisateur</w:t>
+      </w:r>
+      <w:proofErr w:type="spellEnd"/>
+      <w:r>
+        <w:t>. L’adresse est retournée dans un tableau.</w:t>
+      </w:r>
+      <w:r>
+        <w:t xml:space="preserve"> Cette fonction est utilisée sur la page de résultat d’une recherche.</w:t>
+      </w:r>
+    </w:p>
+    <w:p>
+      <w:proofErr w:type="spellStart"/>
+      <w:proofErr w:type="gramStart"/>
+      <w:r>
+        <w:t>recupererHoraires</w:t>
+      </w:r>
+      <w:proofErr w:type="spellEnd"/>
+      <w:r>
+        <w:t>()</w:t>
+      </w:r>
+      <w:proofErr w:type="gramEnd"/>
+    </w:p>
+    <w:p>
+      <w:r>
+        <w:lastRenderedPageBreak/>
+        <w:t>Cette fonction permet de récupérer toutes les informations de la table horaires. Les informations sont retournées sous forme de tableau.</w:t>
       </w:r>
       <w:bookmarkStart w:id="0" w:name="_GoBack"/>
       <w:bookmarkEnd w:id="0"/>
+    </w:p>
+    <w:p>
+      <w:proofErr w:type="spellStart"/>
+      <w:proofErr w:type="gramStart"/>
+      <w:r>
+        <w:t>insererDisponibilites</w:t>
+      </w:r>
+      <w:proofErr w:type="spellEnd"/>
+      <w:r>
+        <w:t>(</w:t>
+      </w:r>
+      <w:proofErr w:type="gramEnd"/>
+      <w:r>
+        <w:t>$</w:t>
+      </w:r>
+      <w:proofErr w:type="spellStart"/>
+      <w:r>
+        <w:t>idHoraire</w:t>
+      </w:r>
+      <w:proofErr w:type="spellEnd"/>
+      <w:r>
+        <w:t>, $</w:t>
+      </w:r>
+      <w:proofErr w:type="spellStart"/>
+      <w:r>
+        <w:t>idUtilisateur</w:t>
+      </w:r>
+      <w:proofErr w:type="spellEnd"/>
+      <w:r>
+        <w:t>)</w:t>
+      </w:r>
+    </w:p>
+    <w:p>
+      <w:r>
+        <w:t>Cette fonction permet d’enregistrer les disponibilités d’un utilisateur dans la base de données. La variable $</w:t>
+      </w:r>
+      <w:proofErr w:type="spellStart"/>
+      <w:r>
+        <w:t>idHoraire</w:t>
+      </w:r>
+      <w:proofErr w:type="spellEnd"/>
+      <w:r>
+        <w:t xml:space="preserve"> est l’id de l’horaire. Cette fonction retourne l’id de l’insertion.</w:t>
+      </w:r>
+    </w:p>
+    <w:p>
+      <w:proofErr w:type="spellStart"/>
+      <w:proofErr w:type="gramStart"/>
+      <w:r>
+        <w:t>deleteDisponibilites</w:t>
+      </w:r>
+      <w:proofErr w:type="spellEnd"/>
+      <w:r>
+        <w:t>(</w:t>
+      </w:r>
+      <w:proofErr w:type="gramEnd"/>
+      <w:r>
+        <w:t>$</w:t>
+      </w:r>
+      <w:proofErr w:type="spellStart"/>
+      <w:r>
+        <w:t>idUtilisateur</w:t>
+      </w:r>
+      <w:proofErr w:type="spellEnd"/>
+      <w:r>
+        <w:t>)</w:t>
+      </w:r>
+    </w:p>
+    <w:p>
+      <w:r>
+        <w:t>Cette fonction permet de supprimer toutes les disponibilités d’un utilisateur.</w:t>
+      </w:r>
+    </w:p>
+    <w:p>
+      <w:proofErr w:type="spellStart"/>
+      <w:proofErr w:type="gramStart"/>
+      <w:r>
+        <w:t>insererChoixRace</w:t>
+      </w:r>
+      <w:proofErr w:type="spellEnd"/>
+      <w:r>
+        <w:t>(</w:t>
+      </w:r>
+      <w:proofErr w:type="gramEnd"/>
+      <w:r>
+        <w:t>$</w:t>
+      </w:r>
+      <w:proofErr w:type="spellStart"/>
+      <w:r>
+        <w:t>idEspece</w:t>
+      </w:r>
+      <w:proofErr w:type="spellEnd"/>
+      <w:r>
+        <w:t>, $</w:t>
+      </w:r>
+      <w:proofErr w:type="spellStart"/>
+      <w:r>
+        <w:t>idUtilisateur</w:t>
+      </w:r>
+      <w:proofErr w:type="spellEnd"/>
+      <w:r>
+        <w:t>)</w:t>
+      </w:r>
+    </w:p>
+    <w:p>
+      <w:r>
+        <w:t>Cette fonction permet d’insérer les espèce</w:t>
+      </w:r>
+      <w:r>
+        <w:t>s</w:t>
+      </w:r>
+      <w:r>
+        <w:t xml:space="preserve"> que le gardien est d’accord de garder.</w:t>
+      </w:r>
+      <w:r>
+        <w:t xml:space="preserve"> Cette fonction retourne l’id de l’insertion.</w:t>
+      </w:r>
+    </w:p>
+    <w:p>
+      <w:proofErr w:type="spellStart"/>
+      <w:proofErr w:type="gramStart"/>
+      <w:r>
+        <w:t>supprimerChoixRaces</w:t>
+      </w:r>
+      <w:proofErr w:type="spellEnd"/>
+      <w:r>
+        <w:t>(</w:t>
+      </w:r>
+      <w:proofErr w:type="gramEnd"/>
+      <w:r>
+        <w:t>$</w:t>
+      </w:r>
+      <w:proofErr w:type="spellStart"/>
+      <w:r>
+        <w:t>idUtilisateur</w:t>
+      </w:r>
+      <w:proofErr w:type="spellEnd"/>
+      <w:r>
+        <w:t>)</w:t>
+      </w:r>
+    </w:p>
+    <w:p>
+      <w:r>
+        <w:t>Cette fonction permet de supprimer toutes les espèces que le gardien est d’accord de garder.</w:t>
+      </w:r>
+    </w:p>
+    <w:p>
+      <w:proofErr w:type="spellStart"/>
+      <w:proofErr w:type="gramStart"/>
+      <w:r>
+        <w:t>recupererDisponibilités</w:t>
+      </w:r>
+      <w:proofErr w:type="spellEnd"/>
+      <w:r>
+        <w:t>(</w:t>
+      </w:r>
+      <w:proofErr w:type="gramEnd"/>
+      <w:r>
+        <w:t>$</w:t>
+      </w:r>
+      <w:proofErr w:type="spellStart"/>
+      <w:r>
+        <w:t>idUtilisateur</w:t>
+      </w:r>
+      <w:proofErr w:type="spellEnd"/>
+      <w:r>
+        <w:t>)</w:t>
+      </w:r>
+    </w:p>
+    <w:p>
+      <w:r>
+        <w:t>Cette fonction permet de récupérer les moments de la semaine que le gardien est disponible. Les moments sont retournés dans un tableau.</w:t>
+      </w:r>
+    </w:p>
+    <w:p>
+      <w:proofErr w:type="spellStart"/>
+      <w:proofErr w:type="gramStart"/>
+      <w:r>
+        <w:t>modifierAdresse</w:t>
+      </w:r>
+      <w:proofErr w:type="spellEnd"/>
+      <w:r>
+        <w:t>(</w:t>
+      </w:r>
+      <w:proofErr w:type="gramEnd"/>
+      <w:r>
+        <w:t>$</w:t>
+      </w:r>
+      <w:proofErr w:type="spellStart"/>
+      <w:r>
+        <w:t>numero</w:t>
+      </w:r>
+      <w:proofErr w:type="spellEnd"/>
+      <w:r>
+        <w:t>, $rue, $</w:t>
+      </w:r>
+      <w:proofErr w:type="spellStart"/>
+      <w:r>
+        <w:t>npa</w:t>
+      </w:r>
+      <w:proofErr w:type="spellEnd"/>
+      <w:r>
+        <w:t>, $pays, $</w:t>
+      </w:r>
+      <w:proofErr w:type="spellStart"/>
+      <w:r>
+        <w:t>lat</w:t>
+      </w:r>
+      <w:proofErr w:type="spellEnd"/>
+      <w:r>
+        <w:t>, $</w:t>
+      </w:r>
+      <w:proofErr w:type="spellStart"/>
+      <w:r>
+        <w:t>lng</w:t>
+      </w:r>
+      <w:proofErr w:type="spellEnd"/>
+      <w:r>
+        <w:t>, $</w:t>
+      </w:r>
+      <w:proofErr w:type="spellStart"/>
+      <w:r>
+        <w:t>idAdresse</w:t>
+      </w:r>
+      <w:proofErr w:type="spellEnd"/>
+      <w:r>
+        <w:t>)</w:t>
+      </w:r>
+    </w:p>
+    <w:p>
+      <w:r>
+        <w:t>Cette fonction permet de modifier l’adresse dont l’id est égal à $</w:t>
+      </w:r>
+      <w:proofErr w:type="spellStart"/>
+      <w:r>
+        <w:t>idAdresse</w:t>
+      </w:r>
+      <w:proofErr w:type="spellEnd"/>
+      <w:r>
+        <w:t xml:space="preserve">. La latitude et la longitude de la nouvelle adresse sont récupérer grâce à l’API de </w:t>
+      </w:r>
+      <w:proofErr w:type="spellStart"/>
+      <w:r>
+        <w:t>google</w:t>
+      </w:r>
+      <w:proofErr w:type="spellEnd"/>
+      <w:r>
+        <w:t xml:space="preserve"> </w:t>
+      </w:r>
+      <w:proofErr w:type="spellStart"/>
+      <w:r>
+        <w:t>maps</w:t>
+      </w:r>
+      <w:proofErr w:type="spellEnd"/>
+      <w:r>
+        <w:t xml:space="preserve"> au moment de la validation du formulaire sur la page </w:t>
+      </w:r>
+      <w:proofErr w:type="spellStart"/>
+      <w:r>
+        <w:t>modifieradresse</w:t>
+      </w:r>
+      <w:proofErr w:type="spellEnd"/>
+      <w:r>
+        <w:t>.</w:t>
+      </w:r>
+    </w:p>
+    <w:p>
+      <w:proofErr w:type="spellStart"/>
+      <w:proofErr w:type="gramStart"/>
+      <w:r>
+        <w:t>modifierUtilisateur</w:t>
+      </w:r>
+      <w:proofErr w:type="spellEnd"/>
+      <w:r>
+        <w:t>(</w:t>
+      </w:r>
+      <w:proofErr w:type="gramEnd"/>
+      <w:r>
+        <w:t>$nom, $</w:t>
+      </w:r>
+      <w:proofErr w:type="spellStart"/>
+      <w:r>
+        <w:t>prenom</w:t>
+      </w:r>
+      <w:proofErr w:type="spellEnd"/>
+      <w:r>
+        <w:t>, $</w:t>
+      </w:r>
+      <w:proofErr w:type="spellStart"/>
+      <w:r>
+        <w:t>mdp</w:t>
+      </w:r>
+      <w:proofErr w:type="spellEnd"/>
+      <w:r>
+        <w:t>, $naissance, $description, $</w:t>
+      </w:r>
+      <w:proofErr w:type="spellStart"/>
+      <w:r>
+        <w:t>idUt</w:t>
+      </w:r>
+      <w:r>
+        <w:t>i</w:t>
+      </w:r>
+      <w:r>
+        <w:t>lisateur</w:t>
+      </w:r>
+      <w:proofErr w:type="spellEnd"/>
+      <w:r>
+        <w:t>, $email)</w:t>
+      </w:r>
+    </w:p>
+    <w:p>
+      <w:r>
+        <w:t>Cette fonction permet de modifier un utilisateur dont l’id est égal à $</w:t>
+      </w:r>
+      <w:proofErr w:type="spellStart"/>
+      <w:r>
+        <w:t>idUt</w:t>
+      </w:r>
+      <w:r>
+        <w:t>i</w:t>
+      </w:r>
+      <w:r>
+        <w:t>lisateur</w:t>
+      </w:r>
+      <w:proofErr w:type="spellEnd"/>
+      <w:r>
+        <w:t>.</w:t>
+      </w:r>
+    </w:p>
+    <w:p>
+      <w:proofErr w:type="spellStart"/>
+      <w:proofErr w:type="gramStart"/>
+      <w:r>
+        <w:t>modifierAnimal</w:t>
+      </w:r>
+      <w:proofErr w:type="spellEnd"/>
+      <w:r>
+        <w:t>(</w:t>
+      </w:r>
+      <w:proofErr w:type="gramEnd"/>
+      <w:r>
+        <w:t>$nom, $naissance, $remarque, $</w:t>
+      </w:r>
+      <w:proofErr w:type="spellStart"/>
+      <w:r>
+        <w:t>espece</w:t>
+      </w:r>
+      <w:proofErr w:type="spellEnd"/>
+      <w:r>
+        <w:t>, $</w:t>
+      </w:r>
+      <w:proofErr w:type="spellStart"/>
+      <w:r>
+        <w:t>idAnimal</w:t>
+      </w:r>
+      <w:proofErr w:type="spellEnd"/>
+      <w:r>
+        <w:t>)</w:t>
+      </w:r>
+    </w:p>
+    <w:p>
+      <w:r>
+        <w:t>Cette fonction permet de modifier un animal dont l’id est égal à $</w:t>
+      </w:r>
+      <w:proofErr w:type="spellStart"/>
+      <w:r>
+        <w:t>idAnimal</w:t>
+      </w:r>
+      <w:proofErr w:type="spellEnd"/>
+    </w:p>
+    <w:p>
+      <w:proofErr w:type="spellStart"/>
+      <w:proofErr w:type="gramStart"/>
+      <w:r>
+        <w:t>recupererEspeceGardable</w:t>
+      </w:r>
+      <w:proofErr w:type="spellEnd"/>
+      <w:r>
+        <w:t>(</w:t>
+      </w:r>
+      <w:proofErr w:type="gramEnd"/>
+      <w:r>
+        <w:t>$</w:t>
+      </w:r>
+      <w:proofErr w:type="spellStart"/>
+      <w:r>
+        <w:t>idU</w:t>
+      </w:r>
+      <w:r>
+        <w:t>tilisateur</w:t>
+      </w:r>
+      <w:proofErr w:type="spellEnd"/>
+      <w:r>
+        <w:t>)</w:t>
+      </w:r>
+    </w:p>
+    <w:p>
+      <w:r>
+        <w:t>Cette fonction permet de récupérer l’id des espèces que le gardien qui a comme id $</w:t>
+      </w:r>
+      <w:proofErr w:type="spellStart"/>
+      <w:r>
+        <w:t>idUtilisateur</w:t>
+      </w:r>
+      <w:proofErr w:type="spellEnd"/>
+      <w:r>
+        <w:t xml:space="preserve"> est d’accord de garder. Les espèces sont retournées dans un tableau.</w:t>
+      </w:r>
+    </w:p>
+    <w:p>
+      <w:proofErr w:type="spellStart"/>
+      <w:proofErr w:type="gramStart"/>
+      <w:r>
+        <w:t>rechercherGardien</w:t>
+      </w:r>
+      <w:proofErr w:type="spellEnd"/>
+      <w:r>
+        <w:t>(</w:t>
+      </w:r>
+      <w:proofErr w:type="gramEnd"/>
+      <w:r>
+        <w:t>$dispos, $</w:t>
+      </w:r>
+      <w:proofErr w:type="spellStart"/>
+      <w:r>
+        <w:t>idEspece</w:t>
+      </w:r>
+      <w:proofErr w:type="spellEnd"/>
+      <w:r>
+        <w:t>, $</w:t>
+      </w:r>
+      <w:proofErr w:type="spellStart"/>
+      <w:r>
+        <w:t>lat</w:t>
+      </w:r>
+      <w:proofErr w:type="spellEnd"/>
+      <w:r>
+        <w:t>, $</w:t>
+      </w:r>
+      <w:proofErr w:type="spellStart"/>
+      <w:r>
+        <w:t>lng</w:t>
+      </w:r>
+      <w:proofErr w:type="spellEnd"/>
+      <w:r>
+        <w:t>, $distance)</w:t>
+      </w:r>
+    </w:p>
+    <w:p>
+      <w:r>
+        <w:t xml:space="preserve">Cette fonction est celle qui permet de rechercher un gardien qui correspond aux critères de recherche. La requête est effectuée sur la vue recherche. La variable $dispos contient les moments de la semaine </w:t>
+      </w:r>
+      <w:r>
+        <w:t>pour lesquelles on recherche un gardien. La variable $</w:t>
+      </w:r>
+      <w:proofErr w:type="spellStart"/>
+      <w:r>
+        <w:t>idEspece</w:t>
+      </w:r>
+      <w:proofErr w:type="spellEnd"/>
+      <w:r>
+        <w:t xml:space="preserve"> contient l’id de l’espèce de notre animal que l’on cherche à faire garder. Les variables $</w:t>
+      </w:r>
+      <w:proofErr w:type="spellStart"/>
+      <w:r>
+        <w:t>lat</w:t>
+      </w:r>
+      <w:proofErr w:type="spellEnd"/>
+      <w:r>
+        <w:t xml:space="preserve"> et $</w:t>
+      </w:r>
+      <w:proofErr w:type="spellStart"/>
+      <w:r>
+        <w:t>lng</w:t>
+      </w:r>
+      <w:proofErr w:type="spellEnd"/>
+      <w:r>
+        <w:t xml:space="preserve"> contiennent </w:t>
+      </w:r>
+      <w:r>
+        <w:lastRenderedPageBreak/>
+        <w:t>respectivement la latitude et la longitude de l’adresse du propriétaire de l’animal. La variable $distance est la distance maximale entre le domicile du propriétaire et celle du gardien.</w:t>
+      </w:r>
+    </w:p>
+    <w:p>
+      <w:r>
+        <w:t xml:space="preserve">Le tableau $dispos est transformé en chaine de caractères grâce à la méthode </w:t>
+      </w:r>
+      <w:proofErr w:type="spellStart"/>
+      <w:r>
+        <w:t>implode</w:t>
+      </w:r>
+      <w:proofErr w:type="spellEnd"/>
+      <w:r>
+        <w:t xml:space="preserve"> afin que les disponibilités puissent être insérée dans la requête.</w:t>
+      </w:r>
+    </w:p>
+    <w:p>
+      <w:r>
+        <w:t>Voici la requête :</w:t>
+      </w:r>
+    </w:p>
+    <w:p>
+      <w:r>
+        <w:t xml:space="preserve">SELECT * FROM recherche WHERE </w:t>
+      </w:r>
+      <w:proofErr w:type="spellStart"/>
+      <w:r>
+        <w:t>idHoraire</w:t>
+      </w:r>
+      <w:proofErr w:type="spellEnd"/>
+      <w:r>
+        <w:t xml:space="preserve"> IN ( $</w:t>
+      </w:r>
+      <w:proofErr w:type="spellStart"/>
+      <w:r>
+        <w:t>ids</w:t>
+      </w:r>
+      <w:proofErr w:type="spellEnd"/>
+      <w:r>
+        <w:t xml:space="preserve"> ) </w:t>
+      </w:r>
+      <w:r>
+        <w:t xml:space="preserve">AND </w:t>
+      </w:r>
+      <w:proofErr w:type="spellStart"/>
+      <w:r>
+        <w:t>idEspece</w:t>
+      </w:r>
+      <w:proofErr w:type="spellEnd"/>
+      <w:r>
+        <w:t xml:space="preserve"> = $</w:t>
+      </w:r>
+      <w:proofErr w:type="spellStart"/>
+      <w:r>
+        <w:t>idEspece</w:t>
+      </w:r>
+      <w:proofErr w:type="spellEnd"/>
+      <w:r>
+        <w:t xml:space="preserve"> </w:t>
+      </w:r>
+      <w:r>
+        <w:t>AND (DEGREES(Acos(sin(radians($</w:t>
+      </w:r>
+      <w:r>
+        <w:t>lat))</w:t>
+      </w:r>
+      <w:r>
+        <w:t>*sin(radians(lat))+cos(radians($</w:t>
+      </w:r>
+      <w:r>
+        <w:t>lat))</w:t>
+      </w:r>
+      <w:r>
+        <w:t>*cos(radians(lat))*cos(radians($</w:t>
+      </w:r>
+      <w:r>
+        <w:t>lng</w:t>
+      </w:r>
+      <w:r>
+        <w:t>-lng)))))*110.544 &lt; $</w:t>
+      </w:r>
+      <w:r>
+        <w:t xml:space="preserve">distance GROUP BY </w:t>
+      </w:r>
+      <w:proofErr w:type="spellStart"/>
+      <w:r>
+        <w:t>idUtilisateur</w:t>
+      </w:r>
+      <w:proofErr w:type="spellEnd"/>
+      <w:r>
+        <w:t> ;</w:t>
+      </w:r>
+    </w:p>
+    <w:p>
+      <w:r>
+        <w:t xml:space="preserve">La première clause du </w:t>
+      </w:r>
+      <w:proofErr w:type="spellStart"/>
+      <w:r>
+        <w:t>where</w:t>
+      </w:r>
+      <w:proofErr w:type="spellEnd"/>
+      <w:r>
+        <w:t xml:space="preserve"> (</w:t>
+      </w:r>
+      <w:proofErr w:type="spellStart"/>
+      <w:r>
+        <w:t>idHoraire</w:t>
+      </w:r>
+      <w:proofErr w:type="spellEnd"/>
+      <w:r>
+        <w:t xml:space="preserve"> IN </w:t>
+      </w:r>
+      <w:proofErr w:type="gramStart"/>
+      <w:r>
+        <w:t>( $</w:t>
+      </w:r>
+      <w:proofErr w:type="spellStart"/>
+      <w:proofErr w:type="gramEnd"/>
+      <w:r>
+        <w:t>ids</w:t>
+      </w:r>
+      <w:proofErr w:type="spellEnd"/>
+      <w:r>
+        <w:t xml:space="preserve"> )</w:t>
+      </w:r>
+      <w:r>
+        <w:t>) permet de tester que le gardien est disponible pour chaque moments de la semaine.</w:t>
+      </w:r>
+    </w:p>
+    <w:p>
+      <w:r>
+        <w:t>La deuxième clause (</w:t>
+      </w:r>
+      <w:proofErr w:type="spellStart"/>
+      <w:r>
+        <w:t>idEspece</w:t>
+      </w:r>
+      <w:proofErr w:type="spellEnd"/>
+      <w:r>
+        <w:t xml:space="preserve"> = </w:t>
+      </w:r>
+      <w:r>
+        <w:t>$</w:t>
+      </w:r>
+      <w:proofErr w:type="spellStart"/>
+      <w:r>
+        <w:t>idEspece</w:t>
+      </w:r>
+      <w:proofErr w:type="spellEnd"/>
+      <w:r>
+        <w:t>) permet de tester si le gardien est d’accord de garder ce type d’animal.</w:t>
+      </w:r>
+    </w:p>
+    <w:p>
+      <w:r>
+        <w:t>La troisième clause ((DEGREES(Acos(sin(radians(</w:t>
+      </w:r>
+      <w:r>
+        <w:t>$</w:t>
+      </w:r>
+      <w:r>
+        <w:t>lat))*sin(radians(lat))+cos(radians(</w:t>
+      </w:r>
+      <w:r>
+        <w:t>$</w:t>
+      </w:r>
+      <w:r>
+        <w:t>lat))*cos(radians(lat))*cos(radians(</w:t>
+      </w:r>
+      <w:r>
+        <w:t>$</w:t>
+      </w:r>
+      <w:r>
+        <w:t xml:space="preserve">lng-lng)))))*110.544 &lt; </w:t>
+      </w:r>
+      <w:r>
+        <w:t>$</w:t>
+      </w:r>
+      <w:r>
+        <w:t xml:space="preserve">distance) permet de tester si la distance entre les deux domicile est plus petite que </w:t>
+      </w:r>
+      <w:r>
+        <w:t>$distance. Le calcul qui permet de calculer la distance entre deux coordonnées a été récupérée dans le livre « PHP Advanced and Object-</w:t>
+      </w:r>
+      <w:proofErr w:type="spellStart"/>
+      <w:r>
+        <w:t>Oriented</w:t>
+      </w:r>
+      <w:proofErr w:type="spellEnd"/>
+      <w:r>
+        <w:t xml:space="preserve"> </w:t>
+      </w:r>
+      <w:proofErr w:type="spellStart"/>
+      <w:r>
+        <w:t>Programming</w:t>
+      </w:r>
+      <w:proofErr w:type="spellEnd"/>
+      <w:r>
+        <w:t xml:space="preserve"> » de l’auteur Larry </w:t>
+      </w:r>
+      <w:proofErr w:type="spellStart"/>
+      <w:r>
+        <w:t>Ullman</w:t>
+      </w:r>
+      <w:proofErr w:type="spellEnd"/>
+      <w:r>
+        <w:t xml:space="preserve"> dans le chapitre « Advanced </w:t>
+      </w:r>
+      <w:proofErr w:type="spellStart"/>
+      <w:r>
+        <w:t>Database</w:t>
+      </w:r>
+      <w:proofErr w:type="spellEnd"/>
+      <w:r>
+        <w:t xml:space="preserve"> </w:t>
+      </w:r>
+      <w:proofErr w:type="spellStart"/>
+      <w:r>
+        <w:t>Cocepts</w:t>
+      </w:r>
+      <w:proofErr w:type="spellEnd"/>
+      <w:r>
+        <w:t> ».</w:t>
+      </w:r>
+    </w:p>
+    <w:p>
+      <w:r>
+        <w:t xml:space="preserve">Les gardiens </w:t>
+      </w:r>
+      <w:r>
+        <w:t>disponibles</w:t>
+      </w:r>
+      <w:r>
+        <w:t xml:space="preserve"> sont </w:t>
+      </w:r>
+      <w:r>
+        <w:t>retournés</w:t>
+      </w:r>
+      <w:r>
+        <w:t xml:space="preserve"> dans un tableau.</w:t>
+      </w:r>
     </w:p>
     <w:sectPr>
       <w:endnotePr>
@@ -1952,8 +3770,29 @@
         <w:endnoteRef/>
       </w:r>
       <w:r>
-        <w:t>https://www.google.ch/search?safe=strict&amp;q=nombre+d%27animaux+de+compagnie+en+belgique&amp;oq=nombre+d%27animaux+de+compagnie+en+belgique&amp;gs_l=serp.3..0.189520.190820.0.190993.8.8.0.0.0.0.106.476.7j1.8.0....0...1.1.64.serp..0.8.476.bqdPc323dtQ</w:t>
-      </w:r>
+        <w:t>https://www.google.ch/search?safe=strict&amp;q=nombre+d%27animaux+de+compagnie+en+belgique&amp;oq=nombre+d%27animaux+de+compagnie+en+belgique&amp;gs_l=serp.3</w:t>
+      </w:r>
+      <w:proofErr w:type="gramStart"/>
+      <w:r>
+        <w:t>..</w:t>
+      </w:r>
+      <w:proofErr w:type="gramEnd"/>
+      <w:r>
+        <w:t>0.189520.190820.0.190993.8.8.0.0.0.0.106.476.7j1.8.0....0...1.1.64.serp</w:t>
+      </w:r>
+      <w:proofErr w:type="gramStart"/>
+      <w:r>
+        <w:t>..</w:t>
+      </w:r>
+      <w:proofErr w:type="gramEnd"/>
+      <w:r>
+        <w:t>0.8.476</w:t>
+      </w:r>
+      <w:proofErr w:type="gramStart"/>
+      <w:r>
+        <w:t>.bqdPc323dtQ</w:t>
+      </w:r>
+      <w:proofErr w:type="gramEnd"/>
     </w:p>
   </w:endnote>
   <w:endnote w:id="3">
@@ -1980,11 +3819,6 @@
       </w:hyperlink>
     </w:p>
     <w:p>
-      <w:pPr>
-        <w:pStyle w:val="Notedefin"/>
-      </w:pPr>
-    </w:p>
-    <w:p>
       <w:hyperlink r:id="rId2" w:history="1">
         <w:r>
           <w:rPr>
@@ -1993,16 +3827,6 @@
           <w:t>http://www.nhc.noaa.gov/gccalc.shtml</w:t>
         </w:r>
       </w:hyperlink>
-    </w:p>
-    <w:p>
-      <w:r>
-        <w:t>SELECT (DEGREES(Acos(sin(radians(46.191))*sin(radians(46.5202))+cos(radians(46.191))*cos(radians(46.5202))*cos(radians(6.11032-6.60936)))))*110.544</w:t>
-      </w:r>
-    </w:p>
-    <w:p>
-      <w:pPr>
-        <w:pStyle w:val="Notedefin"/>
-      </w:pPr>
     </w:p>
   </w:endnote>
 </w:endnotes>
@@ -3154,7 +4978,7 @@
 </file>
 
 <file path=customXml/itemProps1.xml><?xml version="1.0" encoding="utf-8"?>
-<ds:datastoreItem xmlns:ds="http://schemas.openxmlformats.org/officeDocument/2006/customXml" ds:itemID="{3D91097D-E0F9-426E-B495-56A6048A92F6}">
+<ds:datastoreItem xmlns:ds="http://schemas.openxmlformats.org/officeDocument/2006/customXml" ds:itemID="{340E9112-9191-49D4-B7FF-203A528076E5}">
   <ds:schemaRefs>
     <ds:schemaRef ds:uri="http://schemas.openxmlformats.org/officeDocument/2006/bibliography"/>
   </ds:schemaRefs>

</xml_diff>